<commit_message>
Add performance and TDD details
Show load and search time; add TDD elements table.
</commit_message>
<xml_diff>
--- a/dev-topics-codingexams/dev-topics-liveramp-bitsearch/documentation/TDD_Really_Works.docx
+++ b/dev-topics-codingexams/dev-topics-liveramp-bitsearch/documentation/TDD_Really_Works.docx
@@ -136,10 +136,22 @@
         <w:t>TDD Description</w:t>
       </w:r>
       <w:r>
-        <w:t>” below.</w:t>
-      </w:r>
-      <w:r>
-        <w:t xml:space="preserve"> We will examine the problem statement and proposed solution process discussed in the interview.</w:t>
+        <w:t>” below</w:t>
+      </w:r>
+      <w:r>
+        <w:t xml:space="preserve"> if you are uninterested in the problem details or performance analysis</w:t>
+      </w:r>
+      <w:r>
+        <w:t>.</w:t>
+      </w:r>
+      <w:r>
+        <w:t xml:space="preserve"> </w:t>
+      </w:r>
+      <w:r>
+        <w:t>Given your interest, w</w:t>
+      </w:r>
+      <w:r>
+        <w:t>e will examine the problem statement and proposed solution process discussed in the interview.</w:t>
       </w:r>
     </w:p>
     <w:p>
@@ -181,22 +193,32 @@
         <w:t xml:space="preserve"> client</w:t>
       </w:r>
       <w:r>
-        <w:t xml:space="preserve"> IP </w:t>
+        <w:t xml:space="preserve"> IP</w:t>
+      </w:r>
+      <w:r>
+        <w:t>s</w:t>
+      </w:r>
+      <w:r>
+        <w:t xml:space="preserve"> </w:t>
       </w:r>
       <w:r>
         <w:t>accessing</w:t>
       </w:r>
       <w:r>
-        <w:t xml:space="preserve"> our web-site over some time period (a day let’s say). Note that we are only considering 32 bit IP address. </w:t>
-      </w:r>
-      <w:proofErr w:type="gramStart"/>
-      <w:r>
-        <w:t xml:space="preserve">We </w:t>
+        <w:t xml:space="preserve"> our web-site over some time period (a day let’s say). Note that we are only considering 32 bit IP address</w:t>
+      </w:r>
+      <w:r>
+        <w:t>es</w:t>
+      </w:r>
+      <w:r>
+        <w:t xml:space="preserve">. </w:t>
+      </w:r>
+      <w:r>
+        <w:t>Additionally, we</w:t>
       </w:r>
       <w:r>
         <w:t>:</w:t>
       </w:r>
-      <w:proofErr w:type="gramEnd"/>
     </w:p>
     <w:p>
       <w:pPr>
@@ -211,15 +233,7 @@
         <w:t xml:space="preserve">Are </w:t>
       </w:r>
       <w:r>
-        <w:t xml:space="preserve">not required to </w:t>
-      </w:r>
-      <w:proofErr w:type="gramStart"/>
-      <w:r>
-        <w:t>persist</w:t>
-      </w:r>
-      <w:proofErr w:type="gramEnd"/>
-      <w:r>
-        <w:t xml:space="preserve"> the IP access counts outside of the session</w:t>
+        <w:t>not required to persist the IP access counts outside of the session</w:t>
       </w:r>
       <w:r>
         <w:t>.</w:t>
@@ -228,8 +242,11 @@
     <w:p>
       <w:pPr>
         <w:pStyle w:val="ListParagraph"/>
-        <w:spacing w:after="0" w:line="240" w:lineRule="auto"/>
-        <w:ind w:left="770"/>
+        <w:numPr>
+          <w:ilvl w:val="0"/>
+          <w:numId w:val="4"/>
+        </w:numPr>
+        <w:spacing w:after="0" w:line="240" w:lineRule="auto"/>
       </w:pPr>
       <w:r>
         <w:t>N</w:t>
@@ -269,7 +286,19 @@
         <w:spacing w:after="0" w:line="240" w:lineRule="auto"/>
       </w:pPr>
       <w:r>
-        <w:t xml:space="preserve">Use an In-Memory data grid to record </w:t>
+        <w:t>We would u</w:t>
+      </w:r>
+      <w:r>
+        <w:t>se an In-Memory Data G</w:t>
+      </w:r>
+      <w:r>
+        <w:t xml:space="preserve">rid </w:t>
+      </w:r>
+      <w:r>
+        <w:t xml:space="preserve">(IMDG) implementation </w:t>
+      </w:r>
+      <w:r>
+        <w:t xml:space="preserve">to record </w:t>
       </w:r>
       <w:r>
         <w:t xml:space="preserve">client references </w:t>
@@ -296,19 +325,40 @@
         <w:t>)</w:t>
       </w:r>
       <w:r>
-        <w:t xml:space="preserve"> A Data Grid platform offers a mechanism to store counts as necessary, and handles both distributing counting across monitored servers, and an aggregated view of the counts.</w:t>
-      </w:r>
-      <w:r>
-        <w:t xml:space="preserve"> The </w:t>
-      </w:r>
-      <w:r>
-        <w:t xml:space="preserve">IMDG </w:t>
-      </w:r>
-      <w:r>
-        <w:t>platforms support complex queries as well</w:t>
-      </w:r>
-      <w:r>
-        <w:t>. Please review reference #1 for a background on Data Grid platforms.</w:t>
+        <w:t xml:space="preserve"> A</w:t>
+      </w:r>
+      <w:r>
+        <w:t>n</w:t>
+      </w:r>
+      <w:r>
+        <w:t xml:space="preserve"> </w:t>
+      </w:r>
+      <w:r>
+        <w:t>IMDG</w:t>
+      </w:r>
+      <w:r>
+        <w:t xml:space="preserve"> platform offers a mechanism to store counts as necessary, and handles distributing counting across monitored servers, and an aggregated view of the counts.</w:t>
+      </w:r>
+      <w:r>
+        <w:t xml:space="preserve"> </w:t>
+      </w:r>
+      <w:r>
+        <w:t>It also</w:t>
+      </w:r>
+      <w:r>
+        <w:t xml:space="preserve"> support</w:t>
+      </w:r>
+      <w:r>
+        <w:t>s complex queries</w:t>
+      </w:r>
+      <w:r>
+        <w:t xml:space="preserve">. Please review reference #1 for a background on </w:t>
+      </w:r>
+      <w:r>
+        <w:t xml:space="preserve">In-memory </w:t>
+      </w:r>
+      <w:r>
+        <w:t>Data Grid platforms.</w:t>
       </w:r>
     </w:p>
     <w:p>
@@ -327,17 +377,40 @@
         <w:spacing w:after="0" w:line="240" w:lineRule="auto"/>
       </w:pPr>
       <w:r>
-        <w:t xml:space="preserve">Imagine we have a single server and </w:t>
+        <w:t xml:space="preserve">Imagine we </w:t>
+      </w:r>
+      <w:r>
+        <w:t xml:space="preserve">are not going to use an Enterprise product and we </w:t>
+      </w:r>
+      <w:r>
+        <w:t xml:space="preserve">have a single server </w:t>
+      </w:r>
+      <w:r>
+        <w:t>for which</w:t>
+      </w:r>
+      <w:r>
+        <w:t xml:space="preserve"> </w:t>
       </w:r>
       <w:r>
         <w:t xml:space="preserve">we </w:t>
       </w:r>
       <w:r>
-        <w:t xml:space="preserve">must provide our own solution. </w:t>
+        <w:t xml:space="preserve">must provide our own </w:t>
+      </w:r>
+      <w:r>
+        <w:t xml:space="preserve">custom-coded </w:t>
+      </w:r>
+      <w:r>
+        <w:t xml:space="preserve">solution. </w:t>
       </w:r>
       <w:r>
         <w:t>For our own solution:</w:t>
       </w:r>
+    </w:p>
+    <w:p>
+      <w:pPr>
+        <w:spacing w:after="0" w:line="240" w:lineRule="auto"/>
+      </w:pPr>
     </w:p>
     <w:p>
       <w:pPr>
@@ -376,12 +449,12 @@
     </w:p>
     <w:p>
       <w:pPr>
-        <w:spacing w:line="240" w:lineRule="auto"/>
-      </w:pPr>
-    </w:p>
-    <w:p>
-      <w:pPr>
-        <w:spacing w:line="240" w:lineRule="auto"/>
+        <w:spacing w:after="0" w:line="240" w:lineRule="auto"/>
+      </w:pPr>
+    </w:p>
+    <w:p>
+      <w:pPr>
+        <w:spacing w:after="0" w:line="240" w:lineRule="auto"/>
       </w:pPr>
       <w:r>
         <w:t>A</w:t>
@@ -390,7 +463,13 @@
         <w:t>n IP</w:t>
       </w:r>
       <w:r>
-        <w:t xml:space="preserve"> subnet is a group of 32 bit client IPs beginning with the same bit pattern. Please see reference #2 for an explanation of subnets.</w:t>
+        <w:t xml:space="preserve"> subnet is a group of 32 bit client IPs beginning with the same bit pattern</w:t>
+      </w:r>
+      <w:r>
+        <w:t xml:space="preserve"> on the left and the right-hand bits identify a host</w:t>
+      </w:r>
+      <w:r>
+        <w:t>. Please see reference #2 for an explanation of subnets.</w:t>
       </w:r>
     </w:p>
     <w:p>
@@ -414,7 +493,6 @@
       <w:r>
         <w:t xml:space="preserve"> in a </w:t>
       </w:r>
-      <w:proofErr w:type="spellStart"/>
       <w:r>
         <w:rPr>
           <w:b/>
@@ -422,7 +500,6 @@
         </w:rPr>
         <w:t>HashMap</w:t>
       </w:r>
-      <w:proofErr w:type="spellEnd"/>
       <w:r>
         <w:t xml:space="preserve"> </w:t>
       </w:r>
@@ -454,20 +531,32 @@
         <w:t>s</w:t>
       </w:r>
       <w:r>
-        <w:t>ubnet counts with this process.</w:t>
-      </w:r>
-    </w:p>
-    <w:p>
-      <w:pPr>
-        <w:spacing w:after="0" w:line="240" w:lineRule="auto"/>
-      </w:pPr>
-    </w:p>
-    <w:p>
-      <w:pPr>
-        <w:spacing w:after="0" w:line="240" w:lineRule="auto"/>
-      </w:pPr>
-      <w:r>
-        <w:t xml:space="preserve">First, define the MASK as a Java </w:t>
+        <w:t xml:space="preserve">ubnet counts with this </w:t>
+      </w:r>
+      <w:r>
+        <w:t>algorithm</w:t>
+      </w:r>
+      <w:r>
+        <w:t>.</w:t>
+      </w:r>
+    </w:p>
+    <w:p>
+      <w:pPr>
+        <w:spacing w:after="0" w:line="240" w:lineRule="auto"/>
+      </w:pPr>
+    </w:p>
+    <w:p>
+      <w:pPr>
+        <w:spacing w:after="0" w:line="240" w:lineRule="auto"/>
+      </w:pPr>
+      <w:r>
+        <w:t xml:space="preserve">First, define </w:t>
+      </w:r>
+      <w:r>
+        <w:t>a</w:t>
+      </w:r>
+      <w:r>
+        <w:t xml:space="preserve"> MASK as a Java </w:t>
       </w:r>
       <w:r>
         <w:rPr>
@@ -493,10 +582,56 @@
         <w:t>Integer</w:t>
       </w:r>
       <w:r>
-        <w:t>. Both MASK and Pattern have trailing zeros after the subnet part of their value.</w:t>
-      </w:r>
-      <w:r>
-        <w:t xml:space="preserve"> For example, subnet 1011 would use PATTERN 0xB0000000 and mask 0xF0000000. The algorithm is:</w:t>
+        <w:t xml:space="preserve">. Both MASK and Pattern have trailing zeros after the </w:t>
+      </w:r>
+      <w:r>
+        <w:lastRenderedPageBreak/>
+        <w:t xml:space="preserve">subnet </w:t>
+      </w:r>
+      <w:r>
+        <w:t>of interest</w:t>
+      </w:r>
+      <w:r>
+        <w:t>.</w:t>
+      </w:r>
+      <w:r>
+        <w:t xml:space="preserve"> For example, subnet 1011 would use PATTERN 0xB0000000 and mask 0xF0000000. The </w:t>
+      </w:r>
+      <w:r>
+        <w:rPr>
+          <w:rFonts w:ascii="Lucida Console" w:hAnsi="Lucida Console"/>
+          <w:b/>
+          <w:i/>
+          <w:color w:val="002060"/>
+          <w:sz w:val="20"/>
+          <w:szCs w:val="20"/>
+        </w:rPr>
+        <w:t xml:space="preserve">Simple </w:t>
+      </w:r>
+      <w:proofErr w:type="gramStart"/>
+      <w:r>
+        <w:rPr>
+          <w:rFonts w:ascii="Lucida Console" w:hAnsi="Lucida Console"/>
+          <w:b/>
+          <w:i/>
+          <w:color w:val="002060"/>
+          <w:sz w:val="20"/>
+          <w:szCs w:val="20"/>
+        </w:rPr>
+        <w:t>Search</w:t>
+      </w:r>
+      <w:r>
+        <w:t xml:space="preserve">  implementing</w:t>
+      </w:r>
+      <w:proofErr w:type="gramEnd"/>
+      <w:r>
+        <w:t xml:space="preserve"> the </w:t>
+      </w:r>
+      <w:r>
+        <w:t xml:space="preserve">subnet counts </w:t>
+      </w:r>
+      <w:r>
+        <w:t>algorithm is:</w:t>
       </w:r>
     </w:p>
     <w:p>
@@ -519,7 +654,6 @@
       <w:r>
         <w:t xml:space="preserve">the </w:t>
       </w:r>
-      <w:proofErr w:type="spellStart"/>
       <w:r>
         <w:rPr>
           <w:b/>
@@ -527,7 +661,6 @@
         </w:rPr>
         <w:t>HashMap</w:t>
       </w:r>
-      <w:proofErr w:type="spellEnd"/>
       <w:r>
         <w:t xml:space="preserve"> </w:t>
       </w:r>
@@ -536,6 +669,22 @@
       </w:r>
       <w:r>
         <w:t>into a Collection</w:t>
+      </w:r>
+      <w:r>
+        <w:t xml:space="preserve"> of</w:t>
+      </w:r>
+      <w:r>
+        <w:t xml:space="preserve"> integer</w:t>
+      </w:r>
+      <w:r>
+        <w:t xml:space="preserve"> </w:t>
+      </w:r>
+      <w:r>
+        <w:rPr>
+          <w:b/>
+          <w:i/>
+        </w:rPr>
+        <w:t>keys</w:t>
       </w:r>
       <w:r>
         <w:t>.</w:t>
@@ -551,9 +700,14 @@
         <w:spacing w:after="0" w:line="240" w:lineRule="auto"/>
       </w:pPr>
       <w:r>
-        <w:t xml:space="preserve">Given a subnet MASK and PATTERN, create a search candidate </w:t>
-      </w:r>
-      <w:proofErr w:type="spellStart"/>
+        <w:t>Given a subnet MASK and PATTERN</w:t>
+      </w:r>
+      <w:r>
+        <w:t xml:space="preserve"> representing a search</w:t>
+      </w:r>
+      <w:r>
+        <w:t xml:space="preserve">, create a search candidate </w:t>
+      </w:r>
       <w:r>
         <w:rPr>
           <w:b/>
@@ -564,9 +718,17 @@
       <w:r>
         <w:t xml:space="preserve"> as</w:t>
       </w:r>
-      <w:proofErr w:type="spellEnd"/>
-      <w:r>
-        <w:t xml:space="preserve"> MASK </w:t>
+      <w:r>
+        <w:t xml:space="preserve"> the expression</w:t>
+      </w:r>
+      <w:r>
+        <w:t xml:space="preserve"> </w:t>
+      </w:r>
+      <w:r>
+        <w:t>(</w:t>
+      </w:r>
+      <w:r>
+        <w:t xml:space="preserve">MASK </w:t>
       </w:r>
       <w:r>
         <w:rPr>
@@ -579,7 +741,13 @@
         <w:t xml:space="preserve"> </w:t>
       </w:r>
       <w:r>
-        <w:t>PATTERN.</w:t>
+        <w:t>PATTERN</w:t>
+      </w:r>
+      <w:r>
+        <w:t>)</w:t>
+      </w:r>
+      <w:r>
+        <w:t>.</w:t>
       </w:r>
     </w:p>
     <w:p>
@@ -592,17 +760,15 @@
         <w:spacing w:after="0" w:line="240" w:lineRule="auto"/>
       </w:pPr>
       <w:r>
-        <w:t xml:space="preserve">Iterate through the keys of the </w:t>
-      </w:r>
-      <w:proofErr w:type="spellStart"/>
+        <w:t xml:space="preserve">Iterate through the </w:t>
+      </w:r>
       <w:r>
         <w:rPr>
           <w:b/>
           <w:i/>
         </w:rPr>
-        <w:t>HashMap</w:t>
-      </w:r>
-      <w:proofErr w:type="spellEnd"/>
+        <w:t>keys</w:t>
+      </w:r>
       <w:r>
         <w:t xml:space="preserve">, forming subnet identifiers </w:t>
       </w:r>
@@ -685,6 +851,19 @@
       <w:r>
         <w:t xml:space="preserve"> </w:t>
       </w:r>
+      <w:r>
+        <w:t xml:space="preserve">while iterating through </w:t>
+      </w:r>
+      <w:r>
+        <w:rPr>
+          <w:b/>
+          <w:i/>
+        </w:rPr>
+        <w:t>keys</w:t>
+      </w:r>
+      <w:r>
+        <w:t>.</w:t>
+      </w:r>
     </w:p>
     <w:p>
       <w:pPr>
@@ -696,58 +875,46 @@
         <w:spacing w:after="0" w:line="240" w:lineRule="auto"/>
       </w:pPr>
       <w:r>
-        <w:t>Return the cumulated count when all keys have been examined</w:t>
-      </w:r>
-      <w:r>
-        <w:t>.</w:t>
-      </w:r>
-    </w:p>
-    <w:p>
-      <w:pPr>
-        <w:spacing w:after="0" w:line="240" w:lineRule="auto"/>
-      </w:pPr>
-    </w:p>
-    <w:p>
-      <w:pPr>
-        <w:spacing w:after="0" w:line="240" w:lineRule="auto"/>
-      </w:pPr>
-      <w:r>
-        <w:t xml:space="preserve">A proposed performance modification was to replace the iteration mechanism is step </w:t>
+        <w:t xml:space="preserve">Return the cumulated count when all </w:t>
       </w:r>
       <w:r>
         <w:rPr>
           <w:b/>
           <w:i/>
         </w:rPr>
-        <w:t>C</w:t>
-      </w:r>
-      <w:r>
-        <w:t xml:space="preserve"> with a binary search </w:t>
-      </w:r>
-      <w:r>
-        <w:t xml:space="preserve">to find the initial subnet entry matching </w:t>
+        <w:t>keys</w:t>
+      </w:r>
+      <w:r>
+        <w:t xml:space="preserve"> have been examined</w:t>
+      </w:r>
+      <w:r>
+        <w:t>.</w:t>
+      </w:r>
+    </w:p>
+    <w:p>
+      <w:pPr>
+        <w:spacing w:after="0" w:line="240" w:lineRule="auto"/>
+      </w:pPr>
+    </w:p>
+    <w:p>
+      <w:pPr>
+        <w:spacing w:after="0" w:line="240" w:lineRule="auto"/>
+      </w:pPr>
+      <w:r>
+        <w:t xml:space="preserve">A proposed performance modification was to replace the iteration mechanism is step </w:t>
       </w:r>
       <w:r>
         <w:rPr>
           <w:b/>
           <w:i/>
         </w:rPr>
-        <w:t>W</w:t>
-      </w:r>
-      <w:r>
-        <w:t xml:space="preserve">, </w:t>
-      </w:r>
-      <w:r>
-        <w:t>followed by an</w:t>
-      </w:r>
-      <w:r>
-        <w:t xml:space="preserve"> early scan termination</w:t>
-      </w:r>
-      <w:r>
-        <w:t xml:space="preserve"> at the first key exceeding</w:t>
-      </w:r>
-      <w:r>
-        <w:t xml:space="preserve"> </w:t>
+        <w:t>C</w:t>
+      </w:r>
+      <w:r>
+        <w:t xml:space="preserve"> with a binary search </w:t>
+      </w:r>
+      <w:r>
+        <w:t xml:space="preserve">to find the initial subnet entry matching </w:t>
       </w:r>
       <w:r>
         <w:rPr>
@@ -757,88 +924,193 @@
         <w:t>W</w:t>
       </w:r>
       <w:r>
-        <w:t xml:space="preserve">. This optimization could </w:t>
-      </w:r>
-      <w:r>
-        <w:t xml:space="preserve">only </w:t>
-      </w:r>
-      <w:r>
-        <w:t xml:space="preserve">be done if the keys extracted in step </w:t>
+        <w:t xml:space="preserve">, </w:t>
+      </w:r>
+      <w:r>
+        <w:t>followed by an</w:t>
+      </w:r>
+      <w:r>
+        <w:t xml:space="preserve"> early scan termination</w:t>
+      </w:r>
+      <w:r>
+        <w:t xml:space="preserve"> at the first key exceeding</w:t>
+      </w:r>
+      <w:r>
+        <w:t xml:space="preserve"> </w:t>
       </w:r>
       <w:r>
         <w:rPr>
           <w:b/>
           <w:i/>
         </w:rPr>
-        <w:t>A</w:t>
-      </w:r>
-      <w:r>
-        <w:t xml:space="preserve"> were ordered. </w:t>
-      </w:r>
-      <w:r>
-        <w:t>The</w:t>
-      </w:r>
-      <w:r>
-        <w:t xml:space="preserve"> ordering needed to be unsigned because we are using bit patterns and not signed binary integers. </w:t>
-      </w:r>
-      <w:r>
-        <w:t>Java s</w:t>
-      </w:r>
-      <w:r>
-        <w:t>orting required an Unsigned Comparator.</w:t>
-      </w:r>
-    </w:p>
-    <w:p>
-      <w:pPr>
-        <w:pStyle w:val="Heading2"/>
-      </w:pPr>
-      <w:r>
-        <w:t>Requirements Clarification and Algorithm Modificatio</w:t>
-      </w:r>
-      <w:r>
-        <w:t>n (Refactoring)</w:t>
-      </w:r>
-    </w:p>
-    <w:p>
-      <w:pPr>
-        <w:spacing w:after="0" w:line="240" w:lineRule="auto"/>
-      </w:pPr>
-      <w:r>
-        <w:t xml:space="preserve">We </w:t>
-      </w:r>
-      <w:r>
-        <w:t xml:space="preserve">had to </w:t>
-      </w:r>
-      <w:r>
-        <w:t>clarify the requirement “How might we query for subnet usage accounts?” to read “How might we query for subnet access counts, computed as the total of accesses from each client URL in the su</w:t>
-      </w:r>
-      <w:r>
-        <w:t>bnet?” This clarification caused</w:t>
-      </w:r>
-      <w:r>
-        <w:t xml:space="preserve"> us to change the solution </w:t>
-      </w:r>
-      <w:r>
-        <w:t>step</w:t>
-      </w:r>
-      <w:r>
-        <w:t xml:space="preserve"> </w:t>
-      </w:r>
-      <w:r>
-        <w:rPr>
+        <w:t>W</w:t>
+      </w:r>
+      <w:r>
+        <w:t>. This optimization</w:t>
+      </w:r>
+      <w:r>
+        <w:t xml:space="preserve">, named </w:t>
+      </w:r>
+      <w:r>
+        <w:rPr>
+          <w:rFonts w:ascii="Lucida Console" w:hAnsi="Lucida Console"/>
           <w:b/>
           <w:i/>
-        </w:rPr>
-        <w:t>D</w:t>
-      </w:r>
-      <w:r>
-        <w:t xml:space="preserve"> above to increment the counter for </w:t>
+          <w:color w:val="002060"/>
+          <w:sz w:val="20"/>
+          <w:szCs w:val="20"/>
+        </w:rPr>
+        <w:t>Bounded Search</w:t>
+      </w:r>
+      <w:r>
+        <w:t>,</w:t>
+      </w:r>
+      <w:r>
+        <w:t xml:space="preserve"> could </w:t>
+      </w:r>
+      <w:r>
+        <w:t xml:space="preserve">only </w:t>
+      </w:r>
+      <w:r>
+        <w:t xml:space="preserve">be done if the keys extracted in step </w:t>
       </w:r>
       <w:r>
         <w:rPr>
           <w:b/>
           <w:i/>
         </w:rPr>
+        <w:t>A</w:t>
+      </w:r>
+      <w:r>
+        <w:t xml:space="preserve"> were ordered. </w:t>
+      </w:r>
+      <w:r>
+        <w:t>The</w:t>
+      </w:r>
+      <w:r>
+        <w:t xml:space="preserve"> ordering </w:t>
+      </w:r>
+      <w:r>
+        <w:t>must</w:t>
+      </w:r>
+      <w:r>
+        <w:t xml:space="preserve"> unsigned because we are using bit patterns and not signed binary integers</w:t>
+      </w:r>
+      <w:r>
+        <w:t xml:space="preserve"> for the IP in the keys</w:t>
+      </w:r>
+      <w:r>
+        <w:t xml:space="preserve">. </w:t>
+      </w:r>
+      <w:r>
+        <w:t>Java s</w:t>
+      </w:r>
+      <w:r>
+        <w:t xml:space="preserve">orting requires an Unsigned </w:t>
+      </w:r>
+      <w:r>
+        <w:rPr>
+          <w:b/>
+          <w:i/>
+        </w:rPr>
+        <w:t>Comparator</w:t>
+      </w:r>
+      <w:r>
+        <w:t xml:space="preserve"> because the default </w:t>
+      </w:r>
+      <w:r>
+        <w:rPr>
+          <w:b/>
+          <w:i/>
+        </w:rPr>
+        <w:t>Comparator</w:t>
+      </w:r>
+      <w:r>
+        <w:t xml:space="preserve"> is signed.</w:t>
+      </w:r>
+    </w:p>
+    <w:p>
+      <w:pPr>
+        <w:pStyle w:val="Heading2"/>
+      </w:pPr>
+      <w:r>
+        <w:t xml:space="preserve">Added </w:t>
+      </w:r>
+      <w:r>
+        <w:t>Requirements Clarification and Algorithm Modificatio</w:t>
+      </w:r>
+      <w:r>
+        <w:t>n (Refactoring)</w:t>
+      </w:r>
+    </w:p>
+    <w:p>
+      <w:pPr>
+        <w:spacing w:after="0" w:line="240" w:lineRule="auto"/>
+      </w:pPr>
+      <w:r>
+        <w:t xml:space="preserve">We </w:t>
+      </w:r>
+      <w:r>
+        <w:t xml:space="preserve">had to </w:t>
+      </w:r>
+      <w:r>
+        <w:t>clarify the requirement</w:t>
+      </w:r>
+      <w:r>
+        <w:t>:</w:t>
+      </w:r>
+      <w:r>
+        <w:t xml:space="preserve"> “How might we query for subnet usage accounts?</w:t>
+      </w:r>
+      <w:proofErr w:type="gramStart"/>
+      <w:r>
+        <w:t>”</w:t>
+      </w:r>
+      <w:r>
+        <w:t>.</w:t>
+      </w:r>
+      <w:proofErr w:type="gramEnd"/>
+      <w:r>
+        <w:t xml:space="preserve"> It </w:t>
+      </w:r>
+      <w:proofErr w:type="spellStart"/>
+      <w:r>
+        <w:t>becase</w:t>
+      </w:r>
+      <w:proofErr w:type="spellEnd"/>
+      <w:r>
+        <w:t>:</w:t>
+      </w:r>
+      <w:r>
+        <w:t xml:space="preserve"> “How might we query for subnet access counts, computed as the total of accesses from each client URL in the su</w:t>
+      </w:r>
+      <w:r>
+        <w:t>bnet?” This clarification caused</w:t>
+      </w:r>
+      <w:r>
+        <w:t xml:space="preserve"> us to change the solution </w:t>
+      </w:r>
+      <w:r>
+        <w:t>step</w:t>
+      </w:r>
+      <w:r>
+        <w:t xml:space="preserve"> </w:t>
+      </w:r>
+      <w:r>
+        <w:rPr>
+          <w:b/>
+          <w:i/>
+        </w:rPr>
+        <w:t>D</w:t>
+      </w:r>
+      <w:r>
+        <w:t xml:space="preserve"> above to increment the counter for </w:t>
+      </w:r>
+      <w:r>
+        <w:rPr>
+          <w:b/>
+          <w:i/>
+        </w:rPr>
         <w:t>C</w:t>
       </w:r>
       <w:r>
@@ -851,35 +1123,46 @@
         <w:t xml:space="preserve"> </w:t>
       </w:r>
       <w:r>
+        <w:t xml:space="preserve">the counter </w:t>
+      </w:r>
+      <w:r>
         <w:t>by</w:t>
       </w:r>
       <w:r>
-        <w:t xml:space="preserve"> one, we needed to increment by</w:t>
+        <w:t xml:space="preserve"> one, we needed to increment </w:t>
+      </w:r>
+      <w:r>
+        <w:t xml:space="preserve">it </w:t>
+      </w:r>
+      <w:r>
+        <w:t>by</w:t>
       </w:r>
       <w:r>
         <w:t xml:space="preserve"> the number </w:t>
       </w:r>
       <w:r>
-        <w:t>of accesses associated with KEY</w:t>
+        <w:t xml:space="preserve">of accesses associated with </w:t>
+      </w:r>
+      <w:r>
+        <w:t>URL key</w:t>
       </w:r>
       <w:r>
         <w:t>. Please see reference #3 for the Java code implementing the flow description above.</w:t>
       </w:r>
-    </w:p>
-    <w:p>
-      <w:pPr>
-        <w:spacing w:after="0" w:line="240" w:lineRule="auto"/>
-      </w:pPr>
-    </w:p>
-    <w:p>
-      <w:pPr>
-        <w:spacing w:after="0" w:line="240" w:lineRule="auto"/>
-      </w:pPr>
+      <w:r>
+        <w:t xml:space="preserve"> </w:t>
+      </w:r>
       <w:r>
         <w:t>A small snippet</w:t>
       </w:r>
       <w:r>
-        <w:t xml:space="preserve"> of the code to accomplish this is:</w:t>
+        <w:t xml:space="preserve"> of </w:t>
+      </w:r>
+      <w:r>
+        <w:t>Java</w:t>
+      </w:r>
+      <w:r>
+        <w:t xml:space="preserve"> code to accomplish this is:</w:t>
       </w:r>
     </w:p>
     <w:p>
@@ -1190,6 +1473,7 @@
         <w:spacing w:after="0" w:line="240" w:lineRule="auto"/>
         <w:rPr>
           <w:rFonts w:ascii="Consolas" w:hAnsi="Consolas" w:cs="Consolas"/>
+          <w:color w:val="000000"/>
         </w:rPr>
       </w:pPr>
       <w:proofErr w:type="spellStart"/>
@@ -1224,14 +1508,7 @@
           <w:rFonts w:ascii="Consolas" w:hAnsi="Consolas" w:cs="Consolas"/>
           <w:color w:val="000000"/>
         </w:rPr>
-        <w:t xml:space="preserve">) </w:t>
-      </w:r>
-      <w:r>
-        <w:rPr>
-          <w:rFonts w:ascii="Consolas" w:hAnsi="Consolas" w:cs="Consolas"/>
-          <w:color w:val="000000"/>
-        </w:rPr>
-        <w:t>{</w:t>
+        <w:t>)</w:t>
       </w:r>
     </w:p>
     <w:p>
@@ -1249,6 +1526,24 @@
           <w:rFonts w:ascii="Consolas" w:hAnsi="Consolas" w:cs="Consolas"/>
           <w:color w:val="000000"/>
         </w:rPr>
+        <w:t>{</w:t>
+      </w:r>
+    </w:p>
+    <w:p>
+      <w:pPr>
+        <w:autoSpaceDE w:val="0"/>
+        <w:autoSpaceDN w:val="0"/>
+        <w:adjustRightInd w:val="0"/>
+        <w:spacing w:after="0" w:line="240" w:lineRule="auto"/>
+        <w:rPr>
+          <w:rFonts w:ascii="Consolas" w:hAnsi="Consolas" w:cs="Consolas"/>
+        </w:rPr>
+      </w:pPr>
+      <w:r>
+        <w:rPr>
+          <w:rFonts w:ascii="Consolas" w:hAnsi="Consolas" w:cs="Consolas"/>
+          <w:color w:val="000000"/>
+        </w:rPr>
         <w:tab/>
       </w:r>
       <w:proofErr w:type="spellStart"/>
@@ -2012,43 +2307,354 @@
     </w:p>
     <w:p>
       <w:pPr>
-        <w:spacing w:line="240" w:lineRule="auto"/>
-      </w:pPr>
-      <w:r>
-        <w:t xml:space="preserve">The performance analysis code is compares key load time (algorithm step </w:t>
-      </w:r>
-      <w:proofErr w:type="gramStart"/>
-      <w:r>
-        <w:t>A</w:t>
-      </w:r>
-      <w:proofErr w:type="gramEnd"/>
-      <w:r>
-        <w:t xml:space="preserve"> above) and access count execution time (algorithm steps </w:t>
+        <w:spacing w:after="0" w:line="240" w:lineRule="auto"/>
+      </w:pPr>
+      <w:r>
+        <w:t>The performance analysis code</w:t>
+      </w:r>
+      <w:r>
+        <w:t xml:space="preserve"> (i.e., </w:t>
+      </w:r>
+      <w:r>
+        <w:rPr>
+          <w:rFonts w:ascii="Lucida Console" w:hAnsi="Lucida Console"/>
+          <w:b/>
+          <w:color w:val="002060"/>
+          <w:sz w:val="18"/>
+          <w:szCs w:val="18"/>
+        </w:rPr>
+        <w:t>PerformanceRunner.java</w:t>
+      </w:r>
+      <w:r>
+        <w:t>) compares</w:t>
+      </w:r>
+      <w:r>
+        <w:t xml:space="preserve"> </w:t>
+      </w:r>
+      <w:r>
+        <w:t>these actions:</w:t>
+      </w:r>
+    </w:p>
+    <w:p>
+      <w:pPr>
+        <w:spacing w:after="0" w:line="240" w:lineRule="auto"/>
+      </w:pPr>
+    </w:p>
+    <w:p>
+      <w:pPr>
+        <w:pStyle w:val="ListParagraph"/>
+        <w:numPr>
+          <w:ilvl w:val="0"/>
+          <w:numId w:val="6"/>
+        </w:numPr>
+        <w:spacing w:after="0" w:line="240" w:lineRule="auto"/>
+      </w:pPr>
+      <w:r>
+        <w:t>K</w:t>
+      </w:r>
+      <w:r>
+        <w:t xml:space="preserve">ey load time (algorithm step </w:t>
       </w:r>
       <w:r>
         <w:rPr>
           <w:b/>
           <w:i/>
         </w:rPr>
-        <w:t>B</w:t>
-      </w:r>
-      <w:r>
-        <w:t xml:space="preserve"> through </w:t>
+        <w:t>A</w:t>
+      </w:r>
+      <w:r>
+        <w:t xml:space="preserve"> above), and</w:t>
+      </w:r>
+    </w:p>
+    <w:p>
+      <w:pPr>
+        <w:pStyle w:val="ListParagraph"/>
+        <w:numPr>
+          <w:ilvl w:val="0"/>
+          <w:numId w:val="6"/>
+        </w:numPr>
+        <w:spacing w:after="0" w:line="240" w:lineRule="auto"/>
+      </w:pPr>
+      <w:r>
+        <w:lastRenderedPageBreak/>
+        <w:t>Access</w:t>
+      </w:r>
+      <w:r>
+        <w:t xml:space="preserve"> count execution time (algorithm steps </w:t>
       </w:r>
       <w:r>
         <w:rPr>
           <w:b/>
           <w:i/>
         </w:rPr>
+        <w:t>B</w:t>
+      </w:r>
+      <w:r>
+        <w:t xml:space="preserve"> through </w:t>
+      </w:r>
+      <w:r>
+        <w:rPr>
+          <w:b/>
+          <w:i/>
+        </w:rPr>
         <w:t>D</w:t>
       </w:r>
       <w:r>
-        <w:t xml:space="preserve"> above.) The code for the performance tester is in GitHub and the URL is defined in reference #4 below.</w:t>
-      </w:r>
-    </w:p>
-    <w:p>
-      <w:pPr>
-        <w:spacing w:line="240" w:lineRule="auto"/>
+        <w:t xml:space="preserve"> above.)</w:t>
+      </w:r>
+    </w:p>
+    <w:p>
+      <w:pPr>
+        <w:spacing w:after="0" w:line="240" w:lineRule="auto"/>
+      </w:pPr>
+    </w:p>
+    <w:p>
+      <w:pPr>
+        <w:spacing w:after="0" w:line="240" w:lineRule="auto"/>
+        <w:rPr>
+          <w:i/>
+        </w:rPr>
+      </w:pPr>
+      <w:r>
+        <w:t>The code for the performance tester is in GitHub and the URL is defined in reference #4 below.</w:t>
+      </w:r>
+      <w:r>
+        <w:t xml:space="preserve"> The load </w:t>
+      </w:r>
+      <w:r>
+        <w:t>time analysis is:</w:t>
+      </w:r>
+    </w:p>
+    <w:p>
+      <w:pPr>
+        <w:spacing w:after="0" w:line="240" w:lineRule="auto"/>
+      </w:pPr>
+    </w:p>
+    <w:p>
+      <w:pPr>
+        <w:spacing w:after="0" w:line="240" w:lineRule="auto"/>
+      </w:pPr>
+      <w:r>
+        <w:rPr>
+          <w:noProof/>
+        </w:rPr>
+        <w:drawing>
+          <wp:inline distT="0" distB="0" distL="0" distR="0" wp14:anchorId="75B2C051" wp14:editId="5DD8EEFA">
+            <wp:extent cx="5943600" cy="3200400"/>
+            <wp:effectExtent l="0" t="0" r="19050" b="19050"/>
+            <wp:docPr id="1" name="Chart 1"/>
+            <wp:cNvGraphicFramePr/>
+            <a:graphic xmlns:a="http://schemas.openxmlformats.org/drawingml/2006/main">
+              <a:graphicData uri="http://schemas.openxmlformats.org/drawingml/2006/chart">
+                <c:chart xmlns:c="http://schemas.openxmlformats.org/drawingml/2006/chart" xmlns:r="http://schemas.openxmlformats.org/officeDocument/2006/relationships" r:id="rId6"/>
+              </a:graphicData>
+            </a:graphic>
+          </wp:inline>
+        </w:drawing>
+      </w:r>
+    </w:p>
+    <w:p>
+      <w:pPr>
+        <w:spacing w:after="0" w:line="240" w:lineRule="auto"/>
+      </w:pPr>
+    </w:p>
+    <w:p>
+      <w:pPr>
+        <w:spacing w:after="0" w:line="240" w:lineRule="auto"/>
+      </w:pPr>
+      <w:r>
+        <w:t>The Bounded Search (</w:t>
+      </w:r>
+      <w:r>
+        <w:rPr>
+          <w:b/>
+          <w:color w:val="002060"/>
+        </w:rPr>
+        <w:t>BS</w:t>
+      </w:r>
+      <w:r>
+        <w:t xml:space="preserve">) </w:t>
+      </w:r>
+      <w:r>
+        <w:t xml:space="preserve">key extraction </w:t>
+      </w:r>
+      <w:r>
+        <w:t>remains within</w:t>
+      </w:r>
+      <w:r>
+        <w:t xml:space="preserve"> 17</w:t>
+      </w:r>
+      <w:r>
+        <w:t xml:space="preserve">5 nanoseconds of the </w:t>
+      </w:r>
+      <w:r>
+        <w:t>simplest</w:t>
+      </w:r>
+      <w:r>
+        <w:t xml:space="preserve"> key extraction for the un-randomized Simple Search (</w:t>
+      </w:r>
+      <w:r>
+        <w:rPr>
+          <w:b/>
+          <w:color w:val="4BACC6" w:themeColor="accent5"/>
+        </w:rPr>
+        <w:t>SS</w:t>
+      </w:r>
+      <w:r>
+        <w:t xml:space="preserve">). To insure random distribution of </w:t>
+      </w:r>
+      <w:r>
+        <w:rPr>
+          <w:b/>
+          <w:i/>
+        </w:rPr>
+        <w:t>HashMap</w:t>
+      </w:r>
+      <w:r>
+        <w:t xml:space="preserve"> keys, we perform an extra key shuffle step </w:t>
+      </w:r>
+      <w:r>
+        <w:t xml:space="preserve">to key extraction </w:t>
+      </w:r>
+      <w:r>
+        <w:t xml:space="preserve">that adds significant execution time. Still, </w:t>
+      </w:r>
+      <w:r>
+        <w:t xml:space="preserve">at worst, </w:t>
+      </w:r>
+      <w:r>
+        <w:t>it is less than 400 NS.</w:t>
+      </w:r>
+    </w:p>
+    <w:p>
+      <w:pPr>
+        <w:spacing w:after="0" w:line="240" w:lineRule="auto"/>
+      </w:pPr>
+    </w:p>
+    <w:p>
+      <w:pPr>
+        <w:spacing w:after="0" w:line="240" w:lineRule="auto"/>
+      </w:pPr>
+      <w:r>
+        <w:t>One the load step</w:t>
+      </w:r>
+      <w:r>
+        <w:t xml:space="preserve"> (key extraction)</w:t>
+      </w:r>
+      <w:r>
+        <w:t xml:space="preserve"> is </w:t>
+      </w:r>
+      <w:proofErr w:type="gramStart"/>
+      <w:r>
+        <w:t>completed,</w:t>
+      </w:r>
+      <w:proofErr w:type="gramEnd"/>
+      <w:r>
+        <w:t xml:space="preserve"> </w:t>
+      </w:r>
+      <w:r>
+        <w:t xml:space="preserve">we </w:t>
+      </w:r>
+      <w:r>
+        <w:t xml:space="preserve">use the extracted keys to </w:t>
+      </w:r>
+      <w:r>
+        <w:t>search for six MASK/PATTERN pairs</w:t>
+      </w:r>
+      <w:r>
+        <w:t>. We do this</w:t>
+      </w:r>
+      <w:r>
+        <w:t xml:space="preserve"> using both Simple Search and Bounded Search. The results are:</w:t>
+      </w:r>
+    </w:p>
+    <w:p>
+      <w:pPr>
+        <w:spacing w:after="0" w:line="240" w:lineRule="auto"/>
+      </w:pPr>
+    </w:p>
+    <w:p>
+      <w:pPr>
+        <w:spacing w:after="0" w:line="240" w:lineRule="auto"/>
+      </w:pPr>
+      <w:r>
+        <w:rPr>
+          <w:noProof/>
+        </w:rPr>
+        <w:lastRenderedPageBreak/>
+        <w:drawing>
+          <wp:inline distT="0" distB="0" distL="0" distR="0" wp14:anchorId="2E635DDD" wp14:editId="035094E6">
+            <wp:extent cx="5943600" cy="3201035"/>
+            <wp:effectExtent l="0" t="0" r="19050" b="18415"/>
+            <wp:docPr id="2" name="Chart 2"/>
+            <wp:cNvGraphicFramePr/>
+            <a:graphic xmlns:a="http://schemas.openxmlformats.org/drawingml/2006/main">
+              <a:graphicData uri="http://schemas.openxmlformats.org/drawingml/2006/chart">
+                <c:chart xmlns:c="http://schemas.openxmlformats.org/drawingml/2006/chart" xmlns:r="http://schemas.openxmlformats.org/officeDocument/2006/relationships" r:id="rId7"/>
+              </a:graphicData>
+            </a:graphic>
+          </wp:inline>
+        </w:drawing>
+      </w:r>
+    </w:p>
+    <w:p>
+      <w:pPr>
+        <w:spacing w:after="0" w:line="240" w:lineRule="auto"/>
+      </w:pPr>
+    </w:p>
+    <w:p>
+      <w:pPr>
+        <w:spacing w:after="0" w:line="240" w:lineRule="auto"/>
+      </w:pPr>
+      <w:r>
+        <w:t>We see that the initial binary search and early termination of the Bounded Search (</w:t>
+      </w:r>
+      <w:proofErr w:type="spellStart"/>
+      <w:r>
+        <w:rPr>
+          <w:b/>
+          <w:color w:val="002060"/>
+        </w:rPr>
+        <w:t>uBS</w:t>
+      </w:r>
+      <w:proofErr w:type="spellEnd"/>
+      <w:r>
+        <w:t>) algorithm does run faster than Simple Search (</w:t>
+      </w:r>
+      <w:proofErr w:type="spellStart"/>
+      <w:proofErr w:type="gramStart"/>
+      <w:r>
+        <w:rPr>
+          <w:b/>
+          <w:color w:val="FF0000"/>
+        </w:rPr>
+        <w:t>uSS</w:t>
+      </w:r>
+      <w:proofErr w:type="spellEnd"/>
+      <w:proofErr w:type="gramEnd"/>
+      <w:r>
+        <w:t>).</w:t>
+      </w:r>
+      <w:r>
+        <w:t xml:space="preserve"> However, for the range of interest, BS is only 48 NS faster than SS. We would need four searches to make up for the extra load time.</w:t>
+      </w:r>
+    </w:p>
+    <w:p>
+      <w:pPr>
+        <w:spacing w:after="0" w:line="240" w:lineRule="auto"/>
+      </w:pPr>
+    </w:p>
+    <w:p>
+      <w:pPr>
+        <w:spacing w:after="0" w:line="240" w:lineRule="auto"/>
+      </w:pPr>
+      <w:r>
+        <w:t>As observed during the interview, machine-level operations are so fast that sometimes simpler algorithms offer acceptable performance and lower complexity.</w:t>
+      </w:r>
+    </w:p>
+    <w:p>
+      <w:pPr>
+        <w:spacing w:after="0" w:line="240" w:lineRule="auto"/>
       </w:pPr>
     </w:p>
     <w:p>
@@ -2057,7 +2663,6 @@
         <w:spacing w:before="0"/>
       </w:pPr>
       <w:r>
-        <w:lastRenderedPageBreak/>
         <w:t>TDD Description</w:t>
       </w:r>
     </w:p>
@@ -2077,10 +2682,7 @@
         <w:spacing w:line="240" w:lineRule="auto"/>
       </w:pPr>
       <w:r>
-        <w:t xml:space="preserve">Regression testing is extremely helpful when a major refactor is required (e.g., the requirement clarification for counting subnet </w:t>
-      </w:r>
-      <w:r>
-        <w:t xml:space="preserve">accesses instead of hosts in algorithm step </w:t>
+        <w:t xml:space="preserve">Regression testing is extremely helpful when a major refactor is required (e.g., the requirement clarification for counting subnet accesses instead of hosts in algorithm step </w:t>
       </w:r>
       <w:r>
         <w:rPr>
@@ -2128,52 +2730,88 @@
     <w:tbl>
       <w:tblPr>
         <w:tblStyle w:val="TableGrid"/>
-        <w:tblW w:w="0" w:type="auto"/>
+        <w:tblW w:w="5000" w:type="pct"/>
         <w:tblLook w:val="04A0" w:firstRow="1" w:lastRow="0" w:firstColumn="1" w:lastColumn="0" w:noHBand="0" w:noVBand="1"/>
       </w:tblPr>
       <w:tblGrid>
-        <w:gridCol w:w="1660"/>
-        <w:gridCol w:w="4202"/>
-        <w:gridCol w:w="1282"/>
-        <w:gridCol w:w="1275"/>
+        <w:gridCol w:w="1375"/>
+        <w:gridCol w:w="3863"/>
+        <w:gridCol w:w="2015"/>
+        <w:gridCol w:w="2323"/>
       </w:tblGrid>
       <w:tr>
         <w:tc>
           <w:tcPr>
-            <w:tcW w:w="1660" w:type="dxa"/>
+            <w:tcW w:w="718" w:type="pct"/>
+            <w:shd w:val="clear" w:color="auto" w:fill="C6D9F1" w:themeFill="text2" w:themeFillTint="33"/>
           </w:tcPr>
           <w:p>
+            <w:pPr>
+              <w:rPr>
+                <w:b/>
+              </w:rPr>
+            </w:pPr>
             <w:r>
+              <w:rPr>
+                <w:b/>
+              </w:rPr>
               <w:t>Phase</w:t>
             </w:r>
           </w:p>
         </w:tc>
         <w:tc>
           <w:tcPr>
-            <w:tcW w:w="4202" w:type="dxa"/>
+            <w:tcW w:w="2017" w:type="pct"/>
+            <w:shd w:val="clear" w:color="auto" w:fill="C6D9F1" w:themeFill="text2" w:themeFillTint="33"/>
           </w:tcPr>
           <w:p>
+            <w:pPr>
+              <w:rPr>
+                <w:b/>
+              </w:rPr>
+            </w:pPr>
             <w:r>
+              <w:rPr>
+                <w:b/>
+              </w:rPr>
               <w:t>Test Element</w:t>
             </w:r>
           </w:p>
         </w:tc>
         <w:tc>
           <w:tcPr>
-            <w:tcW w:w="885" w:type="dxa"/>
+            <w:tcW w:w="1052" w:type="pct"/>
+            <w:shd w:val="clear" w:color="auto" w:fill="C6D9F1" w:themeFill="text2" w:themeFillTint="33"/>
           </w:tcPr>
           <w:p>
+            <w:pPr>
+              <w:rPr>
+                <w:b/>
+              </w:rPr>
+            </w:pPr>
             <w:r>
+              <w:rPr>
+                <w:b/>
+              </w:rPr>
               <w:t>Focus</w:t>
             </w:r>
           </w:p>
         </w:tc>
         <w:tc>
           <w:tcPr>
-            <w:tcW w:w="1275" w:type="dxa"/>
+            <w:tcW w:w="1213" w:type="pct"/>
+            <w:shd w:val="clear" w:color="auto" w:fill="C6D9F1" w:themeFill="text2" w:themeFillTint="33"/>
           </w:tcPr>
           <w:p>
+            <w:pPr>
+              <w:rPr>
+                <w:b/>
+              </w:rPr>
+            </w:pPr>
             <w:r>
+              <w:rPr>
+                <w:b/>
+              </w:rPr>
               <w:t>Regressions</w:t>
             </w:r>
           </w:p>
@@ -2182,507 +2820,932 @@
       <w:tr>
         <w:tc>
           <w:tcPr>
-            <w:tcW w:w="1660" w:type="dxa"/>
+            <w:tcW w:w="718" w:type="pct"/>
+            <w:vAlign w:val="center"/>
           </w:tcPr>
           <w:p>
+            <w:pPr>
+              <w:rPr>
+                <w:i/>
+                <w:sz w:val="20"/>
+                <w:szCs w:val="20"/>
+              </w:rPr>
+            </w:pPr>
             <w:r>
-              <w:t>Solution Implementation</w:t>
+              <w:rPr>
+                <w:i/>
+                <w:sz w:val="20"/>
+                <w:szCs w:val="20"/>
+              </w:rPr>
+              <w:t>Solution</w:t>
             </w:r>
           </w:p>
         </w:tc>
         <w:tc>
           <w:tcPr>
-            <w:tcW w:w="4202" w:type="dxa"/>
+            <w:tcW w:w="2017" w:type="pct"/>
+            <w:vAlign w:val="center"/>
           </w:tcPr>
           <w:p>
+            <w:pPr>
+              <w:rPr>
+                <w:sz w:val="20"/>
+                <w:szCs w:val="20"/>
+              </w:rPr>
+            </w:pPr>
             <w:r>
+              <w:rPr>
+                <w:sz w:val="20"/>
+                <w:szCs w:val="20"/>
+              </w:rPr>
               <w:t>TestRunner.java</w:t>
             </w:r>
           </w:p>
         </w:tc>
         <w:tc>
           <w:tcPr>
-            <w:tcW w:w="885" w:type="dxa"/>
+            <w:tcW w:w="1052" w:type="pct"/>
+            <w:vAlign w:val="center"/>
           </w:tcPr>
           <w:p>
+            <w:pPr>
+              <w:rPr>
+                <w:sz w:val="20"/>
+                <w:szCs w:val="20"/>
+              </w:rPr>
+            </w:pPr>
             <w:r>
+              <w:rPr>
+                <w:sz w:val="20"/>
+                <w:szCs w:val="20"/>
+              </w:rPr>
               <w:t>Orchestrate tests</w:t>
             </w:r>
           </w:p>
         </w:tc>
         <w:tc>
           <w:tcPr>
-            <w:tcW w:w="1275" w:type="dxa"/>
+            <w:tcW w:w="1213" w:type="pct"/>
+            <w:vAlign w:val="center"/>
           </w:tcPr>
-          <w:p/>
+          <w:p>
+            <w:pPr>
+              <w:rPr>
+                <w:sz w:val="20"/>
+                <w:szCs w:val="20"/>
+              </w:rPr>
+            </w:pPr>
+            <w:r>
+              <w:rPr>
+                <w:sz w:val="20"/>
+                <w:szCs w:val="20"/>
+              </w:rPr>
+              <w:t>Rerun all after performance modification</w:t>
+            </w:r>
+          </w:p>
         </w:tc>
       </w:tr>
       <w:tr>
         <w:tc>
           <w:tcPr>
-            <w:tcW w:w="1660" w:type="dxa"/>
+            <w:tcW w:w="718" w:type="pct"/>
+            <w:vMerge w:val="restart"/>
+            <w:vAlign w:val="center"/>
           </w:tcPr>
-          <w:p/>
+          <w:p>
+            <w:pPr>
+              <w:rPr>
+                <w:sz w:val="20"/>
+                <w:szCs w:val="20"/>
+              </w:rPr>
+            </w:pPr>
+          </w:p>
         </w:tc>
         <w:tc>
           <w:tcPr>
-            <w:tcW w:w="4202" w:type="dxa"/>
+            <w:tcW w:w="2017" w:type="pct"/>
+            <w:vAlign w:val="center"/>
           </w:tcPr>
           <w:p>
+            <w:pPr>
+              <w:rPr>
+                <w:sz w:val="20"/>
+                <w:szCs w:val="20"/>
+              </w:rPr>
+            </w:pPr>
             <w:r>
+              <w:rPr>
+                <w:sz w:val="20"/>
+                <w:szCs w:val="20"/>
+              </w:rPr>
               <w:t>TestUnsortedKeyExtractor.java</w:t>
             </w:r>
           </w:p>
         </w:tc>
         <w:tc>
           <w:tcPr>
-            <w:tcW w:w="885" w:type="dxa"/>
+            <w:tcW w:w="1052" w:type="pct"/>
+            <w:vAlign w:val="center"/>
           </w:tcPr>
-          <w:p/>
+          <w:p>
+            <w:pPr>
+              <w:rPr>
+                <w:sz w:val="20"/>
+                <w:szCs w:val="20"/>
+              </w:rPr>
+            </w:pPr>
+            <w:r>
+              <w:rPr>
+                <w:sz w:val="20"/>
+                <w:szCs w:val="20"/>
+              </w:rPr>
+              <w:t xml:space="preserve">Map keys into </w:t>
+            </w:r>
+            <w:proofErr w:type="spellStart"/>
+            <w:r>
+              <w:rPr>
+                <w:sz w:val="20"/>
+                <w:szCs w:val="20"/>
+              </w:rPr>
+              <w:t>int</w:t>
+            </w:r>
+            <w:proofErr w:type="spellEnd"/>
+            <w:r>
+              <w:rPr>
+                <w:sz w:val="20"/>
+                <w:szCs w:val="20"/>
+              </w:rPr>
+              <w:t>[] (speed-space optimization)</w:t>
+            </w:r>
+          </w:p>
         </w:tc>
         <w:tc>
           <w:tcPr>
-            <w:tcW w:w="1275" w:type="dxa"/>
+            <w:tcW w:w="1213" w:type="pct"/>
+            <w:vAlign w:val="center"/>
           </w:tcPr>
           <w:p>
-            <w:bookmarkStart w:id="0" w:name="_GoBack"/>
-            <w:bookmarkEnd w:id="0"/>
+            <w:pPr>
+              <w:rPr>
+                <w:sz w:val="20"/>
+                <w:szCs w:val="20"/>
+              </w:rPr>
+            </w:pPr>
           </w:p>
         </w:tc>
       </w:tr>
       <w:tr>
         <w:tc>
           <w:tcPr>
-            <w:tcW w:w="1660" w:type="dxa"/>
+            <w:tcW w:w="718" w:type="pct"/>
+            <w:vMerge/>
+            <w:vAlign w:val="center"/>
           </w:tcPr>
-          <w:p/>
+          <w:p>
+            <w:pPr>
+              <w:rPr>
+                <w:sz w:val="20"/>
+                <w:szCs w:val="20"/>
+              </w:rPr>
+            </w:pPr>
+          </w:p>
         </w:tc>
         <w:tc>
           <w:tcPr>
-            <w:tcW w:w="4202" w:type="dxa"/>
+            <w:tcW w:w="4282" w:type="pct"/>
+            <w:gridSpan w:val="3"/>
+            <w:vAlign w:val="center"/>
           </w:tcPr>
-          <w:p/>
-        </w:tc>
-        <w:tc>
-          <w:tcPr>
-            <w:tcW w:w="885" w:type="dxa"/>
-          </w:tcPr>
-          <w:p/>
-        </w:tc>
-        <w:tc>
-          <w:tcPr>
-            <w:tcW w:w="1275" w:type="dxa"/>
-          </w:tcPr>
-          <w:p/>
+          <w:p>
+            <w:pPr>
+              <w:rPr>
+                <w:sz w:val="20"/>
+                <w:szCs w:val="20"/>
+              </w:rPr>
+            </w:pPr>
+          </w:p>
         </w:tc>
       </w:tr>
       <w:tr>
         <w:tc>
           <w:tcPr>
-            <w:tcW w:w="1660" w:type="dxa"/>
+            <w:tcW w:w="718" w:type="pct"/>
+            <w:vMerge/>
+            <w:vAlign w:val="center"/>
           </w:tcPr>
-          <w:p/>
+          <w:p>
+            <w:pPr>
+              <w:rPr>
+                <w:sz w:val="20"/>
+                <w:szCs w:val="20"/>
+              </w:rPr>
+            </w:pPr>
+          </w:p>
         </w:tc>
         <w:tc>
           <w:tcPr>
-            <w:tcW w:w="4202" w:type="dxa"/>
+            <w:tcW w:w="2017" w:type="pct"/>
+            <w:vAlign w:val="center"/>
           </w:tcPr>
           <w:p>
+            <w:pPr>
+              <w:rPr>
+                <w:sz w:val="20"/>
+                <w:szCs w:val="20"/>
+              </w:rPr>
+            </w:pPr>
             <w:r>
+              <w:rPr>
+                <w:sz w:val="20"/>
+                <w:szCs w:val="20"/>
+              </w:rPr>
               <w:t>TestUnsignedComparator.java</w:t>
             </w:r>
           </w:p>
         </w:tc>
         <w:tc>
           <w:tcPr>
-            <w:tcW w:w="885" w:type="dxa"/>
+            <w:tcW w:w="1052" w:type="pct"/>
+            <w:vAlign w:val="center"/>
           </w:tcPr>
-          <w:p/>
+          <w:p>
+            <w:pPr>
+              <w:rPr>
+                <w:sz w:val="20"/>
+                <w:szCs w:val="20"/>
+              </w:rPr>
+            </w:pPr>
+            <w:r>
+              <w:rPr>
+                <w:sz w:val="20"/>
+                <w:szCs w:val="20"/>
+              </w:rPr>
+              <w:t>Required for bit strings</w:t>
+            </w:r>
+          </w:p>
         </w:tc>
         <w:tc>
           <w:tcPr>
-            <w:tcW w:w="1275" w:type="dxa"/>
+            <w:tcW w:w="1213" w:type="pct"/>
+            <w:vAlign w:val="center"/>
           </w:tcPr>
-          <w:p/>
+          <w:p>
+            <w:pPr>
+              <w:rPr>
+                <w:sz w:val="20"/>
+                <w:szCs w:val="20"/>
+              </w:rPr>
+            </w:pPr>
+            <w:r>
+              <w:rPr>
+                <w:sz w:val="20"/>
+                <w:szCs w:val="20"/>
+              </w:rPr>
+              <w:t xml:space="preserve">Replace custom comparison with built-in </w:t>
+            </w:r>
+            <w:proofErr w:type="spellStart"/>
+            <w:r>
+              <w:rPr>
+                <w:rFonts w:ascii="Lucida Console" w:hAnsi="Lucida Console"/>
+                <w:b/>
+                <w:color w:val="002060"/>
+                <w:sz w:val="18"/>
+                <w:szCs w:val="18"/>
+              </w:rPr>
+              <w:t>compareUnsigned</w:t>
+            </w:r>
+            <w:proofErr w:type="spellEnd"/>
+            <w:r>
+              <w:rPr>
+                <w:sz w:val="20"/>
+                <w:szCs w:val="20"/>
+              </w:rPr>
+              <w:t xml:space="preserve"> in </w:t>
+            </w:r>
+            <w:r>
+              <w:rPr>
+                <w:rFonts w:ascii="Lucida Console" w:hAnsi="Lucida Console"/>
+                <w:b/>
+                <w:color w:val="002060"/>
+                <w:sz w:val="18"/>
+                <w:szCs w:val="18"/>
+              </w:rPr>
+              <w:t xml:space="preserve">Integer </w:t>
+            </w:r>
+            <w:r>
+              <w:rPr>
+                <w:sz w:val="20"/>
+                <w:szCs w:val="20"/>
+              </w:rPr>
+              <w:t>class.</w:t>
+            </w:r>
+          </w:p>
         </w:tc>
       </w:tr>
       <w:tr>
         <w:tc>
           <w:tcPr>
-            <w:tcW w:w="1660" w:type="dxa"/>
+            <w:tcW w:w="718" w:type="pct"/>
+            <w:vMerge/>
+            <w:vAlign w:val="center"/>
           </w:tcPr>
-          <w:p/>
+          <w:p>
+            <w:pPr>
+              <w:rPr>
+                <w:sz w:val="20"/>
+                <w:szCs w:val="20"/>
+              </w:rPr>
+            </w:pPr>
+          </w:p>
         </w:tc>
         <w:tc>
           <w:tcPr>
-            <w:tcW w:w="4202" w:type="dxa"/>
+            <w:tcW w:w="2017" w:type="pct"/>
+            <w:vAlign w:val="center"/>
           </w:tcPr>
           <w:p>
+            <w:pPr>
+              <w:rPr>
+                <w:sz w:val="20"/>
+                <w:szCs w:val="20"/>
+              </w:rPr>
+            </w:pPr>
             <w:r>
+              <w:rPr>
+                <w:sz w:val="20"/>
+                <w:szCs w:val="20"/>
+              </w:rPr>
               <w:t>TestUnsignedBinarySearch.java</w:t>
             </w:r>
           </w:p>
         </w:tc>
         <w:tc>
           <w:tcPr>
-            <w:tcW w:w="885" w:type="dxa"/>
+            <w:tcW w:w="1052" w:type="pct"/>
+            <w:vAlign w:val="center"/>
           </w:tcPr>
-          <w:p/>
+          <w:p>
+            <w:pPr>
+              <w:rPr>
+                <w:sz w:val="20"/>
+                <w:szCs w:val="20"/>
+              </w:rPr>
+            </w:pPr>
+            <w:r>
+              <w:rPr>
+                <w:sz w:val="20"/>
+                <w:szCs w:val="20"/>
+              </w:rPr>
+              <w:t>Search ordered list and indication a point of insertion key not in list</w:t>
+            </w:r>
+          </w:p>
         </w:tc>
         <w:tc>
           <w:tcPr>
-            <w:tcW w:w="1275" w:type="dxa"/>
+            <w:tcW w:w="1213" w:type="pct"/>
+            <w:vAlign w:val="center"/>
           </w:tcPr>
-          <w:p/>
+          <w:p>
+            <w:pPr>
+              <w:rPr>
+                <w:sz w:val="20"/>
+                <w:szCs w:val="20"/>
+              </w:rPr>
+            </w:pPr>
+            <w:r>
+              <w:rPr>
+                <w:sz w:val="20"/>
+                <w:szCs w:val="20"/>
+              </w:rPr>
+              <w:t>Handle key not found and comparison indicator</w:t>
+            </w:r>
+          </w:p>
         </w:tc>
       </w:tr>
       <w:tr>
         <w:tc>
           <w:tcPr>
-            <w:tcW w:w="1660" w:type="dxa"/>
+            <w:tcW w:w="718" w:type="pct"/>
+            <w:vMerge/>
+            <w:vAlign w:val="center"/>
           </w:tcPr>
-          <w:p/>
+          <w:p>
+            <w:pPr>
+              <w:rPr>
+                <w:sz w:val="20"/>
+                <w:szCs w:val="20"/>
+              </w:rPr>
+            </w:pPr>
+          </w:p>
         </w:tc>
         <w:tc>
           <w:tcPr>
-            <w:tcW w:w="4202" w:type="dxa"/>
+            <w:tcW w:w="2017" w:type="pct"/>
+            <w:vAlign w:val="center"/>
           </w:tcPr>
           <w:p>
+            <w:pPr>
+              <w:rPr>
+                <w:sz w:val="20"/>
+                <w:szCs w:val="20"/>
+              </w:rPr>
+            </w:pPr>
             <w:r>
+              <w:rPr>
+                <w:sz w:val="20"/>
+                <w:szCs w:val="20"/>
+              </w:rPr>
               <w:t>TestSortedKeyExtractor.java</w:t>
             </w:r>
           </w:p>
         </w:tc>
         <w:tc>
           <w:tcPr>
-            <w:tcW w:w="885" w:type="dxa"/>
+            <w:tcW w:w="1052" w:type="pct"/>
+            <w:vAlign w:val="center"/>
           </w:tcPr>
-          <w:p/>
+          <w:p>
+            <w:pPr>
+              <w:rPr>
+                <w:sz w:val="20"/>
+                <w:szCs w:val="20"/>
+              </w:rPr>
+            </w:pPr>
+            <w:r>
+              <w:rPr>
+                <w:sz w:val="20"/>
+                <w:szCs w:val="20"/>
+              </w:rPr>
+              <w:t xml:space="preserve">Map keys into ordered </w:t>
+            </w:r>
+            <w:proofErr w:type="spellStart"/>
+            <w:r>
+              <w:rPr>
+                <w:sz w:val="20"/>
+                <w:szCs w:val="20"/>
+              </w:rPr>
+              <w:t>int</w:t>
+            </w:r>
+            <w:proofErr w:type="spellEnd"/>
+            <w:r>
+              <w:rPr>
+                <w:sz w:val="20"/>
+                <w:szCs w:val="20"/>
+              </w:rPr>
+              <w:t>[]</w:t>
+            </w:r>
+          </w:p>
         </w:tc>
         <w:tc>
           <w:tcPr>
-            <w:tcW w:w="1275" w:type="dxa"/>
+            <w:tcW w:w="1213" w:type="pct"/>
+            <w:vAlign w:val="center"/>
           </w:tcPr>
-          <w:p/>
+          <w:p>
+            <w:pPr>
+              <w:rPr>
+                <w:sz w:val="20"/>
+                <w:szCs w:val="20"/>
+              </w:rPr>
+            </w:pPr>
+            <w:r>
+              <w:rPr>
+                <w:sz w:val="20"/>
+                <w:szCs w:val="20"/>
+              </w:rPr>
+              <w:t xml:space="preserve">Substitute </w:t>
+            </w:r>
+            <w:proofErr w:type="spellStart"/>
+            <w:r>
+              <w:rPr>
+                <w:rFonts w:ascii="Lucida Console" w:hAnsi="Lucida Console"/>
+                <w:b/>
+                <w:color w:val="002060"/>
+                <w:sz w:val="18"/>
+                <w:szCs w:val="18"/>
+              </w:rPr>
+              <w:t>Arrays.parallelSort</w:t>
+            </w:r>
+            <w:proofErr w:type="spellEnd"/>
+            <w:r>
+              <w:rPr>
+                <w:sz w:val="20"/>
+                <w:szCs w:val="20"/>
+              </w:rPr>
+              <w:t xml:space="preserve"> for plain sort.</w:t>
+            </w:r>
+          </w:p>
         </w:tc>
       </w:tr>
       <w:tr>
         <w:tc>
           <w:tcPr>
-            <w:tcW w:w="1660" w:type="dxa"/>
+            <w:tcW w:w="718" w:type="pct"/>
+            <w:vMerge/>
+            <w:vAlign w:val="center"/>
           </w:tcPr>
-          <w:p/>
+          <w:p>
+            <w:pPr>
+              <w:rPr>
+                <w:sz w:val="20"/>
+                <w:szCs w:val="20"/>
+              </w:rPr>
+            </w:pPr>
+          </w:p>
         </w:tc>
         <w:tc>
           <w:tcPr>
-            <w:tcW w:w="4202" w:type="dxa"/>
+            <w:tcW w:w="4282" w:type="pct"/>
+            <w:gridSpan w:val="3"/>
+            <w:vAlign w:val="center"/>
           </w:tcPr>
-          <w:p/>
-        </w:tc>
-        <w:tc>
-          <w:tcPr>
-            <w:tcW w:w="885" w:type="dxa"/>
-          </w:tcPr>
-          <w:p/>
-        </w:tc>
-        <w:tc>
-          <w:tcPr>
-            <w:tcW w:w="1275" w:type="dxa"/>
-          </w:tcPr>
-          <w:p/>
+          <w:p>
+            <w:pPr>
+              <w:rPr>
+                <w:sz w:val="20"/>
+                <w:szCs w:val="20"/>
+              </w:rPr>
+            </w:pPr>
+          </w:p>
         </w:tc>
       </w:tr>
       <w:tr>
         <w:tc>
           <w:tcPr>
-            <w:tcW w:w="1660" w:type="dxa"/>
-          </w:tcPr>
-          <w:p/>
-        </w:tc>
-        <w:tc>
-          <w:tcPr>
-            <w:tcW w:w="4202" w:type="dxa"/>
+            <w:tcW w:w="718" w:type="pct"/>
+            <w:vMerge/>
+            <w:vAlign w:val="center"/>
           </w:tcPr>
           <w:p>
-            <w:r>
-              <w:t>TestSimpleMatcher.java</w:t>
-            </w:r>
+            <w:pPr>
+              <w:rPr>
+                <w:sz w:val="20"/>
+                <w:szCs w:val="20"/>
+              </w:rPr>
+            </w:pPr>
           </w:p>
         </w:tc>
         <w:tc>
           <w:tcPr>
-            <w:tcW w:w="885" w:type="dxa"/>
+            <w:tcW w:w="2017" w:type="pct"/>
+            <w:vAlign w:val="center"/>
           </w:tcPr>
-          <w:p/>
+          <w:p>
+            <w:pPr>
+              <w:rPr>
+                <w:sz w:val="20"/>
+                <w:szCs w:val="20"/>
+              </w:rPr>
+            </w:pPr>
+            <w:r>
+              <w:rPr>
+                <w:sz w:val="20"/>
+                <w:szCs w:val="20"/>
+              </w:rPr>
+              <w:t>TestSimpleMatcher.java</w:t>
+            </w:r>
+            <w:bookmarkStart w:id="0" w:name="_GoBack"/>
+            <w:bookmarkEnd w:id="0"/>
+          </w:p>
         </w:tc>
         <w:tc>
           <w:tcPr>
-            <w:tcW w:w="1275" w:type="dxa"/>
+            <w:tcW w:w="1052" w:type="pct"/>
+            <w:vAlign w:val="center"/>
           </w:tcPr>
-          <w:p/>
+          <w:p>
+            <w:pPr>
+              <w:rPr>
+                <w:sz w:val="20"/>
+                <w:szCs w:val="20"/>
+              </w:rPr>
+            </w:pPr>
+          </w:p>
+        </w:tc>
+        <w:tc>
+          <w:tcPr>
+            <w:tcW w:w="1213" w:type="pct"/>
+            <w:vAlign w:val="center"/>
+          </w:tcPr>
+          <w:p>
+            <w:pPr>
+              <w:rPr>
+                <w:sz w:val="20"/>
+                <w:szCs w:val="20"/>
+              </w:rPr>
+            </w:pPr>
+          </w:p>
         </w:tc>
       </w:tr>
       <w:tr>
         <w:tc>
           <w:tcPr>
-            <w:tcW w:w="1660" w:type="dxa"/>
+            <w:tcW w:w="718" w:type="pct"/>
+            <w:vMerge/>
+            <w:vAlign w:val="center"/>
           </w:tcPr>
-          <w:p/>
+          <w:p>
+            <w:pPr>
+              <w:rPr>
+                <w:sz w:val="20"/>
+                <w:szCs w:val="20"/>
+              </w:rPr>
+            </w:pPr>
+          </w:p>
         </w:tc>
         <w:tc>
           <w:tcPr>
-            <w:tcW w:w="4202" w:type="dxa"/>
+            <w:tcW w:w="2017" w:type="pct"/>
+            <w:vAlign w:val="center"/>
           </w:tcPr>
           <w:p>
+            <w:pPr>
+              <w:rPr>
+                <w:sz w:val="20"/>
+                <w:szCs w:val="20"/>
+              </w:rPr>
+            </w:pPr>
             <w:r>
+              <w:rPr>
+                <w:sz w:val="20"/>
+                <w:szCs w:val="20"/>
+              </w:rPr>
               <w:t>TestBoundedMatcher.java</w:t>
             </w:r>
           </w:p>
         </w:tc>
         <w:tc>
           <w:tcPr>
-            <w:tcW w:w="885" w:type="dxa"/>
+            <w:tcW w:w="1052" w:type="pct"/>
+            <w:vAlign w:val="center"/>
           </w:tcPr>
-          <w:p/>
+          <w:p>
+            <w:pPr>
+              <w:rPr>
+                <w:sz w:val="20"/>
+                <w:szCs w:val="20"/>
+              </w:rPr>
+            </w:pPr>
+          </w:p>
         </w:tc>
         <w:tc>
           <w:tcPr>
-            <w:tcW w:w="1275" w:type="dxa"/>
+            <w:tcW w:w="1213" w:type="pct"/>
+            <w:vAlign w:val="center"/>
           </w:tcPr>
-          <w:p/>
+          <w:p>
+            <w:pPr>
+              <w:rPr>
+                <w:sz w:val="20"/>
+                <w:szCs w:val="20"/>
+              </w:rPr>
+            </w:pPr>
+          </w:p>
         </w:tc>
       </w:tr>
       <w:tr>
         <w:tc>
           <w:tcPr>
-            <w:tcW w:w="1660" w:type="dxa"/>
+            <w:tcW w:w="718" w:type="pct"/>
+            <w:vMerge/>
+            <w:vAlign w:val="center"/>
           </w:tcPr>
-          <w:p/>
+          <w:p>
+            <w:pPr>
+              <w:rPr>
+                <w:sz w:val="20"/>
+                <w:szCs w:val="20"/>
+              </w:rPr>
+            </w:pPr>
+          </w:p>
         </w:tc>
         <w:tc>
           <w:tcPr>
-            <w:tcW w:w="4202" w:type="dxa"/>
+            <w:tcW w:w="4282" w:type="pct"/>
+            <w:gridSpan w:val="3"/>
+            <w:vAlign w:val="center"/>
           </w:tcPr>
-          <w:p/>
-        </w:tc>
-        <w:tc>
-          <w:tcPr>
-            <w:tcW w:w="885" w:type="dxa"/>
-          </w:tcPr>
-          <w:p/>
-        </w:tc>
-        <w:tc>
-          <w:tcPr>
-            <w:tcW w:w="1275" w:type="dxa"/>
-          </w:tcPr>
-          <w:p/>
+          <w:p>
+            <w:pPr>
+              <w:rPr>
+                <w:sz w:val="20"/>
+                <w:szCs w:val="20"/>
+              </w:rPr>
+            </w:pPr>
+          </w:p>
         </w:tc>
       </w:tr>
       <w:tr>
         <w:tc>
           <w:tcPr>
-            <w:tcW w:w="1660" w:type="dxa"/>
+            <w:tcW w:w="718" w:type="pct"/>
+            <w:vAlign w:val="center"/>
           </w:tcPr>
           <w:p>
+            <w:pPr>
+              <w:rPr>
+                <w:i/>
+                <w:sz w:val="20"/>
+                <w:szCs w:val="20"/>
+              </w:rPr>
+            </w:pPr>
             <w:r>
-              <w:t>Performance Testing</w:t>
+              <w:rPr>
+                <w:i/>
+                <w:sz w:val="20"/>
+                <w:szCs w:val="20"/>
+              </w:rPr>
+              <w:t>Performance</w:t>
             </w:r>
           </w:p>
         </w:tc>
         <w:tc>
           <w:tcPr>
-            <w:tcW w:w="4202" w:type="dxa"/>
+            <w:tcW w:w="2017" w:type="pct"/>
+            <w:vAlign w:val="center"/>
           </w:tcPr>
           <w:p>
+            <w:pPr>
+              <w:rPr>
+                <w:sz w:val="20"/>
+                <w:szCs w:val="20"/>
+              </w:rPr>
+            </w:pPr>
             <w:r>
+              <w:rPr>
+                <w:sz w:val="20"/>
+                <w:szCs w:val="20"/>
+              </w:rPr>
               <w:t>IPBuilder.java</w:t>
             </w:r>
           </w:p>
         </w:tc>
         <w:tc>
           <w:tcPr>
-            <w:tcW w:w="885" w:type="dxa"/>
+            <w:tcW w:w="1052" w:type="pct"/>
+            <w:vAlign w:val="center"/>
           </w:tcPr>
-          <w:p/>
+          <w:p>
+            <w:pPr>
+              <w:rPr>
+                <w:sz w:val="20"/>
+                <w:szCs w:val="20"/>
+              </w:rPr>
+            </w:pPr>
+          </w:p>
         </w:tc>
         <w:tc>
           <w:tcPr>
-            <w:tcW w:w="1275" w:type="dxa"/>
+            <w:tcW w:w="1213" w:type="pct"/>
+            <w:vAlign w:val="center"/>
           </w:tcPr>
-          <w:p/>
+          <w:p>
+            <w:pPr>
+              <w:rPr>
+                <w:sz w:val="20"/>
+                <w:szCs w:val="20"/>
+              </w:rPr>
+            </w:pPr>
+          </w:p>
         </w:tc>
       </w:tr>
       <w:tr>
         <w:tc>
           <w:tcPr>
-            <w:tcW w:w="1660" w:type="dxa"/>
+            <w:tcW w:w="718" w:type="pct"/>
+            <w:vMerge w:val="restart"/>
+            <w:vAlign w:val="center"/>
           </w:tcPr>
-          <w:p/>
+          <w:p>
+            <w:pPr>
+              <w:rPr>
+                <w:sz w:val="20"/>
+                <w:szCs w:val="20"/>
+              </w:rPr>
+            </w:pPr>
+          </w:p>
         </w:tc>
         <w:tc>
           <w:tcPr>
-            <w:tcW w:w="4202" w:type="dxa"/>
+            <w:tcW w:w="2017" w:type="pct"/>
+            <w:vAlign w:val="center"/>
           </w:tcPr>
           <w:p>
+            <w:pPr>
+              <w:rPr>
+                <w:sz w:val="20"/>
+                <w:szCs w:val="20"/>
+              </w:rPr>
+            </w:pPr>
             <w:r>
+              <w:rPr>
+                <w:sz w:val="20"/>
+                <w:szCs w:val="20"/>
+              </w:rPr>
               <w:t>TestIPBGenerateIPAddressesAndCounts.java</w:t>
             </w:r>
           </w:p>
         </w:tc>
         <w:tc>
           <w:tcPr>
-            <w:tcW w:w="885" w:type="dxa"/>
+            <w:tcW w:w="1052" w:type="pct"/>
+            <w:vAlign w:val="center"/>
           </w:tcPr>
-          <w:p/>
+          <w:p>
+            <w:pPr>
+              <w:rPr>
+                <w:sz w:val="20"/>
+                <w:szCs w:val="20"/>
+              </w:rPr>
+            </w:pPr>
+          </w:p>
         </w:tc>
         <w:tc>
           <w:tcPr>
-            <w:tcW w:w="1275" w:type="dxa"/>
+            <w:tcW w:w="1213" w:type="pct"/>
+            <w:vAlign w:val="center"/>
           </w:tcPr>
-          <w:p/>
+          <w:p>
+            <w:pPr>
+              <w:rPr>
+                <w:sz w:val="20"/>
+                <w:szCs w:val="20"/>
+              </w:rPr>
+            </w:pPr>
+          </w:p>
         </w:tc>
       </w:tr>
       <w:tr>
         <w:tc>
           <w:tcPr>
-            <w:tcW w:w="1660" w:type="dxa"/>
+            <w:tcW w:w="718" w:type="pct"/>
+            <w:vMerge/>
+            <w:vAlign w:val="center"/>
           </w:tcPr>
-          <w:p/>
+          <w:p>
+            <w:pPr>
+              <w:rPr>
+                <w:sz w:val="20"/>
+                <w:szCs w:val="20"/>
+              </w:rPr>
+            </w:pPr>
+          </w:p>
         </w:tc>
         <w:tc>
           <w:tcPr>
-            <w:tcW w:w="4202" w:type="dxa"/>
+            <w:tcW w:w="2017" w:type="pct"/>
+            <w:vAlign w:val="center"/>
           </w:tcPr>
           <w:p>
+            <w:pPr>
+              <w:rPr>
+                <w:sz w:val="20"/>
+                <w:szCs w:val="20"/>
+              </w:rPr>
+            </w:pPr>
             <w:r>
+              <w:rPr>
+                <w:sz w:val="20"/>
+                <w:szCs w:val="20"/>
+              </w:rPr>
               <w:t>TestIPBGeneratedObservedCounts.java.java</w:t>
             </w:r>
           </w:p>
         </w:tc>
         <w:tc>
           <w:tcPr>
-            <w:tcW w:w="885" w:type="dxa"/>
+            <w:tcW w:w="1052" w:type="pct"/>
+            <w:vAlign w:val="center"/>
           </w:tcPr>
-          <w:p/>
+          <w:p>
+            <w:pPr>
+              <w:rPr>
+                <w:sz w:val="20"/>
+                <w:szCs w:val="20"/>
+              </w:rPr>
+            </w:pPr>
+          </w:p>
         </w:tc>
         <w:tc>
           <w:tcPr>
-            <w:tcW w:w="1275" w:type="dxa"/>
+            <w:tcW w:w="1213" w:type="pct"/>
+            <w:vAlign w:val="center"/>
           </w:tcPr>
-          <w:p/>
+          <w:p>
+            <w:pPr>
+              <w:rPr>
+                <w:sz w:val="20"/>
+                <w:szCs w:val="20"/>
+              </w:rPr>
+            </w:pPr>
+          </w:p>
         </w:tc>
       </w:tr>
     </w:tbl>
     <w:p>
       <w:pPr>
-        <w:spacing w:line="240" w:lineRule="auto"/>
-      </w:pPr>
-    </w:p>
-    <w:p>
-      <w:pPr>
-        <w:spacing w:line="240" w:lineRule="auto"/>
-      </w:pPr>
-    </w:p>
-    <w:p>
-      <w:pPr>
-        <w:spacing w:line="240" w:lineRule="auto"/>
-      </w:pPr>
-    </w:p>
-    <w:p>
-      <w:pPr>
-        <w:spacing w:line="240" w:lineRule="auto"/>
-      </w:pPr>
-    </w:p>
-    <w:p>
-      <w:pPr>
-        <w:spacing w:line="240" w:lineRule="auto"/>
-      </w:pPr>
-    </w:p>
-    <w:p>
-      <w:pPr>
-        <w:spacing w:after="0" w:line="240" w:lineRule="auto"/>
-      </w:pPr>
-      <w:r>
-        <w:t>TestRunner.java</w:t>
-      </w:r>
-    </w:p>
-    <w:p>
-      <w:pPr>
-        <w:spacing w:after="0" w:line="240" w:lineRule="auto"/>
-      </w:pPr>
-      <w:r>
-        <w:t>TestUnsortedKeyExtractor.java</w:t>
-      </w:r>
-    </w:p>
-    <w:p>
-      <w:pPr>
-        <w:spacing w:after="0" w:line="240" w:lineRule="auto"/>
-      </w:pPr>
-      <w:r>
-        <w:t>TestUnsignedComparator.java</w:t>
-      </w:r>
-    </w:p>
-    <w:p>
-      <w:pPr>
-        <w:spacing w:after="0" w:line="240" w:lineRule="auto"/>
-      </w:pPr>
-      <w:r>
-        <w:t>TestUnsignedBinarySearch.java</w:t>
-      </w:r>
-    </w:p>
-    <w:p>
-      <w:pPr>
-        <w:spacing w:after="0" w:line="240" w:lineRule="auto"/>
-      </w:pPr>
-      <w:r>
-        <w:t>TestSortedKeyExtractor.java</w:t>
-      </w:r>
-    </w:p>
-    <w:p>
-      <w:pPr>
-        <w:spacing w:after="0" w:line="240" w:lineRule="auto"/>
-      </w:pPr>
-      <w:r>
-        <w:t>TestSimpleMatcher.java</w:t>
-      </w:r>
-    </w:p>
-    <w:p>
-      <w:pPr>
-        <w:spacing w:after="0" w:line="240" w:lineRule="auto"/>
-      </w:pPr>
-      <w:r>
-        <w:t>TestBoundedMatcher.java</w:t>
-      </w:r>
-    </w:p>
-    <w:p>
-      <w:pPr>
-        <w:spacing w:after="0" w:line="240" w:lineRule="auto"/>
-      </w:pPr>
-    </w:p>
-    <w:p>
-      <w:pPr>
-        <w:spacing w:after="0" w:line="240" w:lineRule="auto"/>
-      </w:pPr>
-      <w:r>
-        <w:t>IPBuilder.java</w:t>
-      </w:r>
-    </w:p>
-    <w:p>
-      <w:pPr>
-        <w:spacing w:after="0" w:line="240" w:lineRule="auto"/>
-      </w:pPr>
-      <w:r>
-        <w:lastRenderedPageBreak/>
-        <w:t>TestIPBGeneratedObservedCounts.java.java</w:t>
-      </w:r>
-    </w:p>
-    <w:p>
-      <w:pPr>
-        <w:spacing w:after="0" w:line="240" w:lineRule="auto"/>
-      </w:pPr>
-      <w:r>
-        <w:t>TestIPBGenerateIPAddressesAndCounts.java</w:t>
-      </w:r>
+        <w:spacing w:after="0" w:line="240" w:lineRule="auto"/>
+      </w:pPr>
     </w:p>
     <w:p>
       <w:pPr>
@@ -2717,7 +3780,7 @@
     <w:p>
       <w:pPr>
         <w:pStyle w:val="Heading2"/>
-        <w:spacing w:line="240" w:lineRule="auto"/>
+        <w:spacing w:before="0" w:line="240" w:lineRule="auto"/>
       </w:pPr>
       <w:r>
         <w:t>Resources</w:t>
@@ -2745,7 +3808,7 @@
       <w:r>
         <w:t xml:space="preserve">grid overview and examples: </w:t>
       </w:r>
-      <w:hyperlink r:id="rId6" w:history="1">
+      <w:hyperlink r:id="rId8" w:history="1">
         <w:r>
           <w:rPr>
             <w:rStyle w:val="Hyperlink"/>
@@ -2775,7 +3838,7 @@
       <w:r>
         <w:t xml:space="preserve">explanation: </w:t>
       </w:r>
-      <w:hyperlink r:id="rId7" w:history="1">
+      <w:hyperlink r:id="rId9" w:history="1">
         <w:r>
           <w:rPr>
             <w:rStyle w:val="Hyperlink"/>
@@ -2811,7 +3874,7 @@
       <w:r>
         <w:t xml:space="preserve">: </w:t>
       </w:r>
-      <w:hyperlink r:id="rId8" w:history="1">
+      <w:hyperlink r:id="rId10" w:history="1">
         <w:proofErr w:type="gramStart"/>
         <w:r>
           <w:rPr>
@@ -2839,7 +3902,7 @@
       <w:r>
         <w:t xml:space="preserve">based at </w:t>
       </w:r>
-      <w:hyperlink r:id="rId9" w:history="1">
+      <w:hyperlink r:id="rId11" w:history="1">
         <w:r>
           <w:rPr>
             <w:rStyle w:val="Hyperlink"/>
@@ -2981,181 +4044,9 @@
     </w:lvl>
   </w:abstractNum>
   <w:abstractNum w:abstractNumId="1">
-    <w:nsid w:val="0E0509F8"/>
+    <w:nsid w:val="07F8588D"/>
     <w:multiLevelType w:val="hybridMultilevel"/>
-    <w:tmpl w:val="3D72965A"/>
-    <w:lvl w:ilvl="0" w:tplc="04090015">
-      <w:start w:val="1"/>
-      <w:numFmt w:val="upperLetter"/>
-      <w:lvlText w:val="%1."/>
-      <w:lvlJc w:val="left"/>
-      <w:pPr>
-        <w:ind w:left="720" w:hanging="360"/>
-      </w:pPr>
-    </w:lvl>
-    <w:lvl w:ilvl="1" w:tplc="04090019" w:tentative="1">
-      <w:start w:val="1"/>
-      <w:numFmt w:val="lowerLetter"/>
-      <w:lvlText w:val="%2."/>
-      <w:lvlJc w:val="left"/>
-      <w:pPr>
-        <w:ind w:left="1440" w:hanging="360"/>
-      </w:pPr>
-    </w:lvl>
-    <w:lvl w:ilvl="2" w:tplc="0409001B" w:tentative="1">
-      <w:start w:val="1"/>
-      <w:numFmt w:val="lowerRoman"/>
-      <w:lvlText w:val="%3."/>
-      <w:lvlJc w:val="right"/>
-      <w:pPr>
-        <w:ind w:left="2160" w:hanging="180"/>
-      </w:pPr>
-    </w:lvl>
-    <w:lvl w:ilvl="3" w:tplc="0409000F" w:tentative="1">
-      <w:start w:val="1"/>
-      <w:numFmt w:val="decimal"/>
-      <w:lvlText w:val="%4."/>
-      <w:lvlJc w:val="left"/>
-      <w:pPr>
-        <w:ind w:left="2880" w:hanging="360"/>
-      </w:pPr>
-    </w:lvl>
-    <w:lvl w:ilvl="4" w:tplc="04090019" w:tentative="1">
-      <w:start w:val="1"/>
-      <w:numFmt w:val="lowerLetter"/>
-      <w:lvlText w:val="%5."/>
-      <w:lvlJc w:val="left"/>
-      <w:pPr>
-        <w:ind w:left="3600" w:hanging="360"/>
-      </w:pPr>
-    </w:lvl>
-    <w:lvl w:ilvl="5" w:tplc="0409001B" w:tentative="1">
-      <w:start w:val="1"/>
-      <w:numFmt w:val="lowerRoman"/>
-      <w:lvlText w:val="%6."/>
-      <w:lvlJc w:val="right"/>
-      <w:pPr>
-        <w:ind w:left="4320" w:hanging="180"/>
-      </w:pPr>
-    </w:lvl>
-    <w:lvl w:ilvl="6" w:tplc="0409000F" w:tentative="1">
-      <w:start w:val="1"/>
-      <w:numFmt w:val="decimal"/>
-      <w:lvlText w:val="%7."/>
-      <w:lvlJc w:val="left"/>
-      <w:pPr>
-        <w:ind w:left="5040" w:hanging="360"/>
-      </w:pPr>
-    </w:lvl>
-    <w:lvl w:ilvl="7" w:tplc="04090019" w:tentative="1">
-      <w:start w:val="1"/>
-      <w:numFmt w:val="lowerLetter"/>
-      <w:lvlText w:val="%8."/>
-      <w:lvlJc w:val="left"/>
-      <w:pPr>
-        <w:ind w:left="5760" w:hanging="360"/>
-      </w:pPr>
-    </w:lvl>
-    <w:lvl w:ilvl="8" w:tplc="0409001B" w:tentative="1">
-      <w:start w:val="1"/>
-      <w:numFmt w:val="lowerRoman"/>
-      <w:lvlText w:val="%9."/>
-      <w:lvlJc w:val="right"/>
-      <w:pPr>
-        <w:ind w:left="6480" w:hanging="180"/>
-      </w:pPr>
-    </w:lvl>
-  </w:abstractNum>
-  <w:abstractNum w:abstractNumId="2">
-    <w:nsid w:val="16974331"/>
-    <w:multiLevelType w:val="hybridMultilevel"/>
-    <w:tmpl w:val="F348C598"/>
-    <w:lvl w:ilvl="0" w:tplc="0409000F">
-      <w:start w:val="1"/>
-      <w:numFmt w:val="decimal"/>
-      <w:lvlText w:val="%1."/>
-      <w:lvlJc w:val="left"/>
-      <w:pPr>
-        <w:ind w:left="770" w:hanging="360"/>
-      </w:pPr>
-    </w:lvl>
-    <w:lvl w:ilvl="1" w:tplc="04090019" w:tentative="1">
-      <w:start w:val="1"/>
-      <w:numFmt w:val="lowerLetter"/>
-      <w:lvlText w:val="%2."/>
-      <w:lvlJc w:val="left"/>
-      <w:pPr>
-        <w:ind w:left="1490" w:hanging="360"/>
-      </w:pPr>
-    </w:lvl>
-    <w:lvl w:ilvl="2" w:tplc="0409001B" w:tentative="1">
-      <w:start w:val="1"/>
-      <w:numFmt w:val="lowerRoman"/>
-      <w:lvlText w:val="%3."/>
-      <w:lvlJc w:val="right"/>
-      <w:pPr>
-        <w:ind w:left="2210" w:hanging="180"/>
-      </w:pPr>
-    </w:lvl>
-    <w:lvl w:ilvl="3" w:tplc="0409000F" w:tentative="1">
-      <w:start w:val="1"/>
-      <w:numFmt w:val="decimal"/>
-      <w:lvlText w:val="%4."/>
-      <w:lvlJc w:val="left"/>
-      <w:pPr>
-        <w:ind w:left="2930" w:hanging="360"/>
-      </w:pPr>
-    </w:lvl>
-    <w:lvl w:ilvl="4" w:tplc="04090019" w:tentative="1">
-      <w:start w:val="1"/>
-      <w:numFmt w:val="lowerLetter"/>
-      <w:lvlText w:val="%5."/>
-      <w:lvlJc w:val="left"/>
-      <w:pPr>
-        <w:ind w:left="3650" w:hanging="360"/>
-      </w:pPr>
-    </w:lvl>
-    <w:lvl w:ilvl="5" w:tplc="0409001B" w:tentative="1">
-      <w:start w:val="1"/>
-      <w:numFmt w:val="lowerRoman"/>
-      <w:lvlText w:val="%6."/>
-      <w:lvlJc w:val="right"/>
-      <w:pPr>
-        <w:ind w:left="4370" w:hanging="180"/>
-      </w:pPr>
-    </w:lvl>
-    <w:lvl w:ilvl="6" w:tplc="0409000F" w:tentative="1">
-      <w:start w:val="1"/>
-      <w:numFmt w:val="decimal"/>
-      <w:lvlText w:val="%7."/>
-      <w:lvlJc w:val="left"/>
-      <w:pPr>
-        <w:ind w:left="5090" w:hanging="360"/>
-      </w:pPr>
-    </w:lvl>
-    <w:lvl w:ilvl="7" w:tplc="04090019" w:tentative="1">
-      <w:start w:val="1"/>
-      <w:numFmt w:val="lowerLetter"/>
-      <w:lvlText w:val="%8."/>
-      <w:lvlJc w:val="left"/>
-      <w:pPr>
-        <w:ind w:left="5810" w:hanging="360"/>
-      </w:pPr>
-    </w:lvl>
-    <w:lvl w:ilvl="8" w:tplc="0409001B" w:tentative="1">
-      <w:start w:val="1"/>
-      <w:numFmt w:val="lowerRoman"/>
-      <w:lvlText w:val="%9."/>
-      <w:lvlJc w:val="right"/>
-      <w:pPr>
-        <w:ind w:left="6530" w:hanging="180"/>
-      </w:pPr>
-    </w:lvl>
-  </w:abstractNum>
-  <w:abstractNum w:abstractNumId="3">
-    <w:nsid w:val="3D0A7A26"/>
-    <w:multiLevelType w:val="hybridMultilevel"/>
-    <w:tmpl w:val="985CA29C"/>
+    <w:tmpl w:val="E3140D60"/>
     <w:lvl w:ilvl="0" w:tplc="04090001">
       <w:start w:val="1"/>
       <w:numFmt w:val="bullet"/>
@@ -3265,10 +4156,182 @@
       </w:rPr>
     </w:lvl>
   </w:abstractNum>
+  <w:abstractNum w:abstractNumId="2">
+    <w:nsid w:val="0E0509F8"/>
+    <w:multiLevelType w:val="hybridMultilevel"/>
+    <w:tmpl w:val="3D72965A"/>
+    <w:lvl w:ilvl="0" w:tplc="04090015">
+      <w:start w:val="1"/>
+      <w:numFmt w:val="upperLetter"/>
+      <w:lvlText w:val="%1."/>
+      <w:lvlJc w:val="left"/>
+      <w:pPr>
+        <w:ind w:left="720" w:hanging="360"/>
+      </w:pPr>
+    </w:lvl>
+    <w:lvl w:ilvl="1" w:tplc="04090019" w:tentative="1">
+      <w:start w:val="1"/>
+      <w:numFmt w:val="lowerLetter"/>
+      <w:lvlText w:val="%2."/>
+      <w:lvlJc w:val="left"/>
+      <w:pPr>
+        <w:ind w:left="1440" w:hanging="360"/>
+      </w:pPr>
+    </w:lvl>
+    <w:lvl w:ilvl="2" w:tplc="0409001B" w:tentative="1">
+      <w:start w:val="1"/>
+      <w:numFmt w:val="lowerRoman"/>
+      <w:lvlText w:val="%3."/>
+      <w:lvlJc w:val="right"/>
+      <w:pPr>
+        <w:ind w:left="2160" w:hanging="180"/>
+      </w:pPr>
+    </w:lvl>
+    <w:lvl w:ilvl="3" w:tplc="0409000F" w:tentative="1">
+      <w:start w:val="1"/>
+      <w:numFmt w:val="decimal"/>
+      <w:lvlText w:val="%4."/>
+      <w:lvlJc w:val="left"/>
+      <w:pPr>
+        <w:ind w:left="2880" w:hanging="360"/>
+      </w:pPr>
+    </w:lvl>
+    <w:lvl w:ilvl="4" w:tplc="04090019" w:tentative="1">
+      <w:start w:val="1"/>
+      <w:numFmt w:val="lowerLetter"/>
+      <w:lvlText w:val="%5."/>
+      <w:lvlJc w:val="left"/>
+      <w:pPr>
+        <w:ind w:left="3600" w:hanging="360"/>
+      </w:pPr>
+    </w:lvl>
+    <w:lvl w:ilvl="5" w:tplc="0409001B" w:tentative="1">
+      <w:start w:val="1"/>
+      <w:numFmt w:val="lowerRoman"/>
+      <w:lvlText w:val="%6."/>
+      <w:lvlJc w:val="right"/>
+      <w:pPr>
+        <w:ind w:left="4320" w:hanging="180"/>
+      </w:pPr>
+    </w:lvl>
+    <w:lvl w:ilvl="6" w:tplc="0409000F" w:tentative="1">
+      <w:start w:val="1"/>
+      <w:numFmt w:val="decimal"/>
+      <w:lvlText w:val="%7."/>
+      <w:lvlJc w:val="left"/>
+      <w:pPr>
+        <w:ind w:left="5040" w:hanging="360"/>
+      </w:pPr>
+    </w:lvl>
+    <w:lvl w:ilvl="7" w:tplc="04090019" w:tentative="1">
+      <w:start w:val="1"/>
+      <w:numFmt w:val="lowerLetter"/>
+      <w:lvlText w:val="%8."/>
+      <w:lvlJc w:val="left"/>
+      <w:pPr>
+        <w:ind w:left="5760" w:hanging="360"/>
+      </w:pPr>
+    </w:lvl>
+    <w:lvl w:ilvl="8" w:tplc="0409001B" w:tentative="1">
+      <w:start w:val="1"/>
+      <w:numFmt w:val="lowerRoman"/>
+      <w:lvlText w:val="%9."/>
+      <w:lvlJc w:val="right"/>
+      <w:pPr>
+        <w:ind w:left="6480" w:hanging="180"/>
+      </w:pPr>
+    </w:lvl>
+  </w:abstractNum>
+  <w:abstractNum w:abstractNumId="3">
+    <w:nsid w:val="16974331"/>
+    <w:multiLevelType w:val="hybridMultilevel"/>
+    <w:tmpl w:val="F348C598"/>
+    <w:lvl w:ilvl="0" w:tplc="0409000F">
+      <w:start w:val="1"/>
+      <w:numFmt w:val="decimal"/>
+      <w:lvlText w:val="%1."/>
+      <w:lvlJc w:val="left"/>
+      <w:pPr>
+        <w:ind w:left="770" w:hanging="360"/>
+      </w:pPr>
+    </w:lvl>
+    <w:lvl w:ilvl="1" w:tplc="04090019" w:tentative="1">
+      <w:start w:val="1"/>
+      <w:numFmt w:val="lowerLetter"/>
+      <w:lvlText w:val="%2."/>
+      <w:lvlJc w:val="left"/>
+      <w:pPr>
+        <w:ind w:left="1490" w:hanging="360"/>
+      </w:pPr>
+    </w:lvl>
+    <w:lvl w:ilvl="2" w:tplc="0409001B" w:tentative="1">
+      <w:start w:val="1"/>
+      <w:numFmt w:val="lowerRoman"/>
+      <w:lvlText w:val="%3."/>
+      <w:lvlJc w:val="right"/>
+      <w:pPr>
+        <w:ind w:left="2210" w:hanging="180"/>
+      </w:pPr>
+    </w:lvl>
+    <w:lvl w:ilvl="3" w:tplc="0409000F" w:tentative="1">
+      <w:start w:val="1"/>
+      <w:numFmt w:val="decimal"/>
+      <w:lvlText w:val="%4."/>
+      <w:lvlJc w:val="left"/>
+      <w:pPr>
+        <w:ind w:left="2930" w:hanging="360"/>
+      </w:pPr>
+    </w:lvl>
+    <w:lvl w:ilvl="4" w:tplc="04090019" w:tentative="1">
+      <w:start w:val="1"/>
+      <w:numFmt w:val="lowerLetter"/>
+      <w:lvlText w:val="%5."/>
+      <w:lvlJc w:val="left"/>
+      <w:pPr>
+        <w:ind w:left="3650" w:hanging="360"/>
+      </w:pPr>
+    </w:lvl>
+    <w:lvl w:ilvl="5" w:tplc="0409001B" w:tentative="1">
+      <w:start w:val="1"/>
+      <w:numFmt w:val="lowerRoman"/>
+      <w:lvlText w:val="%6."/>
+      <w:lvlJc w:val="right"/>
+      <w:pPr>
+        <w:ind w:left="4370" w:hanging="180"/>
+      </w:pPr>
+    </w:lvl>
+    <w:lvl w:ilvl="6" w:tplc="0409000F" w:tentative="1">
+      <w:start w:val="1"/>
+      <w:numFmt w:val="decimal"/>
+      <w:lvlText w:val="%7."/>
+      <w:lvlJc w:val="left"/>
+      <w:pPr>
+        <w:ind w:left="5090" w:hanging="360"/>
+      </w:pPr>
+    </w:lvl>
+    <w:lvl w:ilvl="7" w:tplc="04090019" w:tentative="1">
+      <w:start w:val="1"/>
+      <w:numFmt w:val="lowerLetter"/>
+      <w:lvlText w:val="%8."/>
+      <w:lvlJc w:val="left"/>
+      <w:pPr>
+        <w:ind w:left="5810" w:hanging="360"/>
+      </w:pPr>
+    </w:lvl>
+    <w:lvl w:ilvl="8" w:tplc="0409001B" w:tentative="1">
+      <w:start w:val="1"/>
+      <w:numFmt w:val="lowerRoman"/>
+      <w:lvlText w:val="%9."/>
+      <w:lvlJc w:val="right"/>
+      <w:pPr>
+        <w:ind w:left="6530" w:hanging="180"/>
+      </w:pPr>
+    </w:lvl>
+  </w:abstractNum>
   <w:abstractNum w:abstractNumId="4">
-    <w:nsid w:val="4540661A"/>
+    <w:nsid w:val="3D0A7A26"/>
     <w:multiLevelType w:val="hybridMultilevel"/>
-    <w:tmpl w:val="CD40C8B6"/>
+    <w:tmpl w:val="985CA29C"/>
     <w:lvl w:ilvl="0" w:tplc="04090001">
       <w:start w:val="1"/>
       <w:numFmt w:val="bullet"/>
@@ -3378,20 +4441,136 @@
       </w:rPr>
     </w:lvl>
   </w:abstractNum>
+  <w:abstractNum w:abstractNumId="5">
+    <w:nsid w:val="4540661A"/>
+    <w:multiLevelType w:val="hybridMultilevel"/>
+    <w:tmpl w:val="CD40C8B6"/>
+    <w:lvl w:ilvl="0" w:tplc="04090001">
+      <w:start w:val="1"/>
+      <w:numFmt w:val="bullet"/>
+      <w:lvlText w:val=""/>
+      <w:lvlJc w:val="left"/>
+      <w:pPr>
+        <w:ind w:left="720" w:hanging="360"/>
+      </w:pPr>
+      <w:rPr>
+        <w:rFonts w:ascii="Symbol" w:hAnsi="Symbol" w:hint="default"/>
+      </w:rPr>
+    </w:lvl>
+    <w:lvl w:ilvl="1" w:tplc="04090003" w:tentative="1">
+      <w:start w:val="1"/>
+      <w:numFmt w:val="bullet"/>
+      <w:lvlText w:val="o"/>
+      <w:lvlJc w:val="left"/>
+      <w:pPr>
+        <w:ind w:left="1440" w:hanging="360"/>
+      </w:pPr>
+      <w:rPr>
+        <w:rFonts w:ascii="Courier New" w:hAnsi="Courier New" w:cs="Courier New" w:hint="default"/>
+      </w:rPr>
+    </w:lvl>
+    <w:lvl w:ilvl="2" w:tplc="04090005" w:tentative="1">
+      <w:start w:val="1"/>
+      <w:numFmt w:val="bullet"/>
+      <w:lvlText w:val=""/>
+      <w:lvlJc w:val="left"/>
+      <w:pPr>
+        <w:ind w:left="2160" w:hanging="360"/>
+      </w:pPr>
+      <w:rPr>
+        <w:rFonts w:ascii="Wingdings" w:hAnsi="Wingdings" w:hint="default"/>
+      </w:rPr>
+    </w:lvl>
+    <w:lvl w:ilvl="3" w:tplc="04090001" w:tentative="1">
+      <w:start w:val="1"/>
+      <w:numFmt w:val="bullet"/>
+      <w:lvlText w:val=""/>
+      <w:lvlJc w:val="left"/>
+      <w:pPr>
+        <w:ind w:left="2880" w:hanging="360"/>
+      </w:pPr>
+      <w:rPr>
+        <w:rFonts w:ascii="Symbol" w:hAnsi="Symbol" w:hint="default"/>
+      </w:rPr>
+    </w:lvl>
+    <w:lvl w:ilvl="4" w:tplc="04090003" w:tentative="1">
+      <w:start w:val="1"/>
+      <w:numFmt w:val="bullet"/>
+      <w:lvlText w:val="o"/>
+      <w:lvlJc w:val="left"/>
+      <w:pPr>
+        <w:ind w:left="3600" w:hanging="360"/>
+      </w:pPr>
+      <w:rPr>
+        <w:rFonts w:ascii="Courier New" w:hAnsi="Courier New" w:cs="Courier New" w:hint="default"/>
+      </w:rPr>
+    </w:lvl>
+    <w:lvl w:ilvl="5" w:tplc="04090005" w:tentative="1">
+      <w:start w:val="1"/>
+      <w:numFmt w:val="bullet"/>
+      <w:lvlText w:val=""/>
+      <w:lvlJc w:val="left"/>
+      <w:pPr>
+        <w:ind w:left="4320" w:hanging="360"/>
+      </w:pPr>
+      <w:rPr>
+        <w:rFonts w:ascii="Wingdings" w:hAnsi="Wingdings" w:hint="default"/>
+      </w:rPr>
+    </w:lvl>
+    <w:lvl w:ilvl="6" w:tplc="04090001" w:tentative="1">
+      <w:start w:val="1"/>
+      <w:numFmt w:val="bullet"/>
+      <w:lvlText w:val=""/>
+      <w:lvlJc w:val="left"/>
+      <w:pPr>
+        <w:ind w:left="5040" w:hanging="360"/>
+      </w:pPr>
+      <w:rPr>
+        <w:rFonts w:ascii="Symbol" w:hAnsi="Symbol" w:hint="default"/>
+      </w:rPr>
+    </w:lvl>
+    <w:lvl w:ilvl="7" w:tplc="04090003" w:tentative="1">
+      <w:start w:val="1"/>
+      <w:numFmt w:val="bullet"/>
+      <w:lvlText w:val="o"/>
+      <w:lvlJc w:val="left"/>
+      <w:pPr>
+        <w:ind w:left="5760" w:hanging="360"/>
+      </w:pPr>
+      <w:rPr>
+        <w:rFonts w:ascii="Courier New" w:hAnsi="Courier New" w:cs="Courier New" w:hint="default"/>
+      </w:rPr>
+    </w:lvl>
+    <w:lvl w:ilvl="8" w:tplc="04090005" w:tentative="1">
+      <w:start w:val="1"/>
+      <w:numFmt w:val="bullet"/>
+      <w:lvlText w:val=""/>
+      <w:lvlJc w:val="left"/>
+      <w:pPr>
+        <w:ind w:left="6480" w:hanging="360"/>
+      </w:pPr>
+      <w:rPr>
+        <w:rFonts w:ascii="Wingdings" w:hAnsi="Wingdings" w:hint="default"/>
+      </w:rPr>
+    </w:lvl>
+  </w:abstractNum>
   <w:num w:numId="1">
-    <w:abstractNumId w:val="3"/>
+    <w:abstractNumId w:val="4"/>
   </w:num>
   <w:num w:numId="2">
     <w:abstractNumId w:val="0"/>
   </w:num>
   <w:num w:numId="3">
-    <w:abstractNumId w:val="1"/>
+    <w:abstractNumId w:val="2"/>
   </w:num>
   <w:num w:numId="4">
-    <w:abstractNumId w:val="2"/>
+    <w:abstractNumId w:val="3"/>
   </w:num>
   <w:num w:numId="5">
-    <w:abstractNumId w:val="4"/>
+    <w:abstractNumId w:val="5"/>
+  </w:num>
+  <w:num w:numId="6">
+    <w:abstractNumId w:val="1"/>
   </w:num>
 </w:numbering>
 </file>
@@ -3701,6 +4880,36 @@
       </w:tblBorders>
     </w:tblPr>
   </w:style>
+  <w:style w:type="paragraph" w:styleId="BalloonText">
+    <w:name w:val="Balloon Text"/>
+    <w:basedOn w:val="Normal"/>
+    <w:link w:val="BalloonTextChar"/>
+    <w:uiPriority w:val="99"/>
+    <w:semiHidden/>
+    <w:unhideWhenUsed/>
+    <w:rsid w:val="00591E26"/>
+    <w:pPr>
+      <w:spacing w:after="0" w:line="240" w:lineRule="auto"/>
+    </w:pPr>
+    <w:rPr>
+      <w:rFonts w:ascii="Tahoma" w:hAnsi="Tahoma" w:cs="Tahoma"/>
+      <w:sz w:val="16"/>
+      <w:szCs w:val="16"/>
+    </w:rPr>
+  </w:style>
+  <w:style w:type="character" w:customStyle="1" w:styleId="BalloonTextChar">
+    <w:name w:val="Balloon Text Char"/>
+    <w:basedOn w:val="DefaultParagraphFont"/>
+    <w:link w:val="BalloonText"/>
+    <w:uiPriority w:val="99"/>
+    <w:semiHidden/>
+    <w:rsid w:val="00591E26"/>
+    <w:rPr>
+      <w:rFonts w:ascii="Tahoma" w:hAnsi="Tahoma" w:cs="Tahoma"/>
+      <w:sz w:val="16"/>
+      <w:szCs w:val="16"/>
+    </w:rPr>
+  </w:style>
 </w:styles>
 </file>
 
@@ -4009,7 +5218,745 @@
       </w:tblBorders>
     </w:tblPr>
   </w:style>
+  <w:style w:type="paragraph" w:styleId="BalloonText">
+    <w:name w:val="Balloon Text"/>
+    <w:basedOn w:val="Normal"/>
+    <w:link w:val="BalloonTextChar"/>
+    <w:uiPriority w:val="99"/>
+    <w:semiHidden/>
+    <w:unhideWhenUsed/>
+    <w:rsid w:val="00591E26"/>
+    <w:pPr>
+      <w:spacing w:after="0" w:line="240" w:lineRule="auto"/>
+    </w:pPr>
+    <w:rPr>
+      <w:rFonts w:ascii="Tahoma" w:hAnsi="Tahoma" w:cs="Tahoma"/>
+      <w:sz w:val="16"/>
+      <w:szCs w:val="16"/>
+    </w:rPr>
+  </w:style>
+  <w:style w:type="character" w:customStyle="1" w:styleId="BalloonTextChar">
+    <w:name w:val="Balloon Text Char"/>
+    <w:basedOn w:val="DefaultParagraphFont"/>
+    <w:link w:val="BalloonText"/>
+    <w:uiPriority w:val="99"/>
+    <w:semiHidden/>
+    <w:rsid w:val="00591E26"/>
+    <w:rPr>
+      <w:rFonts w:ascii="Tahoma" w:hAnsi="Tahoma" w:cs="Tahoma"/>
+      <w:sz w:val="16"/>
+      <w:szCs w:val="16"/>
+    </w:rPr>
+  </w:style>
 </w:styles>
+</file>
+
+<file path=word/charts/chart1.xml><?xml version="1.0" encoding="utf-8"?>
+<c:chartSpace xmlns:c="http://schemas.openxmlformats.org/drawingml/2006/chart" xmlns:a="http://schemas.openxmlformats.org/drawingml/2006/main" xmlns:r="http://schemas.openxmlformats.org/officeDocument/2006/relationships">
+  <c:date1904 val="0"/>
+  <c:lang val="en-US"/>
+  <c:roundedCorners val="0"/>
+  <mc:AlternateContent xmlns:mc="http://schemas.openxmlformats.org/markup-compatibility/2006">
+    <mc:Choice xmlns:c14="http://schemas.microsoft.com/office/drawing/2007/8/2/chart" Requires="c14">
+      <c14:style val="102"/>
+    </mc:Choice>
+    <mc:Fallback>
+      <c:style val="2"/>
+    </mc:Fallback>
+  </mc:AlternateContent>
+  <c:chart>
+    <c:title>
+      <c:tx>
+        <c:rich>
+          <a:bodyPr/>
+          <a:lstStyle/>
+          <a:p>
+            <a:pPr>
+              <a:defRPr/>
+            </a:pPr>
+            <a:r>
+              <a:rPr lang="en-US"/>
+              <a:t>Population</a:t>
+            </a:r>
+            <a:r>
+              <a:rPr lang="en-US" baseline="0"/>
+              <a:t> Load Time</a:t>
+            </a:r>
+            <a:endParaRPr lang="en-US"/>
+          </a:p>
+        </c:rich>
+      </c:tx>
+      <c:layout>
+        <c:manualLayout>
+          <c:xMode val="edge"/>
+          <c:yMode val="edge"/>
+          <c:x val="0.24876843005314098"/>
+          <c:y val="1.3574092712095198E-2"/>
+        </c:manualLayout>
+      </c:layout>
+      <c:overlay val="0"/>
+    </c:title>
+    <c:autoTitleDeleted val="0"/>
+    <c:plotArea>
+      <c:layout>
+        <c:manualLayout>
+          <c:layoutTarget val="inner"/>
+          <c:xMode val="edge"/>
+          <c:yMode val="edge"/>
+          <c:x val="9.384177142903645E-2"/>
+          <c:y val="4.4891493826429589E-2"/>
+          <c:w val="0.75635316108331574"/>
+          <c:h val="0.83424150928502361"/>
+        </c:manualLayout>
+      </c:layout>
+      <c:scatterChart>
+        <c:scatterStyle val="lineMarker"/>
+        <c:varyColors val="0"/>
+        <c:ser>
+          <c:idx val="0"/>
+          <c:order val="0"/>
+          <c:tx>
+            <c:strRef>
+              <c:f>LoadTM!$B$2</c:f>
+              <c:strCache>
+                <c:ptCount val="1"/>
+                <c:pt idx="0">
+                  <c:v>BS</c:v>
+                </c:pt>
+              </c:strCache>
+            </c:strRef>
+          </c:tx>
+          <c:xVal>
+            <c:numRef>
+              <c:f>LoadTM!$A$3:$A$8</c:f>
+              <c:numCache>
+                <c:formatCode>#,##0</c:formatCode>
+                <c:ptCount val="6"/>
+                <c:pt idx="0">
+                  <c:v>139000</c:v>
+                </c:pt>
+                <c:pt idx="1">
+                  <c:v>695000</c:v>
+                </c:pt>
+                <c:pt idx="2">
+                  <c:v>1390000</c:v>
+                </c:pt>
+                <c:pt idx="3">
+                  <c:v>2780000</c:v>
+                </c:pt>
+                <c:pt idx="4">
+                  <c:v>3475000</c:v>
+                </c:pt>
+                <c:pt idx="5">
+                  <c:v>4865000</c:v>
+                </c:pt>
+              </c:numCache>
+            </c:numRef>
+          </c:xVal>
+          <c:yVal>
+            <c:numRef>
+              <c:f>LoadTM!$B$3:$B$8</c:f>
+              <c:numCache>
+                <c:formatCode>General</c:formatCode>
+                <c:ptCount val="6"/>
+                <c:pt idx="0">
+                  <c:v>69</c:v>
+                </c:pt>
+                <c:pt idx="1">
+                  <c:v>86</c:v>
+                </c:pt>
+                <c:pt idx="2">
+                  <c:v>123</c:v>
+                </c:pt>
+                <c:pt idx="3">
+                  <c:v>176</c:v>
+                </c:pt>
+                <c:pt idx="4">
+                  <c:v>197</c:v>
+                </c:pt>
+                <c:pt idx="5">
+                  <c:v>261</c:v>
+                </c:pt>
+              </c:numCache>
+            </c:numRef>
+          </c:yVal>
+          <c:smooth val="0"/>
+        </c:ser>
+        <c:ser>
+          <c:idx val="1"/>
+          <c:order val="1"/>
+          <c:tx>
+            <c:strRef>
+              <c:f>LoadTM!$C$2</c:f>
+              <c:strCache>
+                <c:ptCount val="1"/>
+                <c:pt idx="0">
+                  <c:v>SS</c:v>
+                </c:pt>
+              </c:strCache>
+            </c:strRef>
+          </c:tx>
+          <c:xVal>
+            <c:numRef>
+              <c:f>LoadTM!$A$3:$A$8</c:f>
+              <c:numCache>
+                <c:formatCode>#,##0</c:formatCode>
+                <c:ptCount val="6"/>
+                <c:pt idx="0">
+                  <c:v>139000</c:v>
+                </c:pt>
+                <c:pt idx="1">
+                  <c:v>695000</c:v>
+                </c:pt>
+                <c:pt idx="2">
+                  <c:v>1390000</c:v>
+                </c:pt>
+                <c:pt idx="3">
+                  <c:v>2780000</c:v>
+                </c:pt>
+                <c:pt idx="4">
+                  <c:v>3475000</c:v>
+                </c:pt>
+                <c:pt idx="5">
+                  <c:v>4865000</c:v>
+                </c:pt>
+              </c:numCache>
+            </c:numRef>
+          </c:xVal>
+          <c:yVal>
+            <c:numRef>
+              <c:f>LoadTM!$C$3:$C$8</c:f>
+              <c:numCache>
+                <c:formatCode>General</c:formatCode>
+                <c:ptCount val="6"/>
+                <c:pt idx="0">
+                  <c:v>9</c:v>
+                </c:pt>
+                <c:pt idx="1">
+                  <c:v>37</c:v>
+                </c:pt>
+                <c:pt idx="2">
+                  <c:v>75</c:v>
+                </c:pt>
+                <c:pt idx="3">
+                  <c:v>187</c:v>
+                </c:pt>
+                <c:pt idx="4">
+                  <c:v>250</c:v>
+                </c:pt>
+                <c:pt idx="5">
+                  <c:v>378</c:v>
+                </c:pt>
+              </c:numCache>
+            </c:numRef>
+          </c:yVal>
+          <c:smooth val="0"/>
+        </c:ser>
+        <c:ser>
+          <c:idx val="2"/>
+          <c:order val="2"/>
+          <c:tx>
+            <c:strRef>
+              <c:f>LoadTM!$D$2</c:f>
+              <c:strCache>
+                <c:ptCount val="1"/>
+                <c:pt idx="0">
+                  <c:v>Not-rand SS</c:v>
+                </c:pt>
+              </c:strCache>
+            </c:strRef>
+          </c:tx>
+          <c:xVal>
+            <c:numRef>
+              <c:f>LoadTM!$A$3:$A$8</c:f>
+              <c:numCache>
+                <c:formatCode>#,##0</c:formatCode>
+                <c:ptCount val="6"/>
+                <c:pt idx="0">
+                  <c:v>139000</c:v>
+                </c:pt>
+                <c:pt idx="1">
+                  <c:v>695000</c:v>
+                </c:pt>
+                <c:pt idx="2">
+                  <c:v>1390000</c:v>
+                </c:pt>
+                <c:pt idx="3">
+                  <c:v>2780000</c:v>
+                </c:pt>
+                <c:pt idx="4">
+                  <c:v>3475000</c:v>
+                </c:pt>
+                <c:pt idx="5">
+                  <c:v>4865000</c:v>
+                </c:pt>
+              </c:numCache>
+            </c:numRef>
+          </c:xVal>
+          <c:yVal>
+            <c:numRef>
+              <c:f>LoadTM!$D$3:$D$8</c:f>
+              <c:numCache>
+                <c:formatCode>General</c:formatCode>
+                <c:ptCount val="6"/>
+                <c:pt idx="0">
+                  <c:v>8</c:v>
+                </c:pt>
+                <c:pt idx="1">
+                  <c:v>18</c:v>
+                </c:pt>
+                <c:pt idx="2">
+                  <c:v>32</c:v>
+                </c:pt>
+                <c:pt idx="3">
+                  <c:v>61</c:v>
+                </c:pt>
+                <c:pt idx="4">
+                  <c:v>85</c:v>
+                </c:pt>
+                <c:pt idx="5">
+                  <c:v>76</c:v>
+                </c:pt>
+              </c:numCache>
+            </c:numRef>
+          </c:yVal>
+          <c:smooth val="0"/>
+        </c:ser>
+        <c:dLbls>
+          <c:showLegendKey val="0"/>
+          <c:showVal val="0"/>
+          <c:showCatName val="0"/>
+          <c:showSerName val="0"/>
+          <c:showPercent val="0"/>
+          <c:showBubbleSize val="0"/>
+        </c:dLbls>
+        <c:axId val="52944896"/>
+        <c:axId val="52947200"/>
+      </c:scatterChart>
+      <c:valAx>
+        <c:axId val="52944896"/>
+        <c:scaling>
+          <c:orientation val="minMax"/>
+          <c:max val="5000000"/>
+          <c:min val="0"/>
+        </c:scaling>
+        <c:delete val="0"/>
+        <c:axPos val="b"/>
+        <c:title>
+          <c:tx>
+            <c:rich>
+              <a:bodyPr/>
+              <a:lstStyle/>
+              <a:p>
+                <a:pPr>
+                  <a:defRPr/>
+                </a:pPr>
+                <a:r>
+                  <a:rPr lang="en-US" sz="1200"/>
+                  <a:t>IP</a:t>
+                </a:r>
+                <a:r>
+                  <a:rPr lang="en-US" sz="1200" baseline="0"/>
+                  <a:t> Access and Counts Population Size</a:t>
+                </a:r>
+                <a:r>
+                  <a:rPr lang="en-US" baseline="0"/>
+                  <a:t>	</a:t>
+                </a:r>
+                <a:endParaRPr lang="en-US"/>
+              </a:p>
+            </c:rich>
+          </c:tx>
+          <c:overlay val="0"/>
+        </c:title>
+        <c:numFmt formatCode="#,##0" sourceLinked="1"/>
+        <c:majorTickMark val="out"/>
+        <c:minorTickMark val="none"/>
+        <c:tickLblPos val="nextTo"/>
+        <c:crossAx val="52947200"/>
+        <c:crosses val="autoZero"/>
+        <c:crossBetween val="midCat"/>
+      </c:valAx>
+      <c:valAx>
+        <c:axId val="52947200"/>
+        <c:scaling>
+          <c:orientation val="minMax"/>
+          <c:max val="550"/>
+          <c:min val="0"/>
+        </c:scaling>
+        <c:delete val="0"/>
+        <c:axPos val="l"/>
+        <c:title>
+          <c:tx>
+            <c:rich>
+              <a:bodyPr rot="-5400000" vert="horz"/>
+              <a:lstStyle/>
+              <a:p>
+                <a:pPr>
+                  <a:defRPr/>
+                </a:pPr>
+                <a:r>
+                  <a:rPr lang="en-US" sz="1200"/>
+                  <a:t>Time in NS</a:t>
+                </a:r>
+                <a:r>
+                  <a:rPr lang="en-US"/>
+                  <a:t>	</a:t>
+                </a:r>
+              </a:p>
+            </c:rich>
+          </c:tx>
+          <c:overlay val="0"/>
+        </c:title>
+        <c:numFmt formatCode="General" sourceLinked="1"/>
+        <c:majorTickMark val="out"/>
+        <c:minorTickMark val="none"/>
+        <c:tickLblPos val="nextTo"/>
+        <c:crossAx val="52944896"/>
+        <c:crosses val="autoZero"/>
+        <c:crossBetween val="midCat"/>
+      </c:valAx>
+    </c:plotArea>
+    <c:legend>
+      <c:legendPos val="r"/>
+      <c:overlay val="0"/>
+      <c:txPr>
+        <a:bodyPr/>
+        <a:lstStyle/>
+        <a:p>
+          <a:pPr>
+            <a:defRPr sz="900" baseline="0"/>
+          </a:pPr>
+          <a:endParaRPr lang="en-US"/>
+        </a:p>
+      </c:txPr>
+    </c:legend>
+    <c:plotVisOnly val="1"/>
+    <c:dispBlanksAs val="gap"/>
+    <c:showDLblsOverMax val="0"/>
+  </c:chart>
+  <c:externalData r:id="rId1">
+    <c:autoUpdate val="0"/>
+  </c:externalData>
+</c:chartSpace>
+</file>
+
+<file path=word/charts/chart2.xml><?xml version="1.0" encoding="utf-8"?>
+<c:chartSpace xmlns:c="http://schemas.openxmlformats.org/drawingml/2006/chart" xmlns:a="http://schemas.openxmlformats.org/drawingml/2006/main" xmlns:r="http://schemas.openxmlformats.org/officeDocument/2006/relationships">
+  <c:date1904 val="0"/>
+  <c:lang val="en-US"/>
+  <c:roundedCorners val="0"/>
+  <mc:AlternateContent xmlns:mc="http://schemas.openxmlformats.org/markup-compatibility/2006">
+    <mc:Choice xmlns:c14="http://schemas.microsoft.com/office/drawing/2007/8/2/chart" Requires="c14">
+      <c14:style val="102"/>
+    </mc:Choice>
+    <mc:Fallback>
+      <c:style val="2"/>
+    </mc:Fallback>
+  </mc:AlternateContent>
+  <c:chart>
+    <c:title>
+      <c:tx>
+        <c:rich>
+          <a:bodyPr/>
+          <a:lstStyle/>
+          <a:p>
+            <a:pPr>
+              <a:defRPr/>
+            </a:pPr>
+            <a:r>
+              <a:rPr lang="en-US"/>
+              <a:t>Population</a:t>
+            </a:r>
+            <a:r>
+              <a:rPr lang="en-US" baseline="0"/>
+              <a:t> Search Time - Randomized</a:t>
+            </a:r>
+            <a:endParaRPr lang="en-US"/>
+          </a:p>
+        </c:rich>
+      </c:tx>
+      <c:layout>
+        <c:manualLayout>
+          <c:xMode val="edge"/>
+          <c:yMode val="edge"/>
+          <c:x val="0.24876843005314098"/>
+          <c:y val="1.3574092712095198E-2"/>
+        </c:manualLayout>
+      </c:layout>
+      <c:overlay val="0"/>
+    </c:title>
+    <c:autoTitleDeleted val="0"/>
+    <c:plotArea>
+      <c:layout>
+        <c:manualLayout>
+          <c:layoutTarget val="inner"/>
+          <c:xMode val="edge"/>
+          <c:yMode val="edge"/>
+          <c:x val="9.384177142903645E-2"/>
+          <c:y val="4.4891493826429589E-2"/>
+          <c:w val="0.75635316108331574"/>
+          <c:h val="0.83424150928502361"/>
+        </c:manualLayout>
+      </c:layout>
+      <c:scatterChart>
+        <c:scatterStyle val="lineMarker"/>
+        <c:varyColors val="0"/>
+        <c:ser>
+          <c:idx val="0"/>
+          <c:order val="0"/>
+          <c:tx>
+            <c:strRef>
+              <c:f>SearchTM!$H$2</c:f>
+              <c:strCache>
+                <c:ptCount val="1"/>
+                <c:pt idx="0">
+                  <c:v>uBS</c:v>
+                </c:pt>
+              </c:strCache>
+            </c:strRef>
+          </c:tx>
+          <c:xVal>
+            <c:numRef>
+              <c:f>SearchTM!$F$3:$F$8</c:f>
+              <c:numCache>
+                <c:formatCode>#,##0</c:formatCode>
+                <c:ptCount val="6"/>
+                <c:pt idx="0">
+                  <c:v>139000</c:v>
+                </c:pt>
+                <c:pt idx="1">
+                  <c:v>695000</c:v>
+                </c:pt>
+                <c:pt idx="2">
+                  <c:v>1390000</c:v>
+                </c:pt>
+                <c:pt idx="3">
+                  <c:v>2780000</c:v>
+                </c:pt>
+                <c:pt idx="4">
+                  <c:v>3475000</c:v>
+                </c:pt>
+                <c:pt idx="5">
+                  <c:v>4865000</c:v>
+                </c:pt>
+              </c:numCache>
+            </c:numRef>
+          </c:xVal>
+          <c:yVal>
+            <c:numRef>
+              <c:f>SearchTM!$H$3:$H$8</c:f>
+              <c:numCache>
+                <c:formatCode>0.00</c:formatCode>
+                <c:ptCount val="6"/>
+                <c:pt idx="0">
+                  <c:v>3.33</c:v>
+                </c:pt>
+                <c:pt idx="1">
+                  <c:v>7.17</c:v>
+                </c:pt>
+                <c:pt idx="2">
+                  <c:v>12.67</c:v>
+                </c:pt>
+                <c:pt idx="3">
+                  <c:v>23.33</c:v>
+                </c:pt>
+                <c:pt idx="4">
+                  <c:v>28</c:v>
+                </c:pt>
+                <c:pt idx="5">
+                  <c:v>37</c:v>
+                </c:pt>
+              </c:numCache>
+            </c:numRef>
+          </c:yVal>
+          <c:smooth val="0"/>
+        </c:ser>
+        <c:ser>
+          <c:idx val="1"/>
+          <c:order val="1"/>
+          <c:tx>
+            <c:strRef>
+              <c:f>SearchTM!$I$2</c:f>
+              <c:strCache>
+                <c:ptCount val="1"/>
+                <c:pt idx="0">
+                  <c:v>uSS</c:v>
+                </c:pt>
+              </c:strCache>
+            </c:strRef>
+          </c:tx>
+          <c:xVal>
+            <c:numRef>
+              <c:f>SearchTM!$F$3:$F$8</c:f>
+              <c:numCache>
+                <c:formatCode>#,##0</c:formatCode>
+                <c:ptCount val="6"/>
+                <c:pt idx="0">
+                  <c:v>139000</c:v>
+                </c:pt>
+                <c:pt idx="1">
+                  <c:v>695000</c:v>
+                </c:pt>
+                <c:pt idx="2">
+                  <c:v>1390000</c:v>
+                </c:pt>
+                <c:pt idx="3">
+                  <c:v>2780000</c:v>
+                </c:pt>
+                <c:pt idx="4">
+                  <c:v>3475000</c:v>
+                </c:pt>
+                <c:pt idx="5">
+                  <c:v>4865000</c:v>
+                </c:pt>
+              </c:numCache>
+            </c:numRef>
+          </c:xVal>
+          <c:yVal>
+            <c:numRef>
+              <c:f>SearchTM!$I$3:$I$8</c:f>
+              <c:numCache>
+                <c:formatCode>0.00</c:formatCode>
+                <c:ptCount val="6"/>
+                <c:pt idx="0">
+                  <c:v>2</c:v>
+                </c:pt>
+                <c:pt idx="1">
+                  <c:v>11.67</c:v>
+                </c:pt>
+                <c:pt idx="2">
+                  <c:v>25.17</c:v>
+                </c:pt>
+                <c:pt idx="3">
+                  <c:v>54.17</c:v>
+                </c:pt>
+                <c:pt idx="4">
+                  <c:v>62.5</c:v>
+                </c:pt>
+                <c:pt idx="5">
+                  <c:v>84.83</c:v>
+                </c:pt>
+              </c:numCache>
+            </c:numRef>
+          </c:yVal>
+          <c:smooth val="0"/>
+        </c:ser>
+        <c:dLbls>
+          <c:showLegendKey val="0"/>
+          <c:showVal val="0"/>
+          <c:showCatName val="0"/>
+          <c:showSerName val="0"/>
+          <c:showPercent val="0"/>
+          <c:showBubbleSize val="0"/>
+        </c:dLbls>
+        <c:axId val="64061824"/>
+        <c:axId val="64064896"/>
+      </c:scatterChart>
+      <c:valAx>
+        <c:axId val="64061824"/>
+        <c:scaling>
+          <c:orientation val="minMax"/>
+          <c:max val="5000000"/>
+          <c:min val="0"/>
+        </c:scaling>
+        <c:delete val="0"/>
+        <c:axPos val="b"/>
+        <c:title>
+          <c:tx>
+            <c:rich>
+              <a:bodyPr/>
+              <a:lstStyle/>
+              <a:p>
+                <a:pPr>
+                  <a:defRPr/>
+                </a:pPr>
+                <a:r>
+                  <a:rPr lang="en-US" sz="1200"/>
+                  <a:t>IP</a:t>
+                </a:r>
+                <a:r>
+                  <a:rPr lang="en-US" sz="1200" baseline="0"/>
+                  <a:t> Access and Counts Population Size</a:t>
+                </a:r>
+                <a:r>
+                  <a:rPr lang="en-US" baseline="0"/>
+                  <a:t>	</a:t>
+                </a:r>
+                <a:endParaRPr lang="en-US"/>
+              </a:p>
+            </c:rich>
+          </c:tx>
+          <c:overlay val="0"/>
+        </c:title>
+        <c:numFmt formatCode="#,##0" sourceLinked="1"/>
+        <c:majorTickMark val="out"/>
+        <c:minorTickMark val="none"/>
+        <c:tickLblPos val="nextTo"/>
+        <c:crossAx val="64064896"/>
+        <c:crosses val="autoZero"/>
+        <c:crossBetween val="midCat"/>
+      </c:valAx>
+      <c:valAx>
+        <c:axId val="64064896"/>
+        <c:scaling>
+          <c:orientation val="minMax"/>
+        </c:scaling>
+        <c:delete val="0"/>
+        <c:axPos val="l"/>
+        <c:title>
+          <c:tx>
+            <c:rich>
+              <a:bodyPr rot="-5400000" vert="horz"/>
+              <a:lstStyle/>
+              <a:p>
+                <a:pPr>
+                  <a:defRPr/>
+                </a:pPr>
+                <a:r>
+                  <a:rPr lang="en-US" sz="1200"/>
+                  <a:t>Time in NS</a:t>
+                </a:r>
+                <a:r>
+                  <a:rPr lang="en-US"/>
+                  <a:t>	</a:t>
+                </a:r>
+              </a:p>
+            </c:rich>
+          </c:tx>
+          <c:overlay val="0"/>
+        </c:title>
+        <c:numFmt formatCode="0" sourceLinked="0"/>
+        <c:majorTickMark val="out"/>
+        <c:minorTickMark val="none"/>
+        <c:tickLblPos val="nextTo"/>
+        <c:crossAx val="64061824"/>
+        <c:crosses val="autoZero"/>
+        <c:crossBetween val="midCat"/>
+      </c:valAx>
+    </c:plotArea>
+    <c:legend>
+      <c:legendPos val="r"/>
+      <c:overlay val="0"/>
+      <c:txPr>
+        <a:bodyPr/>
+        <a:lstStyle/>
+        <a:p>
+          <a:pPr>
+            <a:defRPr sz="900" baseline="0"/>
+          </a:pPr>
+          <a:endParaRPr lang="en-US"/>
+        </a:p>
+      </c:txPr>
+    </c:legend>
+    <c:plotVisOnly val="1"/>
+    <c:dispBlanksAs val="gap"/>
+    <c:showDLblsOverMax val="0"/>
+  </c:chart>
+  <c:externalData r:id="rId1">
+    <c:autoUpdate val="0"/>
+  </c:externalData>
+</c:chartSpace>
 </file>
 
 <file path=word/theme/theme1.xml><?xml version="1.0" encoding="utf-8"?>

</xml_diff>

<commit_message>
Proof and add details for RDD
</commit_message>
<xml_diff>
--- a/dev-topics-codingexams/dev-topics-liveramp-bitsearch/documentation/TDD_Really_Works.docx
+++ b/dev-topics-codingexams/dev-topics-liveramp-bitsearch/documentation/TDD_Really_Works.docx
@@ -42,7 +42,13 @@
         <w:t xml:space="preserve"> the interviewer or candidate prior to the actual interaction. The two most common</w:t>
       </w:r>
       <w:r>
-        <w:t xml:space="preserve"> ignored issues</w:t>
+        <w:t xml:space="preserve"> </w:t>
+      </w:r>
+      <w:r>
+        <w:t>under examined</w:t>
+      </w:r>
+      <w:r>
+        <w:t xml:space="preserve"> issues</w:t>
       </w:r>
       <w:r>
         <w:t xml:space="preserve"> in my experience</w:t>
@@ -57,7 +63,16 @@
         <w:t>:</w:t>
       </w:r>
       <w:r>
-        <w:t xml:space="preserve"> a lack of testing approach </w:t>
+        <w:t xml:space="preserve"> </w:t>
+      </w:r>
+      <w:r>
+        <w:t xml:space="preserve">a limited discussion of performance </w:t>
+      </w:r>
+      <w:r>
+        <w:t xml:space="preserve">considerations and </w:t>
+      </w:r>
+      <w:r>
+        <w:t xml:space="preserve">a lack of testing approach </w:t>
       </w:r>
       <w:r>
         <w:t xml:space="preserve">(e.g., </w:t>
@@ -69,41 +84,38 @@
         <w:t>TDD</w:t>
       </w:r>
       <w:r>
-        <w:t xml:space="preserve">) </w:t>
-      </w:r>
-      <w:r>
-        <w:t>when white boarding</w:t>
-      </w:r>
-      <w:r>
-        <w:t>,</w:t>
-      </w:r>
-      <w:r>
-        <w:t xml:space="preserve"> and</w:t>
-      </w:r>
-      <w:r>
-        <w:t xml:space="preserve"> sometimes</w:t>
-      </w:r>
-      <w:r>
-        <w:t xml:space="preserve"> not even</w:t>
-      </w:r>
-      <w:r>
-        <w:t xml:space="preserve"> limited discussion of</w:t>
-      </w:r>
-      <w:r>
-        <w:t xml:space="preserve"> performance considerations.</w:t>
-      </w:r>
-    </w:p>
-    <w:p>
-      <w:pPr>
-        <w:spacing w:after="0" w:line="240" w:lineRule="auto"/>
-      </w:pPr>
-    </w:p>
-    <w:p>
-      <w:pPr>
-        <w:spacing w:after="0" w:line="240" w:lineRule="auto"/>
-      </w:pPr>
-      <w:r>
-        <w:t>I would like to use a recent</w:t>
+        <w:t>)</w:t>
+      </w:r>
+      <w:r>
+        <w:t>.</w:t>
+      </w:r>
+      <w:r>
+        <w:t xml:space="preserve"> Here we offer a more complete example </w:t>
+      </w:r>
+      <w:r>
+        <w:t>with</w:t>
+      </w:r>
+      <w:r>
+        <w:t xml:space="preserve"> performance and testing.</w:t>
+      </w:r>
+    </w:p>
+    <w:p>
+      <w:pPr>
+        <w:spacing w:after="0" w:line="240" w:lineRule="auto"/>
+      </w:pPr>
+    </w:p>
+    <w:p>
+      <w:pPr>
+        <w:spacing w:after="0" w:line="240" w:lineRule="auto"/>
+      </w:pPr>
+      <w:r>
+        <w:t xml:space="preserve">I </w:t>
+      </w:r>
+      <w:r>
+        <w:t>will</w:t>
+      </w:r>
+      <w:r>
+        <w:t xml:space="preserve"> use a recent</w:t>
       </w:r>
       <w:r>
         <w:t xml:space="preserve"> interview</w:t>
@@ -139,6 +151,9 @@
         <w:t>locating</w:t>
       </w:r>
       <w:r>
+        <w:t xml:space="preserve"> the</w:t>
+      </w:r>
+      <w:r>
         <w:t xml:space="preserve"> title “</w:t>
       </w:r>
       <w:r>
@@ -163,7 +178,10 @@
         <w:t xml:space="preserve">e will </w:t>
       </w:r>
       <w:r>
-        <w:t xml:space="preserve">now </w:t>
+        <w:t>first</w:t>
+      </w:r>
+      <w:r>
+        <w:t xml:space="preserve"> </w:t>
       </w:r>
       <w:r>
         <w:t>examine the problem statement and proposed solution process discussed in the interview.</w:t>
@@ -248,10 +266,24 @@
         <w:t xml:space="preserve">Are </w:t>
       </w:r>
       <w:r>
-        <w:t>not required to persist the IP access counts outside of the session</w:t>
+        <w:t xml:space="preserve">not required to </w:t>
+      </w:r>
+      <w:proofErr w:type="gramStart"/>
+      <w:r>
+        <w:t>persist</w:t>
+      </w:r>
+      <w:proofErr w:type="gramEnd"/>
+      <w:r>
+        <w:t xml:space="preserve"> the IP access counts outside of the session</w:t>
+      </w:r>
+      <w:r>
+        <w:t xml:space="preserve"> (~5 million</w:t>
       </w:r>
       <w:r>
         <w:t>.</w:t>
+      </w:r>
+      <w:r>
+        <w:t>)</w:t>
       </w:r>
     </w:p>
     <w:p>
@@ -376,7 +408,13 @@
         <w:t xml:space="preserve"> of the collected data</w:t>
       </w:r>
       <w:r>
-        <w:t xml:space="preserve">. Please review reference #1 for a background on </w:t>
+        <w:t xml:space="preserve">. Please review reference #1 </w:t>
+      </w:r>
+      <w:r>
+        <w:t xml:space="preserve">below </w:t>
+      </w:r>
+      <w:r>
+        <w:t xml:space="preserve">for a background on </w:t>
       </w:r>
       <w:r>
         <w:t xml:space="preserve">In-memory </w:t>
@@ -428,7 +466,13 @@
         <w:t xml:space="preserve">solution. </w:t>
       </w:r>
       <w:r>
-        <w:t>For our own solution:</w:t>
+        <w:t xml:space="preserve">For our own </w:t>
+      </w:r>
+      <w:r>
+        <w:t xml:space="preserve">custom </w:t>
+      </w:r>
+      <w:r>
+        <w:t>solution:</w:t>
       </w:r>
     </w:p>
     <w:p>
@@ -436,9 +480,9 @@
         <w:pStyle w:val="ListParagraph"/>
         <w:numPr>
           <w:ilvl w:val="0"/>
-          <w:numId w:val="5"/>
+          <w:numId w:val="4"/>
         </w:numPr>
-        <w:spacing w:line="240" w:lineRule="auto"/>
+        <w:spacing w:after="0" w:line="240" w:lineRule="auto"/>
       </w:pPr>
       <w:r>
         <w:t>What would be an appropriate data structure to s</w:t>
@@ -455,7 +499,7 @@
         <w:pStyle w:val="ListParagraph"/>
         <w:numPr>
           <w:ilvl w:val="0"/>
-          <w:numId w:val="5"/>
+          <w:numId w:val="4"/>
         </w:numPr>
         <w:spacing w:after="0" w:line="240" w:lineRule="auto"/>
       </w:pPr>
@@ -485,7 +529,13 @@
         <w:t xml:space="preserve"> subnet is a group of 32 bit client IPs beginning with the same bit pattern</w:t>
       </w:r>
       <w:r>
-        <w:t xml:space="preserve"> on the left and the right-hand bits identify a host</w:t>
+        <w:t xml:space="preserve"> on the left and the</w:t>
+      </w:r>
+      <w:r>
+        <w:t xml:space="preserve"> differing</w:t>
+      </w:r>
+      <w:r>
+        <w:t xml:space="preserve"> right-hand bits identify a host</w:t>
       </w:r>
       <w:r>
         <w:t>. Please see reference #2 for an explanation of subnets.</w:t>
@@ -529,7 +579,13 @@
         <w:t xml:space="preserve"> the 32 bit URL as a key</w:t>
       </w:r>
       <w:r>
-        <w:t>, and keep</w:t>
+        <w:t>, and</w:t>
+      </w:r>
+      <w:r>
+        <w:t xml:space="preserve"> the map </w:t>
+      </w:r>
+      <w:r>
+        <w:t>keep</w:t>
       </w:r>
       <w:r>
         <w:t>s</w:t>
@@ -550,31 +606,47 @@
         <w:t>.</w:t>
       </w:r>
       <w:r>
-        <w:t xml:space="preserve"> We obtain the </w:t>
+        <w:t xml:space="preserve"> </w:t>
+      </w:r>
+      <w:r>
+        <w:t xml:space="preserve">Each client access either adds a new URL key and an access count of one, or increments the access count associated with the existing URL </w:t>
+      </w:r>
+      <w:r>
+        <w:t xml:space="preserve">key. </w:t>
+      </w:r>
+      <w:r>
+        <w:t xml:space="preserve">We </w:t>
+      </w:r>
+      <w:r>
+        <w:t xml:space="preserve">next describe how to </w:t>
+      </w:r>
+      <w:r>
+        <w:t xml:space="preserve">obtain the </w:t>
       </w:r>
       <w:r>
         <w:t>s</w:t>
       </w:r>
       <w:r>
-        <w:t xml:space="preserve">ubnet counts </w:t>
-      </w:r>
-      <w:r>
-        <w:t>as described next</w:t>
-      </w:r>
-      <w:r>
-        <w:t>.</w:t>
-      </w:r>
-    </w:p>
-    <w:p>
-      <w:pPr>
-        <w:spacing w:after="0" w:line="240" w:lineRule="auto"/>
-      </w:pPr>
-    </w:p>
-    <w:p>
-      <w:pPr>
-        <w:spacing w:after="0" w:line="240" w:lineRule="auto"/>
-      </w:pPr>
-      <w:r>
+        <w:t xml:space="preserve">ubnet </w:t>
+      </w:r>
+      <w:r>
+        <w:t xml:space="preserve">usage </w:t>
+      </w:r>
+      <w:r>
+        <w:t>counts.</w:t>
+      </w:r>
+    </w:p>
+    <w:p>
+      <w:pPr>
+        <w:spacing w:after="0" w:line="240" w:lineRule="auto"/>
+      </w:pPr>
+    </w:p>
+    <w:p>
+      <w:pPr>
+        <w:spacing w:after="0" w:line="240" w:lineRule="auto"/>
+      </w:pPr>
+      <w:r>
+        <w:lastRenderedPageBreak/>
         <w:t xml:space="preserve">First, define </w:t>
       </w:r>
       <w:r>
@@ -613,11 +685,7 @@
         <w:t>Integer</w:t>
       </w:r>
       <w:r>
-        <w:t xml:space="preserve">. Both MASK and Pattern have trailing zeros </w:t>
-      </w:r>
-      <w:r>
-        <w:lastRenderedPageBreak/>
-        <w:t xml:space="preserve">after the subnet </w:t>
+        <w:t xml:space="preserve">. Both MASK and Pattern have trailing zeros after the subnet </w:t>
       </w:r>
       <w:r>
         <w:t>they define</w:t>
@@ -626,7 +694,13 @@
         <w:t>.</w:t>
       </w:r>
       <w:r>
-        <w:t xml:space="preserve"> For example, subnet 1011 would use PATTERN 0xB0000000 and mask 0xF0000000. The </w:t>
+        <w:t xml:space="preserve"> For example, </w:t>
+      </w:r>
+      <w:r>
+        <w:t xml:space="preserve">binary </w:t>
+      </w:r>
+      <w:r>
+        <w:t xml:space="preserve">subnet 1011 would use PATTERN 0xB0000000 and mask 0xF0000000. The </w:t>
       </w:r>
       <w:r>
         <w:t xml:space="preserve">Simple </w:t>
@@ -645,6 +719,16 @@
       </w:r>
       <w:r>
         <w:t xml:space="preserve"> collection</w:t>
+      </w:r>
+      <w:r>
+        <w:t xml:space="preserve"> from the usage counts </w:t>
+      </w:r>
+      <w:r>
+        <w:rPr>
+          <w:b/>
+          <w:i/>
+        </w:rPr>
+        <w:t>HashMap</w:t>
       </w:r>
       <w:r>
         <w:t xml:space="preserve"> is:</w:t>
@@ -799,7 +883,19 @@
         <w:t xml:space="preserve"> </w:t>
       </w:r>
       <w:r>
-        <w:t xml:space="preserve">as MASK </w:t>
+        <w:t>as</w:t>
+      </w:r>
+      <w:r>
+        <w:t xml:space="preserve"> the expression</w:t>
+      </w:r>
+      <w:r>
+        <w:t xml:space="preserve"> </w:t>
+      </w:r>
+      <w:r>
+        <w:t>(</w:t>
+      </w:r>
+      <w:r>
+        <w:t xml:space="preserve">MASK </w:t>
       </w:r>
       <w:r>
         <w:rPr>
@@ -809,8 +905,16 @@
         <w:t>and</w:t>
       </w:r>
       <w:r>
-        <w:t xml:space="preserve"> KEY.</w:t>
-      </w:r>
+        <w:t xml:space="preserve"> KEY</w:t>
+      </w:r>
+      <w:r>
+        <w:t>)</w:t>
+      </w:r>
+      <w:r>
+        <w:t>, and</w:t>
+      </w:r>
+      <w:bookmarkStart w:id="0" w:name="_GoBack"/>
+      <w:bookmarkEnd w:id="0"/>
     </w:p>
     <w:p>
       <w:pPr>
@@ -917,7 +1021,16 @@
         <w:spacing w:after="0" w:line="240" w:lineRule="auto"/>
       </w:pPr>
       <w:r>
-        <w:t xml:space="preserve">A proposed performance modification was to replace the iteration mechanism is step </w:t>
+        <w:t>I</w:t>
+      </w:r>
+      <w:r>
+        <w:t xml:space="preserve"> proposed </w:t>
+      </w:r>
+      <w:r>
+        <w:t xml:space="preserve">a </w:t>
+      </w:r>
+      <w:r>
+        <w:t xml:space="preserve">performance modification to replace the iteration mechanism is step </w:t>
       </w:r>
       <w:r>
         <w:rPr>
@@ -1030,101 +1143,126 @@
       <w:r>
         <w:t xml:space="preserve"> is signed.</w:t>
       </w:r>
-    </w:p>
-    <w:p>
-      <w:pPr>
-        <w:pStyle w:val="Heading2"/>
-      </w:pPr>
-      <w:r>
-        <w:t xml:space="preserve">Added </w:t>
-      </w:r>
-      <w:r>
-        <w:t>Requirements Clarification and Algorithm Modificatio</w:t>
-      </w:r>
-      <w:r>
-        <w:t>n (Refactoring)</w:t>
-      </w:r>
-    </w:p>
-    <w:p>
-      <w:pPr>
-        <w:spacing w:after="0" w:line="240" w:lineRule="auto"/>
-      </w:pPr>
-      <w:r>
-        <w:t xml:space="preserve">We </w:t>
-      </w:r>
-      <w:r>
-        <w:t xml:space="preserve">had to </w:t>
-      </w:r>
-      <w:r>
-        <w:t>clarify the requirement</w:t>
-      </w:r>
-      <w:r>
-        <w:t>:</w:t>
-      </w:r>
-      <w:r>
-        <w:t xml:space="preserve"> “How might we query for subnet usage accounts?</w:t>
-      </w:r>
-      <w:r>
-        <w:t>”</w:t>
+      <w:r>
+        <w:t xml:space="preserve"> The Java</w:t>
+      </w:r>
+      <w:r>
+        <w:t xml:space="preserve"> Collections</w:t>
       </w:r>
       <w:r>
         <w:t xml:space="preserve"> </w:t>
       </w:r>
       <w:r>
-        <w:t>Now i</w:t>
-      </w:r>
-      <w:r>
-        <w:t xml:space="preserve">t </w:t>
-      </w:r>
-      <w:r>
-        <w:t>became</w:t>
-      </w:r>
-      <w:r>
-        <w:t>:</w:t>
-      </w:r>
-      <w:r>
-        <w:t xml:space="preserve"> “How might we query for subnet access counts, computed as the total of accesses from each client URL in the su</w:t>
-      </w:r>
-      <w:r>
-        <w:t>bnet?”</w:t>
-      </w:r>
-    </w:p>
-    <w:p>
-      <w:pPr>
-        <w:spacing w:after="0" w:line="240" w:lineRule="auto"/>
-      </w:pPr>
-    </w:p>
-    <w:p>
-      <w:pPr>
-        <w:spacing w:after="0" w:line="240" w:lineRule="auto"/>
-      </w:pPr>
-      <w:r>
-        <w:t>This clarification caused</w:t>
-      </w:r>
-      <w:r>
-        <w:t xml:space="preserve"> us to change the solution </w:t>
-      </w:r>
-      <w:r>
-        <w:t>step</w:t>
-      </w:r>
-      <w:r>
-        <w:t xml:space="preserve"> </w:t>
+        <w:t xml:space="preserve">binary search requires the same </w:t>
       </w:r>
       <w:r>
         <w:rPr>
           <w:b/>
           <w:i/>
         </w:rPr>
-        <w:t>D</w:t>
-      </w:r>
-      <w:r>
-        <w:t xml:space="preserve"> above to increment the counter for </w:t>
+        <w:t>Comparator</w:t>
+      </w:r>
+      <w:r>
+        <w:t>.</w:t>
+      </w:r>
+    </w:p>
+    <w:p>
+      <w:pPr>
+        <w:pStyle w:val="Heading2"/>
+      </w:pPr>
+      <w:r>
+        <w:t xml:space="preserve">Added </w:t>
+      </w:r>
+      <w:r>
+        <w:t>Requirements Clarification and Algorithm Modificatio</w:t>
+      </w:r>
+      <w:r>
+        <w:t>n (Refactoring)</w:t>
+      </w:r>
+    </w:p>
+    <w:p>
+      <w:pPr>
+        <w:spacing w:after="0" w:line="240" w:lineRule="auto"/>
+      </w:pPr>
+      <w:r>
+        <w:t xml:space="preserve">We </w:t>
+      </w:r>
+      <w:r>
+        <w:t xml:space="preserve">had to </w:t>
+      </w:r>
+      <w:r>
+        <w:t>clarify the requirement</w:t>
+      </w:r>
+      <w:r>
+        <w:t xml:space="preserve"> #4</w:t>
+      </w:r>
+      <w:r>
+        <w:t>:</w:t>
+      </w:r>
+      <w:r>
+        <w:t xml:space="preserve"> “How might we query for subnet usage accounts?</w:t>
+      </w:r>
+      <w:r>
+        <w:t>”</w:t>
+      </w:r>
+      <w:r>
+        <w:t xml:space="preserve"> </w:t>
+      </w:r>
+      <w:r>
+        <w:t>I</w:t>
+      </w:r>
+      <w:r>
+        <w:t xml:space="preserve">t </w:t>
+      </w:r>
+      <w:r>
+        <w:t>changed to</w:t>
+      </w:r>
+      <w:r>
+        <w:t>:</w:t>
+      </w:r>
+      <w:r>
+        <w:t xml:space="preserve"> “How might we query for subnet access counts, computed as the total of accesses from each client URL in the su</w:t>
+      </w:r>
+      <w:r>
+        <w:t>bnet?”</w:t>
+      </w:r>
+    </w:p>
+    <w:p>
+      <w:pPr>
+        <w:spacing w:after="0" w:line="240" w:lineRule="auto"/>
+      </w:pPr>
+    </w:p>
+    <w:p>
+      <w:pPr>
+        <w:spacing w:after="0" w:line="240" w:lineRule="auto"/>
+      </w:pPr>
+      <w:r>
+        <w:t>This clarification caused</w:t>
+      </w:r>
+      <w:r>
+        <w:t xml:space="preserve"> us to change the solution </w:t>
+      </w:r>
+      <w:r>
+        <w:t>step</w:t>
+      </w:r>
+      <w:r>
+        <w:t xml:space="preserve"> </w:t>
       </w:r>
       <w:r>
         <w:rPr>
           <w:b/>
           <w:i/>
         </w:rPr>
+        <w:t>D</w:t>
+      </w:r>
+      <w:r>
+        <w:t xml:space="preserve"> above to increment the counter for </w:t>
+      </w:r>
+      <w:r>
+        <w:rPr>
+          <w:b/>
+          <w:i/>
+        </w:rPr>
         <w:t>C</w:t>
       </w:r>
       <w:r>
@@ -1176,7 +1314,13 @@
         <w:t>Java</w:t>
       </w:r>
       <w:r>
-        <w:t xml:space="preserve"> code to accomplish this is:</w:t>
+        <w:t xml:space="preserve"> code to accomplish </w:t>
+      </w:r>
+      <w:r>
+        <w:t>the simplest search</w:t>
+      </w:r>
+      <w:r>
+        <w:t xml:space="preserve"> is:</w:t>
       </w:r>
     </w:p>
     <w:p>
@@ -1193,6 +1337,8 @@
         <w:rPr>
           <w:rFonts w:ascii="Consolas" w:hAnsi="Consolas" w:cs="Consolas"/>
           <w:color w:val="000000"/>
+          <w:sz w:val="20"/>
+          <w:szCs w:val="20"/>
         </w:rPr>
       </w:pPr>
       <w:proofErr w:type="gramStart"/>
@@ -1202,6 +1348,8 @@
           <w:b/>
           <w:bCs/>
           <w:color w:val="7F0055"/>
+          <w:sz w:val="20"/>
+          <w:szCs w:val="20"/>
         </w:rPr>
         <w:t>private</w:t>
       </w:r>
@@ -1210,6 +1358,8 @@
         <w:rPr>
           <w:rFonts w:ascii="Consolas" w:hAnsi="Consolas" w:cs="Consolas"/>
           <w:color w:val="000000"/>
+          <w:sz w:val="20"/>
+          <w:szCs w:val="20"/>
         </w:rPr>
         <w:t xml:space="preserve"> </w:t>
       </w:r>
@@ -1219,6 +1369,8 @@
           <w:b/>
           <w:bCs/>
           <w:color w:val="7F0055"/>
+          <w:sz w:val="20"/>
+          <w:szCs w:val="20"/>
         </w:rPr>
         <w:t>static</w:t>
       </w:r>
@@ -1226,6 +1378,8 @@
         <w:rPr>
           <w:rFonts w:ascii="Consolas" w:hAnsi="Consolas" w:cs="Consolas"/>
           <w:color w:val="000000"/>
+          <w:sz w:val="20"/>
+          <w:szCs w:val="20"/>
         </w:rPr>
         <w:t xml:space="preserve"> </w:t>
       </w:r>
@@ -1236,6 +1390,8 @@
           <w:b/>
           <w:bCs/>
           <w:color w:val="7F0055"/>
+          <w:sz w:val="20"/>
+          <w:szCs w:val="20"/>
         </w:rPr>
         <w:t>int</w:t>
       </w:r>
@@ -1244,6 +1400,8 @@
         <w:rPr>
           <w:rFonts w:ascii="Consolas" w:hAnsi="Consolas" w:cs="Consolas"/>
           <w:color w:val="000000"/>
+          <w:sz w:val="20"/>
+          <w:szCs w:val="20"/>
         </w:rPr>
         <w:t xml:space="preserve"> </w:t>
       </w:r>
@@ -1252,6 +1410,8 @@
         <w:rPr>
           <w:rFonts w:ascii="Consolas" w:hAnsi="Consolas" w:cs="Consolas"/>
           <w:color w:val="000000"/>
+          <w:sz w:val="20"/>
+          <w:szCs w:val="20"/>
           <w:shd w:val="clear" w:color="auto" w:fill="D4D4D4"/>
         </w:rPr>
         <w:t>countMatchesInUnsortedArray</w:t>
@@ -1261,198 +1421,287 @@
         <w:rPr>
           <w:rFonts w:ascii="Consolas" w:hAnsi="Consolas" w:cs="Consolas"/>
           <w:color w:val="000000"/>
+          <w:sz w:val="20"/>
+          <w:szCs w:val="20"/>
         </w:rPr>
         <w:t>(</w:t>
       </w:r>
+    </w:p>
+    <w:p>
+      <w:pPr>
+        <w:autoSpaceDE w:val="0"/>
+        <w:autoSpaceDN w:val="0"/>
+        <w:adjustRightInd w:val="0"/>
+        <w:spacing w:after="0" w:line="240" w:lineRule="auto"/>
+        <w:rPr>
+          <w:rFonts w:ascii="Consolas" w:hAnsi="Consolas" w:cs="Consolas"/>
+          <w:color w:val="000000"/>
+          <w:sz w:val="20"/>
+          <w:szCs w:val="20"/>
+        </w:rPr>
+      </w:pPr>
       <w:r>
         <w:rPr>
           <w:rFonts w:ascii="Consolas" w:hAnsi="Consolas" w:cs="Consolas"/>
           <w:b/>
           <w:bCs/>
           <w:color w:val="7F0055"/>
-        </w:rPr>
-        <w:t>final</w:t>
-      </w:r>
-      <w:r>
-        <w:rPr>
-          <w:rFonts w:ascii="Consolas" w:hAnsi="Consolas" w:cs="Consolas"/>
-          <w:color w:val="000000"/>
-        </w:rPr>
-        <w:t xml:space="preserve"> Map&lt;Integer, Integer&gt; </w:t>
-      </w:r>
-      <w:proofErr w:type="spellStart"/>
-      <w:r>
-        <w:rPr>
-          <w:rFonts w:ascii="Consolas" w:hAnsi="Consolas" w:cs="Consolas"/>
-          <w:color w:val="6A3E3E"/>
-        </w:rPr>
-        <w:t>ipCounts</w:t>
-      </w:r>
-      <w:proofErr w:type="spellEnd"/>
-      <w:r>
-        <w:rPr>
-          <w:rFonts w:ascii="Consolas" w:hAnsi="Consolas" w:cs="Consolas"/>
-          <w:color w:val="000000"/>
-        </w:rPr>
-        <w:t xml:space="preserve">, </w:t>
-      </w:r>
+          <w:sz w:val="20"/>
+          <w:szCs w:val="20"/>
+        </w:rPr>
+        <w:t xml:space="preserve">                          </w:t>
+      </w:r>
+      <w:proofErr w:type="gramStart"/>
       <w:r>
         <w:rPr>
           <w:rFonts w:ascii="Consolas" w:hAnsi="Consolas" w:cs="Consolas"/>
           <w:b/>
           <w:bCs/>
           <w:color w:val="7F0055"/>
+          <w:sz w:val="20"/>
+          <w:szCs w:val="20"/>
         </w:rPr>
         <w:t>final</w:t>
       </w:r>
-      <w:r>
-        <w:rPr>
-          <w:rFonts w:ascii="Consolas" w:hAnsi="Consolas" w:cs="Consolas"/>
-          <w:color w:val="000000"/>
-        </w:rPr>
-        <w:t xml:space="preserve"> </w:t>
+      <w:proofErr w:type="gramEnd"/>
+      <w:r>
+        <w:rPr>
+          <w:rFonts w:ascii="Consolas" w:hAnsi="Consolas" w:cs="Consolas"/>
+          <w:color w:val="000000"/>
+          <w:sz w:val="20"/>
+          <w:szCs w:val="20"/>
+        </w:rPr>
+        <w:t xml:space="preserve"> Map&lt;Integer, Integer&gt; </w:t>
       </w:r>
       <w:proofErr w:type="spellStart"/>
+      <w:r>
+        <w:rPr>
+          <w:rFonts w:ascii="Consolas" w:hAnsi="Consolas" w:cs="Consolas"/>
+          <w:color w:val="6A3E3E"/>
+          <w:sz w:val="20"/>
+          <w:szCs w:val="20"/>
+        </w:rPr>
+        <w:t>ipCounts</w:t>
+      </w:r>
+      <w:proofErr w:type="spellEnd"/>
+      <w:r>
+        <w:rPr>
+          <w:rFonts w:ascii="Consolas" w:hAnsi="Consolas" w:cs="Consolas"/>
+          <w:color w:val="000000"/>
+          <w:sz w:val="20"/>
+          <w:szCs w:val="20"/>
+        </w:rPr>
+        <w:t>,</w:t>
+      </w:r>
+    </w:p>
+    <w:p>
+      <w:pPr>
+        <w:autoSpaceDE w:val="0"/>
+        <w:autoSpaceDN w:val="0"/>
+        <w:adjustRightInd w:val="0"/>
+        <w:spacing w:after="0" w:line="240" w:lineRule="auto"/>
+        <w:rPr>
+          <w:rFonts w:ascii="Consolas" w:hAnsi="Consolas" w:cs="Consolas"/>
+          <w:color w:val="000000"/>
+          <w:sz w:val="20"/>
+          <w:szCs w:val="20"/>
+        </w:rPr>
+      </w:pPr>
+      <w:r>
+        <w:rPr>
+          <w:rFonts w:ascii="Consolas" w:hAnsi="Consolas" w:cs="Consolas"/>
+          <w:color w:val="000000"/>
+          <w:sz w:val="20"/>
+          <w:szCs w:val="20"/>
+        </w:rPr>
+        <w:t xml:space="preserve">                          </w:t>
+      </w:r>
+      <w:proofErr w:type="gramStart"/>
       <w:r>
         <w:rPr>
           <w:rFonts w:ascii="Consolas" w:hAnsi="Consolas" w:cs="Consolas"/>
           <w:b/>
           <w:bCs/>
           <w:color w:val="7F0055"/>
-        </w:rPr>
-        <w:t>int</w:t>
-      </w:r>
-      <w:proofErr w:type="spellEnd"/>
-      <w:r>
-        <w:rPr>
-          <w:rFonts w:ascii="Consolas" w:hAnsi="Consolas" w:cs="Consolas"/>
-          <w:color w:val="000000"/>
+          <w:sz w:val="20"/>
+          <w:szCs w:val="20"/>
+        </w:rPr>
+        <w:t>final</w:t>
+      </w:r>
+      <w:proofErr w:type="gramEnd"/>
+      <w:r>
+        <w:rPr>
+          <w:rFonts w:ascii="Consolas" w:hAnsi="Consolas" w:cs="Consolas"/>
+          <w:color w:val="000000"/>
+          <w:sz w:val="20"/>
+          <w:szCs w:val="20"/>
         </w:rPr>
         <w:t xml:space="preserve"> </w:t>
       </w:r>
-      <w:r>
-        <w:rPr>
-          <w:rFonts w:ascii="Consolas" w:hAnsi="Consolas" w:cs="Consolas"/>
-          <w:color w:val="6A3E3E"/>
-        </w:rPr>
-        <w:t>mask</w:t>
-      </w:r>
-      <w:r>
-        <w:rPr>
-          <w:rFonts w:ascii="Consolas" w:hAnsi="Consolas" w:cs="Consolas"/>
-          <w:color w:val="000000"/>
-        </w:rPr>
-        <w:t>,</w:t>
-      </w:r>
-      <w:r>
-        <w:rPr>
-          <w:rFonts w:ascii="Consolas" w:hAnsi="Consolas" w:cs="Consolas"/>
-        </w:rPr>
-        <w:t xml:space="preserve"> </w:t>
-      </w:r>
+      <w:proofErr w:type="spellStart"/>
       <w:r>
         <w:rPr>
           <w:rFonts w:ascii="Consolas" w:hAnsi="Consolas" w:cs="Consolas"/>
           <w:b/>
           <w:bCs/>
           <w:color w:val="7F0055"/>
-        </w:rPr>
-        <w:t>final</w:t>
-      </w:r>
-      <w:r>
-        <w:rPr>
-          <w:rFonts w:ascii="Consolas" w:hAnsi="Consolas" w:cs="Consolas"/>
-          <w:color w:val="000000"/>
+          <w:sz w:val="20"/>
+          <w:szCs w:val="20"/>
+        </w:rPr>
+        <w:t>int</w:t>
+      </w:r>
+      <w:proofErr w:type="spellEnd"/>
+      <w:r>
+        <w:rPr>
+          <w:rFonts w:ascii="Consolas" w:hAnsi="Consolas" w:cs="Consolas"/>
+          <w:color w:val="000000"/>
+          <w:sz w:val="20"/>
+          <w:szCs w:val="20"/>
         </w:rPr>
         <w:t xml:space="preserve"> </w:t>
       </w:r>
-      <w:proofErr w:type="spellStart"/>
+      <w:r>
+        <w:rPr>
+          <w:rFonts w:ascii="Consolas" w:hAnsi="Consolas" w:cs="Consolas"/>
+          <w:color w:val="6A3E3E"/>
+          <w:sz w:val="20"/>
+          <w:szCs w:val="20"/>
+        </w:rPr>
+        <w:t>mask</w:t>
+      </w:r>
+      <w:r>
+        <w:rPr>
+          <w:rFonts w:ascii="Consolas" w:hAnsi="Consolas" w:cs="Consolas"/>
+          <w:color w:val="000000"/>
+          <w:sz w:val="20"/>
+          <w:szCs w:val="20"/>
+        </w:rPr>
+        <w:t>,</w:t>
+      </w:r>
+      <w:r>
+        <w:rPr>
+          <w:rFonts w:ascii="Consolas" w:hAnsi="Consolas" w:cs="Consolas"/>
+          <w:sz w:val="20"/>
+          <w:szCs w:val="20"/>
+        </w:rPr>
+        <w:t xml:space="preserve"> </w:t>
+      </w:r>
       <w:r>
         <w:rPr>
           <w:rFonts w:ascii="Consolas" w:hAnsi="Consolas" w:cs="Consolas"/>
           <w:b/>
           <w:bCs/>
           <w:color w:val="7F0055"/>
-        </w:rPr>
-        <w:t>int</w:t>
-      </w:r>
-      <w:proofErr w:type="spellEnd"/>
-      <w:r>
-        <w:rPr>
-          <w:rFonts w:ascii="Consolas" w:hAnsi="Consolas" w:cs="Consolas"/>
-          <w:color w:val="000000"/>
+          <w:sz w:val="20"/>
+          <w:szCs w:val="20"/>
+        </w:rPr>
+        <w:t>final</w:t>
+      </w:r>
+      <w:r>
+        <w:rPr>
+          <w:rFonts w:ascii="Consolas" w:hAnsi="Consolas" w:cs="Consolas"/>
+          <w:color w:val="000000"/>
+          <w:sz w:val="20"/>
+          <w:szCs w:val="20"/>
         </w:rPr>
         <w:t xml:space="preserve"> </w:t>
       </w:r>
-      <w:r>
-        <w:rPr>
-          <w:rFonts w:ascii="Consolas" w:hAnsi="Consolas" w:cs="Consolas"/>
-          <w:color w:val="6A3E3E"/>
-        </w:rPr>
-        <w:t>pattern</w:t>
-      </w:r>
-      <w:r>
-        <w:rPr>
-          <w:rFonts w:ascii="Consolas" w:hAnsi="Consolas" w:cs="Consolas"/>
-          <w:color w:val="000000"/>
-        </w:rPr>
-        <w:t xml:space="preserve">, </w:t>
-      </w:r>
+      <w:proofErr w:type="spellStart"/>
       <w:r>
         <w:rPr>
           <w:rFonts w:ascii="Consolas" w:hAnsi="Consolas" w:cs="Consolas"/>
           <w:b/>
           <w:bCs/>
           <w:color w:val="7F0055"/>
-        </w:rPr>
-        <w:t>final</w:t>
-      </w:r>
-      <w:r>
-        <w:rPr>
-          <w:rFonts w:ascii="Consolas" w:hAnsi="Consolas" w:cs="Consolas"/>
-          <w:color w:val="000000"/>
+          <w:sz w:val="20"/>
+          <w:szCs w:val="20"/>
+        </w:rPr>
+        <w:t>int</w:t>
+      </w:r>
+      <w:proofErr w:type="spellEnd"/>
+      <w:r>
+        <w:rPr>
+          <w:rFonts w:ascii="Consolas" w:hAnsi="Consolas" w:cs="Consolas"/>
+          <w:color w:val="000000"/>
+          <w:sz w:val="20"/>
+          <w:szCs w:val="20"/>
         </w:rPr>
         <w:t xml:space="preserve"> </w:t>
       </w:r>
-      <w:proofErr w:type="spellStart"/>
+      <w:r>
+        <w:rPr>
+          <w:rFonts w:ascii="Consolas" w:hAnsi="Consolas" w:cs="Consolas"/>
+          <w:color w:val="6A3E3E"/>
+          <w:sz w:val="20"/>
+          <w:szCs w:val="20"/>
+        </w:rPr>
+        <w:t>pattern</w:t>
+      </w:r>
+      <w:r>
+        <w:rPr>
+          <w:rFonts w:ascii="Consolas" w:hAnsi="Consolas" w:cs="Consolas"/>
+          <w:color w:val="000000"/>
+          <w:sz w:val="20"/>
+          <w:szCs w:val="20"/>
+        </w:rPr>
+        <w:t>,</w:t>
+      </w:r>
+    </w:p>
+    <w:p>
+      <w:pPr>
+        <w:autoSpaceDE w:val="0"/>
+        <w:autoSpaceDN w:val="0"/>
+        <w:adjustRightInd w:val="0"/>
+        <w:spacing w:after="0" w:line="240" w:lineRule="auto"/>
+        <w:rPr>
+          <w:rFonts w:ascii="Consolas" w:hAnsi="Consolas" w:cs="Consolas"/>
+          <w:color w:val="000000"/>
+          <w:sz w:val="20"/>
+          <w:szCs w:val="20"/>
+        </w:rPr>
+      </w:pPr>
       <w:r>
         <w:rPr>
           <w:rFonts w:ascii="Consolas" w:hAnsi="Consolas" w:cs="Consolas"/>
           <w:b/>
           <w:bCs/>
           <w:color w:val="7F0055"/>
-        </w:rPr>
-        <w:t>int</w:t>
-      </w:r>
-      <w:proofErr w:type="spellEnd"/>
-      <w:r>
-        <w:rPr>
-          <w:rFonts w:ascii="Consolas" w:hAnsi="Consolas" w:cs="Consolas"/>
-          <w:color w:val="000000"/>
-        </w:rPr>
-        <w:t xml:space="preserve">[] </w:t>
-      </w:r>
-      <w:r>
-        <w:rPr>
-          <w:rFonts w:ascii="Consolas" w:hAnsi="Consolas" w:cs="Consolas"/>
-          <w:color w:val="6A3E3E"/>
-        </w:rPr>
-        <w:t>keys</w:t>
-      </w:r>
-      <w:r>
-        <w:rPr>
-          <w:rFonts w:ascii="Consolas" w:hAnsi="Consolas" w:cs="Consolas"/>
-          <w:color w:val="000000"/>
-        </w:rPr>
-        <w:t xml:space="preserve">, </w:t>
-      </w:r>
-      <w:proofErr w:type="spellStart"/>
+          <w:sz w:val="20"/>
+          <w:szCs w:val="20"/>
+        </w:rPr>
+        <w:t xml:space="preserve">                          </w:t>
+      </w:r>
+      <w:proofErr w:type="gramStart"/>
       <w:r>
         <w:rPr>
           <w:rFonts w:ascii="Consolas" w:hAnsi="Consolas" w:cs="Consolas"/>
           <w:b/>
           <w:bCs/>
           <w:color w:val="7F0055"/>
+          <w:sz w:val="20"/>
+          <w:szCs w:val="20"/>
+        </w:rPr>
+        <w:t>final</w:t>
+      </w:r>
+      <w:proofErr w:type="gramEnd"/>
+      <w:r>
+        <w:rPr>
+          <w:rFonts w:ascii="Consolas" w:hAnsi="Consolas" w:cs="Consolas"/>
+          <w:color w:val="000000"/>
+          <w:sz w:val="20"/>
+          <w:szCs w:val="20"/>
+        </w:rPr>
+        <w:t xml:space="preserve"> </w:t>
+      </w:r>
+      <w:proofErr w:type="spellStart"/>
+      <w:r>
+        <w:rPr>
+          <w:rFonts w:ascii="Consolas" w:hAnsi="Consolas" w:cs="Consolas"/>
+          <w:b/>
+          <w:bCs/>
+          <w:color w:val="7F0055"/>
+          <w:sz w:val="20"/>
+          <w:szCs w:val="20"/>
         </w:rPr>
         <w:t>int</w:t>
       </w:r>
@@ -1461,13 +1710,66 @@
         <w:rPr>
           <w:rFonts w:ascii="Consolas" w:hAnsi="Consolas" w:cs="Consolas"/>
           <w:color w:val="000000"/>
+          <w:sz w:val="20"/>
+          <w:szCs w:val="20"/>
+        </w:rPr>
+        <w:t xml:space="preserve">[] </w:t>
+      </w:r>
+      <w:r>
+        <w:rPr>
+          <w:rFonts w:ascii="Consolas" w:hAnsi="Consolas" w:cs="Consolas"/>
+          <w:color w:val="6A3E3E"/>
+          <w:sz w:val="20"/>
+          <w:szCs w:val="20"/>
+        </w:rPr>
+        <w:t>keys</w:t>
+      </w:r>
+      <w:r>
+        <w:rPr>
+          <w:rFonts w:ascii="Consolas" w:hAnsi="Consolas" w:cs="Consolas"/>
+          <w:color w:val="000000"/>
+          <w:sz w:val="20"/>
+          <w:szCs w:val="20"/>
+        </w:rPr>
+        <w:t>,</w:t>
+      </w:r>
+      <w:r>
+        <w:rPr>
+          <w:rFonts w:ascii="Consolas" w:hAnsi="Consolas" w:cs="Consolas"/>
+          <w:color w:val="000000"/>
+          <w:sz w:val="20"/>
+          <w:szCs w:val="20"/>
         </w:rPr>
         <w:t xml:space="preserve"> </w:t>
       </w:r>
+      <w:proofErr w:type="spellStart"/>
+      <w:r>
+        <w:rPr>
+          <w:rFonts w:ascii="Consolas" w:hAnsi="Consolas" w:cs="Consolas"/>
+          <w:b/>
+          <w:bCs/>
+          <w:color w:val="7F0055"/>
+          <w:sz w:val="20"/>
+          <w:szCs w:val="20"/>
+        </w:rPr>
+        <w:t>int</w:t>
+      </w:r>
+      <w:proofErr w:type="spellEnd"/>
+      <w:r>
+        <w:rPr>
+          <w:rFonts w:ascii="Consolas" w:hAnsi="Consolas" w:cs="Consolas"/>
+          <w:color w:val="000000"/>
+          <w:sz w:val="20"/>
+          <w:szCs w:val="20"/>
+        </w:rPr>
+        <w:t xml:space="preserve"> </w:t>
+      </w:r>
       <w:r>
         <w:rPr>
           <w:rFonts w:ascii="Consolas" w:hAnsi="Consolas" w:cs="Consolas"/>
           <w:color w:val="6A3E3E"/>
+          <w:sz w:val="20"/>
+          <w:szCs w:val="20"/>
         </w:rPr>
         <w:t>start</w:t>
       </w:r>
@@ -1475,8 +1777,77 @@
         <w:rPr>
           <w:rFonts w:ascii="Consolas" w:hAnsi="Consolas" w:cs="Consolas"/>
           <w:color w:val="000000"/>
+          <w:sz w:val="20"/>
+          <w:szCs w:val="20"/>
         </w:rPr>
         <w:t>,</w:t>
+      </w:r>
+      <w:r>
+        <w:rPr>
+          <w:rFonts w:ascii="Consolas" w:hAnsi="Consolas" w:cs="Consolas"/>
+          <w:color w:val="000000"/>
+          <w:sz w:val="20"/>
+          <w:szCs w:val="20"/>
+        </w:rPr>
+        <w:t xml:space="preserve"> </w:t>
+      </w:r>
+      <w:proofErr w:type="spellStart"/>
+      <w:r>
+        <w:rPr>
+          <w:rFonts w:ascii="Consolas" w:hAnsi="Consolas" w:cs="Consolas"/>
+          <w:b/>
+          <w:bCs/>
+          <w:color w:val="7F0055"/>
+          <w:sz w:val="20"/>
+          <w:szCs w:val="20"/>
+        </w:rPr>
+        <w:t>int</w:t>
+      </w:r>
+      <w:proofErr w:type="spellEnd"/>
+      <w:r>
+        <w:rPr>
+          <w:rFonts w:ascii="Consolas" w:hAnsi="Consolas" w:cs="Consolas"/>
+          <w:color w:val="000000"/>
+          <w:sz w:val="20"/>
+          <w:szCs w:val="20"/>
+        </w:rPr>
+        <w:t xml:space="preserve"> </w:t>
+      </w:r>
+      <w:r>
+        <w:rPr>
+          <w:rFonts w:ascii="Consolas" w:hAnsi="Consolas" w:cs="Consolas"/>
+          <w:color w:val="6A3E3E"/>
+          <w:sz w:val="20"/>
+          <w:szCs w:val="20"/>
+        </w:rPr>
+        <w:t>length</w:t>
+      </w:r>
+      <w:r>
+        <w:rPr>
+          <w:rFonts w:ascii="Consolas" w:hAnsi="Consolas" w:cs="Consolas"/>
+          <w:color w:val="000000"/>
+          <w:sz w:val="20"/>
+          <w:szCs w:val="20"/>
+        </w:rPr>
+        <w:t>)</w:t>
+      </w:r>
+      <w:r>
+        <w:rPr>
+          <w:rFonts w:ascii="Consolas" w:hAnsi="Consolas" w:cs="Consolas"/>
+          <w:color w:val="000000"/>
+          <w:sz w:val="20"/>
+          <w:szCs w:val="20"/>
+        </w:rPr>
+        <w:t xml:space="preserve"> </w:t>
+      </w:r>
+      <w:r>
+        <w:rPr>
+          <w:rFonts w:ascii="Consolas" w:hAnsi="Consolas" w:cs="Consolas"/>
+          <w:color w:val="000000"/>
+          <w:sz w:val="20"/>
+          <w:szCs w:val="20"/>
+        </w:rPr>
+        <w:t>{</w:t>
       </w:r>
     </w:p>
     <w:p>
@@ -1487,9 +1858,19 @@
         <w:spacing w:after="0" w:line="240" w:lineRule="auto"/>
         <w:rPr>
           <w:rFonts w:ascii="Consolas" w:hAnsi="Consolas" w:cs="Consolas"/>
-          <w:color w:val="000000"/>
-        </w:rPr>
-      </w:pPr>
+          <w:sz w:val="20"/>
+          <w:szCs w:val="20"/>
+        </w:rPr>
+      </w:pPr>
+      <w:r>
+        <w:rPr>
+          <w:rFonts w:ascii="Consolas" w:hAnsi="Consolas" w:cs="Consolas"/>
+          <w:color w:val="000000"/>
+          <w:sz w:val="20"/>
+          <w:szCs w:val="20"/>
+        </w:rPr>
+        <w:tab/>
+      </w:r>
       <w:proofErr w:type="spellStart"/>
       <w:proofErr w:type="gramStart"/>
       <w:r>
@@ -1498,6 +1879,8 @@
           <w:b/>
           <w:bCs/>
           <w:color w:val="7F0055"/>
+          <w:sz w:val="20"/>
+          <w:szCs w:val="20"/>
         </w:rPr>
         <w:t>int</w:t>
       </w:r>
@@ -1507,6 +1890,8 @@
         <w:rPr>
           <w:rFonts w:ascii="Consolas" w:hAnsi="Consolas" w:cs="Consolas"/>
           <w:color w:val="000000"/>
+          <w:sz w:val="20"/>
+          <w:szCs w:val="20"/>
         </w:rPr>
         <w:t xml:space="preserve"> </w:t>
       </w:r>
@@ -1514,15 +1899,19 @@
         <w:rPr>
           <w:rFonts w:ascii="Consolas" w:hAnsi="Consolas" w:cs="Consolas"/>
           <w:color w:val="6A3E3E"/>
-        </w:rPr>
-        <w:t>length</w:t>
-      </w:r>
-      <w:r>
-        <w:rPr>
-          <w:rFonts w:ascii="Consolas" w:hAnsi="Consolas" w:cs="Consolas"/>
-          <w:color w:val="000000"/>
-        </w:rPr>
-        <w:t>)</w:t>
+          <w:sz w:val="20"/>
+          <w:szCs w:val="20"/>
+        </w:rPr>
+        <w:t>count</w:t>
+      </w:r>
+      <w:r>
+        <w:rPr>
+          <w:rFonts w:ascii="Consolas" w:hAnsi="Consolas" w:cs="Consolas"/>
+          <w:color w:val="000000"/>
+          <w:sz w:val="20"/>
+          <w:szCs w:val="20"/>
+        </w:rPr>
+        <w:t xml:space="preserve"> = 0;</w:t>
       </w:r>
     </w:p>
     <w:p>
@@ -1533,14 +1922,58 @@
         <w:spacing w:after="0" w:line="240" w:lineRule="auto"/>
         <w:rPr>
           <w:rFonts w:ascii="Consolas" w:hAnsi="Consolas" w:cs="Consolas"/>
-        </w:rPr>
-      </w:pPr>
-      <w:r>
-        <w:rPr>
-          <w:rFonts w:ascii="Consolas" w:hAnsi="Consolas" w:cs="Consolas"/>
-          <w:color w:val="000000"/>
-        </w:rPr>
-        <w:t>{</w:t>
+          <w:sz w:val="20"/>
+          <w:szCs w:val="20"/>
+        </w:rPr>
+      </w:pPr>
+      <w:r>
+        <w:rPr>
+          <w:rFonts w:ascii="Consolas" w:hAnsi="Consolas" w:cs="Consolas"/>
+          <w:color w:val="000000"/>
+          <w:sz w:val="20"/>
+          <w:szCs w:val="20"/>
+        </w:rPr>
+        <w:tab/>
+      </w:r>
+      <w:proofErr w:type="gramStart"/>
+      <w:r>
+        <w:rPr>
+          <w:rFonts w:ascii="Consolas" w:hAnsi="Consolas" w:cs="Consolas"/>
+          <w:b/>
+          <w:bCs/>
+          <w:color w:val="7F0055"/>
+          <w:sz w:val="20"/>
+          <w:szCs w:val="20"/>
+        </w:rPr>
+        <w:t>if</w:t>
+      </w:r>
+      <w:proofErr w:type="gramEnd"/>
+      <w:r>
+        <w:rPr>
+          <w:rFonts w:ascii="Consolas" w:hAnsi="Consolas" w:cs="Consolas"/>
+          <w:color w:val="000000"/>
+          <w:sz w:val="20"/>
+          <w:szCs w:val="20"/>
+        </w:rPr>
+        <w:t xml:space="preserve"> (</w:t>
+      </w:r>
+      <w:r>
+        <w:rPr>
+          <w:rFonts w:ascii="Consolas" w:hAnsi="Consolas" w:cs="Consolas"/>
+          <w:color w:val="6A3E3E"/>
+          <w:sz w:val="20"/>
+          <w:szCs w:val="20"/>
+        </w:rPr>
+        <w:t>length</w:t>
+      </w:r>
+      <w:r>
+        <w:rPr>
+          <w:rFonts w:ascii="Consolas" w:hAnsi="Consolas" w:cs="Consolas"/>
+          <w:color w:val="000000"/>
+          <w:sz w:val="20"/>
+          <w:szCs w:val="20"/>
+        </w:rPr>
+        <w:t xml:space="preserve"> &lt; 1) {</w:t>
       </w:r>
     </w:p>
     <w:p>
@@ -1551,16 +1984,28 @@
         <w:spacing w:after="0" w:line="240" w:lineRule="auto"/>
         <w:rPr>
           <w:rFonts w:ascii="Consolas" w:hAnsi="Consolas" w:cs="Consolas"/>
-        </w:rPr>
-      </w:pPr>
-      <w:r>
-        <w:rPr>
-          <w:rFonts w:ascii="Consolas" w:hAnsi="Consolas" w:cs="Consolas"/>
-          <w:color w:val="000000"/>
+          <w:sz w:val="20"/>
+          <w:szCs w:val="20"/>
+        </w:rPr>
+      </w:pPr>
+      <w:r>
+        <w:rPr>
+          <w:rFonts w:ascii="Consolas" w:hAnsi="Consolas" w:cs="Consolas"/>
+          <w:color w:val="000000"/>
+          <w:sz w:val="20"/>
+          <w:szCs w:val="20"/>
         </w:rPr>
         <w:tab/>
       </w:r>
-      <w:proofErr w:type="spellStart"/>
+      <w:r>
+        <w:rPr>
+          <w:rFonts w:ascii="Consolas" w:hAnsi="Consolas" w:cs="Consolas"/>
+          <w:color w:val="000000"/>
+          <w:sz w:val="20"/>
+          <w:szCs w:val="20"/>
+        </w:rPr>
+        <w:tab/>
+      </w:r>
       <w:proofErr w:type="gramStart"/>
       <w:r>
         <w:rPr>
@@ -1568,15 +2013,18 @@
           <w:b/>
           <w:bCs/>
           <w:color w:val="7F0055"/>
-        </w:rPr>
-        <w:t>int</w:t>
-      </w:r>
-      <w:proofErr w:type="spellEnd"/>
+          <w:sz w:val="20"/>
+          <w:szCs w:val="20"/>
+        </w:rPr>
+        <w:t>return</w:t>
+      </w:r>
       <w:proofErr w:type="gramEnd"/>
       <w:r>
         <w:rPr>
           <w:rFonts w:ascii="Consolas" w:hAnsi="Consolas" w:cs="Consolas"/>
           <w:color w:val="000000"/>
+          <w:sz w:val="20"/>
+          <w:szCs w:val="20"/>
         </w:rPr>
         <w:t xml:space="preserve"> </w:t>
       </w:r>
@@ -1584,6 +2032,8 @@
         <w:rPr>
           <w:rFonts w:ascii="Consolas" w:hAnsi="Consolas" w:cs="Consolas"/>
           <w:color w:val="6A3E3E"/>
+          <w:sz w:val="20"/>
+          <w:szCs w:val="20"/>
         </w:rPr>
         <w:t>count</w:t>
       </w:r>
@@ -1591,8 +2041,10 @@
         <w:rPr>
           <w:rFonts w:ascii="Consolas" w:hAnsi="Consolas" w:cs="Consolas"/>
           <w:color w:val="000000"/>
-        </w:rPr>
-        <w:t xml:space="preserve"> = 0;</w:t>
+          <w:sz w:val="20"/>
+          <w:szCs w:val="20"/>
+        </w:rPr>
+        <w:t>;</w:t>
       </w:r>
     </w:p>
     <w:p>
@@ -1603,12 +2055,52 @@
         <w:spacing w:after="0" w:line="240" w:lineRule="auto"/>
         <w:rPr>
           <w:rFonts w:ascii="Consolas" w:hAnsi="Consolas" w:cs="Consolas"/>
-        </w:rPr>
-      </w:pPr>
-      <w:r>
-        <w:rPr>
-          <w:rFonts w:ascii="Consolas" w:hAnsi="Consolas" w:cs="Consolas"/>
-          <w:color w:val="000000"/>
+          <w:sz w:val="20"/>
+          <w:szCs w:val="20"/>
+        </w:rPr>
+      </w:pPr>
+      <w:r>
+        <w:rPr>
+          <w:rFonts w:ascii="Consolas" w:hAnsi="Consolas" w:cs="Consolas"/>
+          <w:color w:val="000000"/>
+          <w:sz w:val="20"/>
+          <w:szCs w:val="20"/>
+        </w:rPr>
+        <w:tab/>
+        <w:t>}</w:t>
+      </w:r>
+    </w:p>
+    <w:p>
+      <w:pPr>
+        <w:autoSpaceDE w:val="0"/>
+        <w:autoSpaceDN w:val="0"/>
+        <w:adjustRightInd w:val="0"/>
+        <w:spacing w:after="0" w:line="240" w:lineRule="auto"/>
+        <w:rPr>
+          <w:rFonts w:ascii="Consolas" w:hAnsi="Consolas" w:cs="Consolas"/>
+          <w:sz w:val="20"/>
+          <w:szCs w:val="20"/>
+        </w:rPr>
+      </w:pPr>
+    </w:p>
+    <w:p>
+      <w:pPr>
+        <w:autoSpaceDE w:val="0"/>
+        <w:autoSpaceDN w:val="0"/>
+        <w:adjustRightInd w:val="0"/>
+        <w:spacing w:after="0" w:line="240" w:lineRule="auto"/>
+        <w:rPr>
+          <w:rFonts w:ascii="Consolas" w:hAnsi="Consolas" w:cs="Consolas"/>
+          <w:sz w:val="20"/>
+          <w:szCs w:val="20"/>
+        </w:rPr>
+      </w:pPr>
+      <w:r>
+        <w:rPr>
+          <w:rFonts w:ascii="Consolas" w:hAnsi="Consolas" w:cs="Consolas"/>
+          <w:color w:val="000000"/>
+          <w:sz w:val="20"/>
+          <w:szCs w:val="20"/>
         </w:rPr>
         <w:tab/>
       </w:r>
@@ -1619,30 +2111,98 @@
           <w:b/>
           <w:bCs/>
           <w:color w:val="7F0055"/>
-        </w:rPr>
-        <w:t>if</w:t>
+          <w:sz w:val="20"/>
+          <w:szCs w:val="20"/>
+        </w:rPr>
+        <w:t>final</w:t>
       </w:r>
       <w:proofErr w:type="gramEnd"/>
       <w:r>
         <w:rPr>
           <w:rFonts w:ascii="Consolas" w:hAnsi="Consolas" w:cs="Consolas"/>
           <w:color w:val="000000"/>
-        </w:rPr>
-        <w:t xml:space="preserve"> (</w:t>
-      </w:r>
+          <w:sz w:val="20"/>
+          <w:szCs w:val="20"/>
+        </w:rPr>
+        <w:t xml:space="preserve"> </w:t>
+      </w:r>
+      <w:proofErr w:type="spellStart"/>
+      <w:r>
+        <w:rPr>
+          <w:rFonts w:ascii="Consolas" w:hAnsi="Consolas" w:cs="Consolas"/>
+          <w:b/>
+          <w:bCs/>
+          <w:color w:val="7F0055"/>
+          <w:sz w:val="20"/>
+          <w:szCs w:val="20"/>
+        </w:rPr>
+        <w:t>int</w:t>
+      </w:r>
+      <w:proofErr w:type="spellEnd"/>
+      <w:r>
+        <w:rPr>
+          <w:rFonts w:ascii="Consolas" w:hAnsi="Consolas" w:cs="Consolas"/>
+          <w:color w:val="000000"/>
+          <w:sz w:val="20"/>
+          <w:szCs w:val="20"/>
+        </w:rPr>
+        <w:t xml:space="preserve"> </w:t>
+      </w:r>
+      <w:proofErr w:type="spellStart"/>
       <w:r>
         <w:rPr>
           <w:rFonts w:ascii="Consolas" w:hAnsi="Consolas" w:cs="Consolas"/>
           <w:color w:val="6A3E3E"/>
-        </w:rPr>
-        <w:t>length</w:t>
-      </w:r>
-      <w:r>
-        <w:rPr>
-          <w:rFonts w:ascii="Consolas" w:hAnsi="Consolas" w:cs="Consolas"/>
-          <w:color w:val="000000"/>
-        </w:rPr>
-        <w:t xml:space="preserve"> &lt; 1) {</w:t>
+          <w:sz w:val="20"/>
+          <w:szCs w:val="20"/>
+        </w:rPr>
+        <w:t>wantedPrefix</w:t>
+      </w:r>
+      <w:proofErr w:type="spellEnd"/>
+      <w:r>
+        <w:rPr>
+          <w:rFonts w:ascii="Consolas" w:hAnsi="Consolas" w:cs="Consolas"/>
+          <w:color w:val="000000"/>
+          <w:sz w:val="20"/>
+          <w:szCs w:val="20"/>
+        </w:rPr>
+        <w:t xml:space="preserve"> = </w:t>
+      </w:r>
+      <w:r>
+        <w:rPr>
+          <w:rFonts w:ascii="Consolas" w:hAnsi="Consolas" w:cs="Consolas"/>
+          <w:color w:val="6A3E3E"/>
+          <w:sz w:val="20"/>
+          <w:szCs w:val="20"/>
+        </w:rPr>
+        <w:t>mask</w:t>
+      </w:r>
+      <w:r>
+        <w:rPr>
+          <w:rFonts w:ascii="Consolas" w:hAnsi="Consolas" w:cs="Consolas"/>
+          <w:color w:val="000000"/>
+          <w:sz w:val="20"/>
+          <w:szCs w:val="20"/>
+        </w:rPr>
+        <w:t xml:space="preserve"> &amp; </w:t>
+      </w:r>
+      <w:r>
+        <w:rPr>
+          <w:rFonts w:ascii="Consolas" w:hAnsi="Consolas" w:cs="Consolas"/>
+          <w:color w:val="6A3E3E"/>
+          <w:sz w:val="20"/>
+          <w:szCs w:val="20"/>
+        </w:rPr>
+        <w:t>pattern</w:t>
+      </w:r>
+      <w:r>
+        <w:rPr>
+          <w:rFonts w:ascii="Consolas" w:hAnsi="Consolas" w:cs="Consolas"/>
+          <w:color w:val="000000"/>
+          <w:sz w:val="20"/>
+          <w:szCs w:val="20"/>
+        </w:rPr>
+        <w:t>;</w:t>
       </w:r>
     </w:p>
     <w:p>
@@ -1653,19 +2213,16 @@
         <w:spacing w:after="0" w:line="240" w:lineRule="auto"/>
         <w:rPr>
           <w:rFonts w:ascii="Consolas" w:hAnsi="Consolas" w:cs="Consolas"/>
-        </w:rPr>
-      </w:pPr>
-      <w:r>
-        <w:rPr>
-          <w:rFonts w:ascii="Consolas" w:hAnsi="Consolas" w:cs="Consolas"/>
-          <w:color w:val="000000"/>
-        </w:rPr>
-        <w:tab/>
-      </w:r>
-      <w:r>
-        <w:rPr>
-          <w:rFonts w:ascii="Consolas" w:hAnsi="Consolas" w:cs="Consolas"/>
-          <w:color w:val="000000"/>
+          <w:sz w:val="20"/>
+          <w:szCs w:val="20"/>
+        </w:rPr>
+      </w:pPr>
+      <w:r>
+        <w:rPr>
+          <w:rFonts w:ascii="Consolas" w:hAnsi="Consolas" w:cs="Consolas"/>
+          <w:color w:val="000000"/>
+          <w:sz w:val="20"/>
+          <w:szCs w:val="20"/>
         </w:rPr>
         <w:tab/>
       </w:r>
@@ -1676,30 +2233,156 @@
           <w:b/>
           <w:bCs/>
           <w:color w:val="7F0055"/>
-        </w:rPr>
-        <w:t>return</w:t>
+          <w:sz w:val="20"/>
+          <w:szCs w:val="20"/>
+        </w:rPr>
+        <w:t>for</w:t>
       </w:r>
       <w:proofErr w:type="gramEnd"/>
       <w:r>
         <w:rPr>
           <w:rFonts w:ascii="Consolas" w:hAnsi="Consolas" w:cs="Consolas"/>
           <w:color w:val="000000"/>
+          <w:sz w:val="20"/>
+          <w:szCs w:val="20"/>
+        </w:rPr>
+        <w:t xml:space="preserve"> (</w:t>
+      </w:r>
+      <w:proofErr w:type="spellStart"/>
+      <w:r>
+        <w:rPr>
+          <w:rFonts w:ascii="Consolas" w:hAnsi="Consolas" w:cs="Consolas"/>
+          <w:b/>
+          <w:bCs/>
+          <w:color w:val="7F0055"/>
+          <w:sz w:val="20"/>
+          <w:szCs w:val="20"/>
+        </w:rPr>
+        <w:t>int</w:t>
+      </w:r>
+      <w:proofErr w:type="spellEnd"/>
+      <w:r>
+        <w:rPr>
+          <w:rFonts w:ascii="Consolas" w:hAnsi="Consolas" w:cs="Consolas"/>
+          <w:color w:val="000000"/>
+          <w:sz w:val="20"/>
+          <w:szCs w:val="20"/>
         </w:rPr>
         <w:t xml:space="preserve"> </w:t>
       </w:r>
+      <w:proofErr w:type="spellStart"/>
       <w:r>
         <w:rPr>
           <w:rFonts w:ascii="Consolas" w:hAnsi="Consolas" w:cs="Consolas"/>
           <w:color w:val="6A3E3E"/>
-        </w:rPr>
-        <w:t>count</w:t>
-      </w:r>
-      <w:r>
-        <w:rPr>
-          <w:rFonts w:ascii="Consolas" w:hAnsi="Consolas" w:cs="Consolas"/>
-          <w:color w:val="000000"/>
-        </w:rPr>
-        <w:t>;</w:t>
+          <w:sz w:val="20"/>
+          <w:szCs w:val="20"/>
+        </w:rPr>
+        <w:t>i</w:t>
+      </w:r>
+      <w:proofErr w:type="spellEnd"/>
+      <w:r>
+        <w:rPr>
+          <w:rFonts w:ascii="Consolas" w:hAnsi="Consolas" w:cs="Consolas"/>
+          <w:color w:val="000000"/>
+          <w:sz w:val="20"/>
+          <w:szCs w:val="20"/>
+        </w:rPr>
+        <w:t xml:space="preserve"> = </w:t>
+      </w:r>
+      <w:r>
+        <w:rPr>
+          <w:rFonts w:ascii="Consolas" w:hAnsi="Consolas" w:cs="Consolas"/>
+          <w:color w:val="6A3E3E"/>
+          <w:sz w:val="20"/>
+          <w:szCs w:val="20"/>
+        </w:rPr>
+        <w:t>start</w:t>
+      </w:r>
+      <w:r>
+        <w:rPr>
+          <w:rFonts w:ascii="Consolas" w:hAnsi="Consolas" w:cs="Consolas"/>
+          <w:color w:val="000000"/>
+          <w:sz w:val="20"/>
+          <w:szCs w:val="20"/>
+        </w:rPr>
+        <w:t xml:space="preserve">; </w:t>
+      </w:r>
+      <w:proofErr w:type="spellStart"/>
+      <w:r>
+        <w:rPr>
+          <w:rFonts w:ascii="Consolas" w:hAnsi="Consolas" w:cs="Consolas"/>
+          <w:color w:val="6A3E3E"/>
+          <w:sz w:val="20"/>
+          <w:szCs w:val="20"/>
+        </w:rPr>
+        <w:t>i</w:t>
+      </w:r>
+      <w:proofErr w:type="spellEnd"/>
+      <w:r>
+        <w:rPr>
+          <w:rFonts w:ascii="Consolas" w:hAnsi="Consolas" w:cs="Consolas"/>
+          <w:color w:val="000000"/>
+          <w:sz w:val="20"/>
+          <w:szCs w:val="20"/>
+        </w:rPr>
+        <w:t xml:space="preserve"> &lt; (</w:t>
+      </w:r>
+      <w:r>
+        <w:rPr>
+          <w:rFonts w:ascii="Consolas" w:hAnsi="Consolas" w:cs="Consolas"/>
+          <w:color w:val="6A3E3E"/>
+          <w:sz w:val="20"/>
+          <w:szCs w:val="20"/>
+        </w:rPr>
+        <w:t>start</w:t>
+      </w:r>
+      <w:r>
+        <w:rPr>
+          <w:rFonts w:ascii="Consolas" w:hAnsi="Consolas" w:cs="Consolas"/>
+          <w:color w:val="000000"/>
+          <w:sz w:val="20"/>
+          <w:szCs w:val="20"/>
+        </w:rPr>
+        <w:t xml:space="preserve"> + </w:t>
+      </w:r>
+      <w:r>
+        <w:rPr>
+          <w:rFonts w:ascii="Consolas" w:hAnsi="Consolas" w:cs="Consolas"/>
+          <w:color w:val="6A3E3E"/>
+          <w:sz w:val="20"/>
+          <w:szCs w:val="20"/>
+        </w:rPr>
+        <w:t>length</w:t>
+      </w:r>
+      <w:r>
+        <w:rPr>
+          <w:rFonts w:ascii="Consolas" w:hAnsi="Consolas" w:cs="Consolas"/>
+          <w:color w:val="000000"/>
+          <w:sz w:val="20"/>
+          <w:szCs w:val="20"/>
+        </w:rPr>
+        <w:t xml:space="preserve">); </w:t>
+      </w:r>
+      <w:proofErr w:type="spellStart"/>
+      <w:r>
+        <w:rPr>
+          <w:rFonts w:ascii="Consolas" w:hAnsi="Consolas" w:cs="Consolas"/>
+          <w:color w:val="6A3E3E"/>
+          <w:sz w:val="20"/>
+          <w:szCs w:val="20"/>
+        </w:rPr>
+        <w:t>i</w:t>
+      </w:r>
+      <w:proofErr w:type="spellEnd"/>
+      <w:r>
+        <w:rPr>
+          <w:rFonts w:ascii="Consolas" w:hAnsi="Consolas" w:cs="Consolas"/>
+          <w:color w:val="000000"/>
+          <w:sz w:val="20"/>
+          <w:szCs w:val="20"/>
+        </w:rPr>
+        <w:t>++) {</w:t>
       </w:r>
     </w:p>
     <w:p>
@@ -1710,15 +2393,125 @@
         <w:spacing w:after="0" w:line="240" w:lineRule="auto"/>
         <w:rPr>
           <w:rFonts w:ascii="Consolas" w:hAnsi="Consolas" w:cs="Consolas"/>
-        </w:rPr>
-      </w:pPr>
-      <w:r>
-        <w:rPr>
-          <w:rFonts w:ascii="Consolas" w:hAnsi="Consolas" w:cs="Consolas"/>
-          <w:color w:val="000000"/>
+          <w:sz w:val="20"/>
+          <w:szCs w:val="20"/>
+        </w:rPr>
+      </w:pPr>
+      <w:r>
+        <w:rPr>
+          <w:rFonts w:ascii="Consolas" w:hAnsi="Consolas" w:cs="Consolas"/>
+          <w:color w:val="000000"/>
+          <w:sz w:val="20"/>
+          <w:szCs w:val="20"/>
         </w:rPr>
         <w:tab/>
-        <w:t>}</w:t>
+      </w:r>
+      <w:r>
+        <w:rPr>
+          <w:rFonts w:ascii="Consolas" w:hAnsi="Consolas" w:cs="Consolas"/>
+          <w:color w:val="000000"/>
+          <w:sz w:val="20"/>
+          <w:szCs w:val="20"/>
+        </w:rPr>
+        <w:tab/>
+      </w:r>
+      <w:proofErr w:type="gramStart"/>
+      <w:r>
+        <w:rPr>
+          <w:rFonts w:ascii="Consolas" w:hAnsi="Consolas" w:cs="Consolas"/>
+          <w:b/>
+          <w:bCs/>
+          <w:color w:val="7F0055"/>
+          <w:sz w:val="20"/>
+          <w:szCs w:val="20"/>
+        </w:rPr>
+        <w:t>if</w:t>
+      </w:r>
+      <w:proofErr w:type="gramEnd"/>
+      <w:r>
+        <w:rPr>
+          <w:rFonts w:ascii="Consolas" w:hAnsi="Consolas" w:cs="Consolas"/>
+          <w:color w:val="000000"/>
+          <w:sz w:val="20"/>
+          <w:szCs w:val="20"/>
+        </w:rPr>
+        <w:t xml:space="preserve"> (</w:t>
+      </w:r>
+      <w:proofErr w:type="spellStart"/>
+      <w:r>
+        <w:rPr>
+          <w:rFonts w:ascii="Consolas" w:hAnsi="Consolas" w:cs="Consolas"/>
+          <w:color w:val="6A3E3E"/>
+          <w:sz w:val="20"/>
+          <w:szCs w:val="20"/>
+        </w:rPr>
+        <w:t>wantedPrefix</w:t>
+      </w:r>
+      <w:proofErr w:type="spellEnd"/>
+      <w:r>
+        <w:rPr>
+          <w:rFonts w:ascii="Consolas" w:hAnsi="Consolas" w:cs="Consolas"/>
+          <w:color w:val="000000"/>
+          <w:sz w:val="20"/>
+          <w:szCs w:val="20"/>
+        </w:rPr>
+        <w:t xml:space="preserve"> == (</w:t>
+      </w:r>
+      <w:r>
+        <w:rPr>
+          <w:rFonts w:ascii="Consolas" w:hAnsi="Consolas" w:cs="Consolas"/>
+          <w:color w:val="6A3E3E"/>
+          <w:sz w:val="20"/>
+          <w:szCs w:val="20"/>
+        </w:rPr>
+        <w:t>mask</w:t>
+      </w:r>
+      <w:r>
+        <w:rPr>
+          <w:rFonts w:ascii="Consolas" w:hAnsi="Consolas" w:cs="Consolas"/>
+          <w:color w:val="000000"/>
+          <w:sz w:val="20"/>
+          <w:szCs w:val="20"/>
+        </w:rPr>
+        <w:t xml:space="preserve"> &amp; </w:t>
+      </w:r>
+      <w:r>
+        <w:rPr>
+          <w:rFonts w:ascii="Consolas" w:hAnsi="Consolas" w:cs="Consolas"/>
+          <w:color w:val="6A3E3E"/>
+          <w:sz w:val="20"/>
+          <w:szCs w:val="20"/>
+        </w:rPr>
+        <w:t>keys</w:t>
+      </w:r>
+      <w:r>
+        <w:rPr>
+          <w:rFonts w:ascii="Consolas" w:hAnsi="Consolas" w:cs="Consolas"/>
+          <w:color w:val="000000"/>
+          <w:sz w:val="20"/>
+          <w:szCs w:val="20"/>
+        </w:rPr>
+        <w:t>[</w:t>
+      </w:r>
+      <w:proofErr w:type="spellStart"/>
+      <w:r>
+        <w:rPr>
+          <w:rFonts w:ascii="Consolas" w:hAnsi="Consolas" w:cs="Consolas"/>
+          <w:color w:val="6A3E3E"/>
+          <w:sz w:val="20"/>
+          <w:szCs w:val="20"/>
+        </w:rPr>
+        <w:t>i</w:t>
+      </w:r>
+      <w:proofErr w:type="spellEnd"/>
+      <w:r>
+        <w:rPr>
+          <w:rFonts w:ascii="Consolas" w:hAnsi="Consolas" w:cs="Consolas"/>
+          <w:color w:val="000000"/>
+          <w:sz w:val="20"/>
+          <w:szCs w:val="20"/>
+        </w:rPr>
+        <w:t>])) {</w:t>
       </w:r>
     </w:p>
     <w:p>
@@ -1729,8 +2522,124 @@
         <w:spacing w:after="0" w:line="240" w:lineRule="auto"/>
         <w:rPr>
           <w:rFonts w:ascii="Consolas" w:hAnsi="Consolas" w:cs="Consolas"/>
-        </w:rPr>
-      </w:pPr>
+          <w:sz w:val="20"/>
+          <w:szCs w:val="20"/>
+        </w:rPr>
+      </w:pPr>
+      <w:r>
+        <w:rPr>
+          <w:rFonts w:ascii="Consolas" w:hAnsi="Consolas" w:cs="Consolas"/>
+          <w:color w:val="000000"/>
+          <w:sz w:val="20"/>
+          <w:szCs w:val="20"/>
+        </w:rPr>
+        <w:tab/>
+      </w:r>
+      <w:r>
+        <w:rPr>
+          <w:rFonts w:ascii="Consolas" w:hAnsi="Consolas" w:cs="Consolas"/>
+          <w:color w:val="000000"/>
+          <w:sz w:val="20"/>
+          <w:szCs w:val="20"/>
+        </w:rPr>
+        <w:tab/>
+      </w:r>
+      <w:r>
+        <w:rPr>
+          <w:rFonts w:ascii="Consolas" w:hAnsi="Consolas" w:cs="Consolas"/>
+          <w:color w:val="000000"/>
+          <w:sz w:val="20"/>
+          <w:szCs w:val="20"/>
+        </w:rPr>
+        <w:tab/>
+      </w:r>
+      <w:proofErr w:type="gramStart"/>
+      <w:r>
+        <w:rPr>
+          <w:rFonts w:ascii="Consolas" w:hAnsi="Consolas" w:cs="Consolas"/>
+          <w:color w:val="6A3E3E"/>
+          <w:sz w:val="20"/>
+          <w:szCs w:val="20"/>
+        </w:rPr>
+        <w:t>count</w:t>
+      </w:r>
+      <w:proofErr w:type="gramEnd"/>
+      <w:r>
+        <w:rPr>
+          <w:rFonts w:ascii="Consolas" w:hAnsi="Consolas" w:cs="Consolas"/>
+          <w:color w:val="000000"/>
+          <w:sz w:val="20"/>
+          <w:szCs w:val="20"/>
+        </w:rPr>
+        <w:t xml:space="preserve"> += </w:t>
+      </w:r>
+      <w:proofErr w:type="spellStart"/>
+      <w:r>
+        <w:rPr>
+          <w:rFonts w:ascii="Consolas" w:hAnsi="Consolas" w:cs="Consolas"/>
+          <w:color w:val="6A3E3E"/>
+          <w:sz w:val="20"/>
+          <w:szCs w:val="20"/>
+        </w:rPr>
+        <w:t>ipCounts</w:t>
+      </w:r>
+      <w:r>
+        <w:rPr>
+          <w:rFonts w:ascii="Consolas" w:hAnsi="Consolas" w:cs="Consolas"/>
+          <w:color w:val="000000"/>
+          <w:sz w:val="20"/>
+          <w:szCs w:val="20"/>
+        </w:rPr>
+        <w:t>.get</w:t>
+      </w:r>
+      <w:proofErr w:type="spellEnd"/>
+      <w:r>
+        <w:rPr>
+          <w:rFonts w:ascii="Consolas" w:hAnsi="Consolas" w:cs="Consolas"/>
+          <w:color w:val="000000"/>
+          <w:sz w:val="20"/>
+          <w:szCs w:val="20"/>
+        </w:rPr>
+        <w:t>(</w:t>
+      </w:r>
+      <w:r>
+        <w:rPr>
+          <w:rFonts w:ascii="Consolas" w:hAnsi="Consolas" w:cs="Consolas"/>
+          <w:color w:val="6A3E3E"/>
+          <w:sz w:val="20"/>
+          <w:szCs w:val="20"/>
+        </w:rPr>
+        <w:t>keys</w:t>
+      </w:r>
+      <w:r>
+        <w:rPr>
+          <w:rFonts w:ascii="Consolas" w:hAnsi="Consolas" w:cs="Consolas"/>
+          <w:color w:val="000000"/>
+          <w:sz w:val="20"/>
+          <w:szCs w:val="20"/>
+        </w:rPr>
+        <w:t>[</w:t>
+      </w:r>
+      <w:proofErr w:type="spellStart"/>
+      <w:r>
+        <w:rPr>
+          <w:rFonts w:ascii="Consolas" w:hAnsi="Consolas" w:cs="Consolas"/>
+          <w:color w:val="6A3E3E"/>
+          <w:sz w:val="20"/>
+          <w:szCs w:val="20"/>
+        </w:rPr>
+        <w:t>i</w:t>
+      </w:r>
+      <w:proofErr w:type="spellEnd"/>
+      <w:r>
+        <w:rPr>
+          <w:rFonts w:ascii="Consolas" w:hAnsi="Consolas" w:cs="Consolas"/>
+          <w:color w:val="000000"/>
+          <w:sz w:val="20"/>
+          <w:szCs w:val="20"/>
+        </w:rPr>
+        <w:t>]);</w:t>
+      </w:r>
     </w:p>
     <w:p>
       <w:pPr>
@@ -1740,12 +2649,84 @@
         <w:spacing w:after="0" w:line="240" w:lineRule="auto"/>
         <w:rPr>
           <w:rFonts w:ascii="Consolas" w:hAnsi="Consolas" w:cs="Consolas"/>
-        </w:rPr>
-      </w:pPr>
-      <w:r>
-        <w:rPr>
-          <w:rFonts w:ascii="Consolas" w:hAnsi="Consolas" w:cs="Consolas"/>
-          <w:color w:val="000000"/>
+          <w:sz w:val="20"/>
+          <w:szCs w:val="20"/>
+        </w:rPr>
+      </w:pPr>
+      <w:r>
+        <w:rPr>
+          <w:rFonts w:ascii="Consolas" w:hAnsi="Consolas" w:cs="Consolas"/>
+          <w:color w:val="000000"/>
+          <w:sz w:val="20"/>
+          <w:szCs w:val="20"/>
+        </w:rPr>
+        <w:tab/>
+      </w:r>
+      <w:r>
+        <w:rPr>
+          <w:rFonts w:ascii="Consolas" w:hAnsi="Consolas" w:cs="Consolas"/>
+          <w:color w:val="000000"/>
+          <w:sz w:val="20"/>
+          <w:szCs w:val="20"/>
+        </w:rPr>
+        <w:tab/>
+        <w:t>}</w:t>
+      </w:r>
+    </w:p>
+    <w:p>
+      <w:pPr>
+        <w:autoSpaceDE w:val="0"/>
+        <w:autoSpaceDN w:val="0"/>
+        <w:adjustRightInd w:val="0"/>
+        <w:spacing w:after="0" w:line="240" w:lineRule="auto"/>
+        <w:rPr>
+          <w:rFonts w:ascii="Consolas" w:hAnsi="Consolas" w:cs="Consolas"/>
+          <w:sz w:val="20"/>
+          <w:szCs w:val="20"/>
+        </w:rPr>
+      </w:pPr>
+      <w:r>
+        <w:rPr>
+          <w:rFonts w:ascii="Consolas" w:hAnsi="Consolas" w:cs="Consolas"/>
+          <w:color w:val="000000"/>
+          <w:sz w:val="20"/>
+          <w:szCs w:val="20"/>
+        </w:rPr>
+        <w:tab/>
+        <w:t>}</w:t>
+      </w:r>
+    </w:p>
+    <w:p>
+      <w:pPr>
+        <w:autoSpaceDE w:val="0"/>
+        <w:autoSpaceDN w:val="0"/>
+        <w:adjustRightInd w:val="0"/>
+        <w:spacing w:after="0" w:line="240" w:lineRule="auto"/>
+        <w:rPr>
+          <w:rFonts w:ascii="Consolas" w:hAnsi="Consolas" w:cs="Consolas"/>
+          <w:sz w:val="20"/>
+          <w:szCs w:val="20"/>
+        </w:rPr>
+      </w:pPr>
+    </w:p>
+    <w:p>
+      <w:pPr>
+        <w:autoSpaceDE w:val="0"/>
+        <w:autoSpaceDN w:val="0"/>
+        <w:adjustRightInd w:val="0"/>
+        <w:spacing w:after="0" w:line="240" w:lineRule="auto"/>
+        <w:rPr>
+          <w:rFonts w:ascii="Consolas" w:hAnsi="Consolas" w:cs="Consolas"/>
+          <w:sz w:val="20"/>
+          <w:szCs w:val="20"/>
+        </w:rPr>
+      </w:pPr>
+      <w:r>
+        <w:rPr>
+          <w:rFonts w:ascii="Consolas" w:hAnsi="Consolas" w:cs="Consolas"/>
+          <w:color w:val="000000"/>
+          <w:sz w:val="20"/>
+          <w:szCs w:val="20"/>
         </w:rPr>
         <w:tab/>
       </w:r>
@@ -1756,76 +2737,36 @@
           <w:b/>
           <w:bCs/>
           <w:color w:val="7F0055"/>
-        </w:rPr>
-        <w:t>final</w:t>
+          <w:sz w:val="20"/>
+          <w:szCs w:val="20"/>
+        </w:rPr>
+        <w:t>return</w:t>
       </w:r>
       <w:proofErr w:type="gramEnd"/>
       <w:r>
         <w:rPr>
           <w:rFonts w:ascii="Consolas" w:hAnsi="Consolas" w:cs="Consolas"/>
           <w:color w:val="000000"/>
+          <w:sz w:val="20"/>
+          <w:szCs w:val="20"/>
         </w:rPr>
         <w:t xml:space="preserve"> </w:t>
       </w:r>
-      <w:proofErr w:type="spellStart"/>
-      <w:r>
-        <w:rPr>
-          <w:rFonts w:ascii="Consolas" w:hAnsi="Consolas" w:cs="Consolas"/>
-          <w:b/>
-          <w:bCs/>
-          <w:color w:val="7F0055"/>
-        </w:rPr>
-        <w:t>int</w:t>
-      </w:r>
-      <w:proofErr w:type="spellEnd"/>
-      <w:r>
-        <w:rPr>
-          <w:rFonts w:ascii="Consolas" w:hAnsi="Consolas" w:cs="Consolas"/>
-          <w:color w:val="000000"/>
-        </w:rPr>
-        <w:t xml:space="preserve"> </w:t>
-      </w:r>
-      <w:proofErr w:type="spellStart"/>
       <w:r>
         <w:rPr>
           <w:rFonts w:ascii="Consolas" w:hAnsi="Consolas" w:cs="Consolas"/>
           <w:color w:val="6A3E3E"/>
-        </w:rPr>
-        <w:t>wantedPrefix</w:t>
-      </w:r>
-      <w:proofErr w:type="spellEnd"/>
-      <w:r>
-        <w:rPr>
-          <w:rFonts w:ascii="Consolas" w:hAnsi="Consolas" w:cs="Consolas"/>
-          <w:color w:val="000000"/>
-        </w:rPr>
-        <w:t xml:space="preserve"> = </w:t>
-      </w:r>
-      <w:r>
-        <w:rPr>
-          <w:rFonts w:ascii="Consolas" w:hAnsi="Consolas" w:cs="Consolas"/>
-          <w:color w:val="6A3E3E"/>
-        </w:rPr>
-        <w:t>mask</w:t>
-      </w:r>
-      <w:r>
-        <w:rPr>
-          <w:rFonts w:ascii="Consolas" w:hAnsi="Consolas" w:cs="Consolas"/>
-          <w:color w:val="000000"/>
-        </w:rPr>
-        <w:t xml:space="preserve"> &amp; </w:t>
-      </w:r>
-      <w:r>
-        <w:rPr>
-          <w:rFonts w:ascii="Consolas" w:hAnsi="Consolas" w:cs="Consolas"/>
-          <w:color w:val="6A3E3E"/>
-        </w:rPr>
-        <w:t>pattern</w:t>
-      </w:r>
-      <w:r>
-        <w:rPr>
-          <w:rFonts w:ascii="Consolas" w:hAnsi="Consolas" w:cs="Consolas"/>
-          <w:color w:val="000000"/>
+          <w:sz w:val="20"/>
+          <w:szCs w:val="20"/>
+        </w:rPr>
+        <w:t>count</w:t>
+      </w:r>
+      <w:r>
+        <w:rPr>
+          <w:rFonts w:ascii="Consolas" w:hAnsi="Consolas" w:cs="Consolas"/>
+          <w:color w:val="000000"/>
+          <w:sz w:val="20"/>
+          <w:szCs w:val="20"/>
         </w:rPr>
         <w:t>;</w:t>
       </w:r>
@@ -1838,460 +2779,6 @@
         <w:spacing w:after="0" w:line="240" w:lineRule="auto"/>
         <w:rPr>
           <w:rFonts w:ascii="Consolas" w:hAnsi="Consolas" w:cs="Consolas"/>
-        </w:rPr>
-      </w:pPr>
-      <w:r>
-        <w:rPr>
-          <w:rFonts w:ascii="Consolas" w:hAnsi="Consolas" w:cs="Consolas"/>
-          <w:color w:val="000000"/>
-        </w:rPr>
-        <w:tab/>
-      </w:r>
-      <w:proofErr w:type="gramStart"/>
-      <w:r>
-        <w:rPr>
-          <w:rFonts w:ascii="Consolas" w:hAnsi="Consolas" w:cs="Consolas"/>
-          <w:b/>
-          <w:bCs/>
-          <w:color w:val="7F0055"/>
-        </w:rPr>
-        <w:t>for</w:t>
-      </w:r>
-      <w:proofErr w:type="gramEnd"/>
-      <w:r>
-        <w:rPr>
-          <w:rFonts w:ascii="Consolas" w:hAnsi="Consolas" w:cs="Consolas"/>
-          <w:color w:val="000000"/>
-        </w:rPr>
-        <w:t xml:space="preserve"> (</w:t>
-      </w:r>
-      <w:proofErr w:type="spellStart"/>
-      <w:r>
-        <w:rPr>
-          <w:rFonts w:ascii="Consolas" w:hAnsi="Consolas" w:cs="Consolas"/>
-          <w:b/>
-          <w:bCs/>
-          <w:color w:val="7F0055"/>
-        </w:rPr>
-        <w:t>int</w:t>
-      </w:r>
-      <w:proofErr w:type="spellEnd"/>
-      <w:r>
-        <w:rPr>
-          <w:rFonts w:ascii="Consolas" w:hAnsi="Consolas" w:cs="Consolas"/>
-          <w:color w:val="000000"/>
-        </w:rPr>
-        <w:t xml:space="preserve"> </w:t>
-      </w:r>
-      <w:proofErr w:type="spellStart"/>
-      <w:r>
-        <w:rPr>
-          <w:rFonts w:ascii="Consolas" w:hAnsi="Consolas" w:cs="Consolas"/>
-          <w:color w:val="6A3E3E"/>
-        </w:rPr>
-        <w:t>i</w:t>
-      </w:r>
-      <w:proofErr w:type="spellEnd"/>
-      <w:r>
-        <w:rPr>
-          <w:rFonts w:ascii="Consolas" w:hAnsi="Consolas" w:cs="Consolas"/>
-          <w:color w:val="000000"/>
-        </w:rPr>
-        <w:t xml:space="preserve"> = </w:t>
-      </w:r>
-      <w:r>
-        <w:rPr>
-          <w:rFonts w:ascii="Consolas" w:hAnsi="Consolas" w:cs="Consolas"/>
-          <w:color w:val="6A3E3E"/>
-        </w:rPr>
-        <w:t>start</w:t>
-      </w:r>
-      <w:r>
-        <w:rPr>
-          <w:rFonts w:ascii="Consolas" w:hAnsi="Consolas" w:cs="Consolas"/>
-          <w:color w:val="000000"/>
-        </w:rPr>
-        <w:t xml:space="preserve">; </w:t>
-      </w:r>
-      <w:proofErr w:type="spellStart"/>
-      <w:r>
-        <w:rPr>
-          <w:rFonts w:ascii="Consolas" w:hAnsi="Consolas" w:cs="Consolas"/>
-          <w:color w:val="6A3E3E"/>
-        </w:rPr>
-        <w:t>i</w:t>
-      </w:r>
-      <w:proofErr w:type="spellEnd"/>
-      <w:r>
-        <w:rPr>
-          <w:rFonts w:ascii="Consolas" w:hAnsi="Consolas" w:cs="Consolas"/>
-          <w:color w:val="000000"/>
-        </w:rPr>
-        <w:t xml:space="preserve"> &lt; (</w:t>
-      </w:r>
-      <w:r>
-        <w:rPr>
-          <w:rFonts w:ascii="Consolas" w:hAnsi="Consolas" w:cs="Consolas"/>
-          <w:color w:val="6A3E3E"/>
-        </w:rPr>
-        <w:t>start</w:t>
-      </w:r>
-      <w:r>
-        <w:rPr>
-          <w:rFonts w:ascii="Consolas" w:hAnsi="Consolas" w:cs="Consolas"/>
-          <w:color w:val="000000"/>
-        </w:rPr>
-        <w:t xml:space="preserve"> + </w:t>
-      </w:r>
-      <w:r>
-        <w:rPr>
-          <w:rFonts w:ascii="Consolas" w:hAnsi="Consolas" w:cs="Consolas"/>
-          <w:color w:val="6A3E3E"/>
-        </w:rPr>
-        <w:t>length</w:t>
-      </w:r>
-      <w:r>
-        <w:rPr>
-          <w:rFonts w:ascii="Consolas" w:hAnsi="Consolas" w:cs="Consolas"/>
-          <w:color w:val="000000"/>
-        </w:rPr>
-        <w:t xml:space="preserve">); </w:t>
-      </w:r>
-      <w:proofErr w:type="spellStart"/>
-      <w:r>
-        <w:rPr>
-          <w:rFonts w:ascii="Consolas" w:hAnsi="Consolas" w:cs="Consolas"/>
-          <w:color w:val="6A3E3E"/>
-        </w:rPr>
-        <w:t>i</w:t>
-      </w:r>
-      <w:proofErr w:type="spellEnd"/>
-      <w:r>
-        <w:rPr>
-          <w:rFonts w:ascii="Consolas" w:hAnsi="Consolas" w:cs="Consolas"/>
-          <w:color w:val="000000"/>
-        </w:rPr>
-        <w:t>++) {</w:t>
-      </w:r>
-    </w:p>
-    <w:p>
-      <w:pPr>
-        <w:autoSpaceDE w:val="0"/>
-        <w:autoSpaceDN w:val="0"/>
-        <w:adjustRightInd w:val="0"/>
-        <w:spacing w:after="0" w:line="240" w:lineRule="auto"/>
-        <w:rPr>
-          <w:rFonts w:ascii="Consolas" w:hAnsi="Consolas" w:cs="Consolas"/>
-        </w:rPr>
-      </w:pPr>
-      <w:r>
-        <w:rPr>
-          <w:rFonts w:ascii="Consolas" w:hAnsi="Consolas" w:cs="Consolas"/>
-          <w:color w:val="000000"/>
-        </w:rPr>
-        <w:tab/>
-      </w:r>
-      <w:r>
-        <w:rPr>
-          <w:rFonts w:ascii="Consolas" w:hAnsi="Consolas" w:cs="Consolas"/>
-          <w:color w:val="000000"/>
-        </w:rPr>
-        <w:tab/>
-      </w:r>
-      <w:proofErr w:type="gramStart"/>
-      <w:r>
-        <w:rPr>
-          <w:rFonts w:ascii="Consolas" w:hAnsi="Consolas" w:cs="Consolas"/>
-          <w:b/>
-          <w:bCs/>
-          <w:color w:val="7F0055"/>
-        </w:rPr>
-        <w:t>if</w:t>
-      </w:r>
-      <w:proofErr w:type="gramEnd"/>
-      <w:r>
-        <w:rPr>
-          <w:rFonts w:ascii="Consolas" w:hAnsi="Consolas" w:cs="Consolas"/>
-          <w:color w:val="000000"/>
-        </w:rPr>
-        <w:t xml:space="preserve"> (</w:t>
-      </w:r>
-      <w:proofErr w:type="spellStart"/>
-      <w:r>
-        <w:rPr>
-          <w:rFonts w:ascii="Consolas" w:hAnsi="Consolas" w:cs="Consolas"/>
-          <w:color w:val="6A3E3E"/>
-        </w:rPr>
-        <w:t>wantedPrefix</w:t>
-      </w:r>
-      <w:proofErr w:type="spellEnd"/>
-      <w:r>
-        <w:rPr>
-          <w:rFonts w:ascii="Consolas" w:hAnsi="Consolas" w:cs="Consolas"/>
-          <w:color w:val="000000"/>
-        </w:rPr>
-        <w:t xml:space="preserve"> == (</w:t>
-      </w:r>
-      <w:r>
-        <w:rPr>
-          <w:rFonts w:ascii="Consolas" w:hAnsi="Consolas" w:cs="Consolas"/>
-          <w:color w:val="6A3E3E"/>
-        </w:rPr>
-        <w:t>mask</w:t>
-      </w:r>
-      <w:r>
-        <w:rPr>
-          <w:rFonts w:ascii="Consolas" w:hAnsi="Consolas" w:cs="Consolas"/>
-          <w:color w:val="000000"/>
-        </w:rPr>
-        <w:t xml:space="preserve"> &amp; </w:t>
-      </w:r>
-      <w:r>
-        <w:rPr>
-          <w:rFonts w:ascii="Consolas" w:hAnsi="Consolas" w:cs="Consolas"/>
-          <w:color w:val="6A3E3E"/>
-        </w:rPr>
-        <w:t>keys</w:t>
-      </w:r>
-      <w:r>
-        <w:rPr>
-          <w:rFonts w:ascii="Consolas" w:hAnsi="Consolas" w:cs="Consolas"/>
-          <w:color w:val="000000"/>
-        </w:rPr>
-        <w:t>[</w:t>
-      </w:r>
-      <w:proofErr w:type="spellStart"/>
-      <w:r>
-        <w:rPr>
-          <w:rFonts w:ascii="Consolas" w:hAnsi="Consolas" w:cs="Consolas"/>
-          <w:color w:val="6A3E3E"/>
-        </w:rPr>
-        <w:t>i</w:t>
-      </w:r>
-      <w:proofErr w:type="spellEnd"/>
-      <w:r>
-        <w:rPr>
-          <w:rFonts w:ascii="Consolas" w:hAnsi="Consolas" w:cs="Consolas"/>
-          <w:color w:val="000000"/>
-        </w:rPr>
-        <w:t>])) {</w:t>
-      </w:r>
-    </w:p>
-    <w:p>
-      <w:pPr>
-        <w:autoSpaceDE w:val="0"/>
-        <w:autoSpaceDN w:val="0"/>
-        <w:adjustRightInd w:val="0"/>
-        <w:spacing w:after="0" w:line="240" w:lineRule="auto"/>
-        <w:rPr>
-          <w:rFonts w:ascii="Consolas" w:hAnsi="Consolas" w:cs="Consolas"/>
-        </w:rPr>
-      </w:pPr>
-      <w:r>
-        <w:rPr>
-          <w:rFonts w:ascii="Consolas" w:hAnsi="Consolas" w:cs="Consolas"/>
-          <w:color w:val="000000"/>
-        </w:rPr>
-        <w:tab/>
-      </w:r>
-      <w:r>
-        <w:rPr>
-          <w:rFonts w:ascii="Consolas" w:hAnsi="Consolas" w:cs="Consolas"/>
-          <w:color w:val="000000"/>
-        </w:rPr>
-        <w:tab/>
-      </w:r>
-      <w:r>
-        <w:rPr>
-          <w:rFonts w:ascii="Consolas" w:hAnsi="Consolas" w:cs="Consolas"/>
-          <w:color w:val="000000"/>
-        </w:rPr>
-        <w:tab/>
-      </w:r>
-      <w:proofErr w:type="gramStart"/>
-      <w:r>
-        <w:rPr>
-          <w:rFonts w:ascii="Consolas" w:hAnsi="Consolas" w:cs="Consolas"/>
-          <w:color w:val="6A3E3E"/>
-        </w:rPr>
-        <w:t>count</w:t>
-      </w:r>
-      <w:proofErr w:type="gramEnd"/>
-      <w:r>
-        <w:rPr>
-          <w:rFonts w:ascii="Consolas" w:hAnsi="Consolas" w:cs="Consolas"/>
-          <w:color w:val="000000"/>
-        </w:rPr>
-        <w:t xml:space="preserve"> += </w:t>
-      </w:r>
-      <w:proofErr w:type="spellStart"/>
-      <w:r>
-        <w:rPr>
-          <w:rFonts w:ascii="Consolas" w:hAnsi="Consolas" w:cs="Consolas"/>
-          <w:color w:val="6A3E3E"/>
-        </w:rPr>
-        <w:t>ipCounts</w:t>
-      </w:r>
-      <w:r>
-        <w:rPr>
-          <w:rFonts w:ascii="Consolas" w:hAnsi="Consolas" w:cs="Consolas"/>
-          <w:color w:val="000000"/>
-        </w:rPr>
-        <w:t>.get</w:t>
-      </w:r>
-      <w:proofErr w:type="spellEnd"/>
-      <w:r>
-        <w:rPr>
-          <w:rFonts w:ascii="Consolas" w:hAnsi="Consolas" w:cs="Consolas"/>
-          <w:color w:val="000000"/>
-        </w:rPr>
-        <w:t>(</w:t>
-      </w:r>
-      <w:r>
-        <w:rPr>
-          <w:rFonts w:ascii="Consolas" w:hAnsi="Consolas" w:cs="Consolas"/>
-          <w:color w:val="6A3E3E"/>
-        </w:rPr>
-        <w:t>keys</w:t>
-      </w:r>
-      <w:r>
-        <w:rPr>
-          <w:rFonts w:ascii="Consolas" w:hAnsi="Consolas" w:cs="Consolas"/>
-          <w:color w:val="000000"/>
-        </w:rPr>
-        <w:t>[</w:t>
-      </w:r>
-      <w:proofErr w:type="spellStart"/>
-      <w:r>
-        <w:rPr>
-          <w:rFonts w:ascii="Consolas" w:hAnsi="Consolas" w:cs="Consolas"/>
-          <w:color w:val="6A3E3E"/>
-        </w:rPr>
-        <w:t>i</w:t>
-      </w:r>
-      <w:proofErr w:type="spellEnd"/>
-      <w:r>
-        <w:rPr>
-          <w:rFonts w:ascii="Consolas" w:hAnsi="Consolas" w:cs="Consolas"/>
-          <w:color w:val="000000"/>
-        </w:rPr>
-        <w:t>]);</w:t>
-      </w:r>
-    </w:p>
-    <w:p>
-      <w:pPr>
-        <w:autoSpaceDE w:val="0"/>
-        <w:autoSpaceDN w:val="0"/>
-        <w:adjustRightInd w:val="0"/>
-        <w:spacing w:after="0" w:line="240" w:lineRule="auto"/>
-        <w:rPr>
-          <w:rFonts w:ascii="Consolas" w:hAnsi="Consolas" w:cs="Consolas"/>
-        </w:rPr>
-      </w:pPr>
-      <w:r>
-        <w:rPr>
-          <w:rFonts w:ascii="Consolas" w:hAnsi="Consolas" w:cs="Consolas"/>
-          <w:color w:val="000000"/>
-        </w:rPr>
-        <w:tab/>
-      </w:r>
-      <w:r>
-        <w:rPr>
-          <w:rFonts w:ascii="Consolas" w:hAnsi="Consolas" w:cs="Consolas"/>
-          <w:color w:val="000000"/>
-        </w:rPr>
-        <w:tab/>
-        <w:t>}</w:t>
-      </w:r>
-    </w:p>
-    <w:p>
-      <w:pPr>
-        <w:autoSpaceDE w:val="0"/>
-        <w:autoSpaceDN w:val="0"/>
-        <w:adjustRightInd w:val="0"/>
-        <w:spacing w:after="0" w:line="240" w:lineRule="auto"/>
-        <w:rPr>
-          <w:rFonts w:ascii="Consolas" w:hAnsi="Consolas" w:cs="Consolas"/>
-        </w:rPr>
-      </w:pPr>
-      <w:r>
-        <w:rPr>
-          <w:rFonts w:ascii="Consolas" w:hAnsi="Consolas" w:cs="Consolas"/>
-          <w:color w:val="000000"/>
-        </w:rPr>
-        <w:tab/>
-        <w:t>}</w:t>
-      </w:r>
-    </w:p>
-    <w:p>
-      <w:pPr>
-        <w:autoSpaceDE w:val="0"/>
-        <w:autoSpaceDN w:val="0"/>
-        <w:adjustRightInd w:val="0"/>
-        <w:spacing w:after="0" w:line="240" w:lineRule="auto"/>
-        <w:rPr>
-          <w:rFonts w:ascii="Consolas" w:hAnsi="Consolas" w:cs="Consolas"/>
-        </w:rPr>
-      </w:pPr>
-    </w:p>
-    <w:p>
-      <w:pPr>
-        <w:autoSpaceDE w:val="0"/>
-        <w:autoSpaceDN w:val="0"/>
-        <w:adjustRightInd w:val="0"/>
-        <w:spacing w:after="0" w:line="240" w:lineRule="auto"/>
-        <w:rPr>
-          <w:rFonts w:ascii="Consolas" w:hAnsi="Consolas" w:cs="Consolas"/>
-        </w:rPr>
-      </w:pPr>
-      <w:r>
-        <w:rPr>
-          <w:rFonts w:ascii="Consolas" w:hAnsi="Consolas" w:cs="Consolas"/>
-          <w:color w:val="000000"/>
-        </w:rPr>
-        <w:tab/>
-      </w:r>
-      <w:proofErr w:type="gramStart"/>
-      <w:r>
-        <w:rPr>
-          <w:rFonts w:ascii="Consolas" w:hAnsi="Consolas" w:cs="Consolas"/>
-          <w:b/>
-          <w:bCs/>
-          <w:color w:val="7F0055"/>
-        </w:rPr>
-        <w:t>return</w:t>
-      </w:r>
-      <w:proofErr w:type="gramEnd"/>
-      <w:r>
-        <w:rPr>
-          <w:rFonts w:ascii="Consolas" w:hAnsi="Consolas" w:cs="Consolas"/>
-          <w:color w:val="000000"/>
-        </w:rPr>
-        <w:t xml:space="preserve"> </w:t>
-      </w:r>
-      <w:r>
-        <w:rPr>
-          <w:rFonts w:ascii="Consolas" w:hAnsi="Consolas" w:cs="Consolas"/>
-          <w:color w:val="6A3E3E"/>
-        </w:rPr>
-        <w:t>count</w:t>
-      </w:r>
-      <w:r>
-        <w:rPr>
-          <w:rFonts w:ascii="Consolas" w:hAnsi="Consolas" w:cs="Consolas"/>
-          <w:color w:val="000000"/>
-        </w:rPr>
-        <w:t>;</w:t>
-      </w:r>
-    </w:p>
-    <w:p>
-      <w:pPr>
-        <w:autoSpaceDE w:val="0"/>
-        <w:autoSpaceDN w:val="0"/>
-        <w:adjustRightInd w:val="0"/>
-        <w:spacing w:after="0" w:line="240" w:lineRule="auto"/>
-        <w:rPr>
-          <w:rFonts w:ascii="Consolas" w:hAnsi="Consolas" w:cs="Consolas"/>
           <w:sz w:val="24"/>
           <w:szCs w:val="24"/>
         </w:rPr>
@@ -2300,6 +2787,8 @@
         <w:rPr>
           <w:rFonts w:ascii="Consolas" w:hAnsi="Consolas" w:cs="Consolas"/>
           <w:color w:val="000000"/>
+          <w:sz w:val="20"/>
+          <w:szCs w:val="20"/>
         </w:rPr>
         <w:t>}</w:t>
       </w:r>
@@ -2352,7 +2841,19 @@
         <w:t xml:space="preserve">algorithm </w:t>
       </w:r>
       <w:r>
-        <w:t>actions:</w:t>
+        <w:t>actions</w:t>
+      </w:r>
+      <w:r>
+        <w:t xml:space="preserve"> over an input range of interest (less than five million unique URLs</w:t>
+      </w:r>
+      <w:r>
+        <w:t xml:space="preserve"> access the site</w:t>
+      </w:r>
+      <w:r>
+        <w:t xml:space="preserve"> in a day)</w:t>
+      </w:r>
+      <w:r>
+        <w:t>:</w:t>
       </w:r>
     </w:p>
     <w:p>
@@ -2370,7 +2871,6 @@
         <w:spacing w:after="0" w:line="240" w:lineRule="auto"/>
       </w:pPr>
       <w:r>
-        <w:lastRenderedPageBreak/>
         <w:t>K</w:t>
       </w:r>
       <w:r>
@@ -2413,6 +2913,9 @@
         <w:t xml:space="preserve">Query </w:t>
       </w:r>
       <w:r>
+        <w:t xml:space="preserve">of </w:t>
+      </w:r>
+      <w:r>
         <w:t>Access</w:t>
       </w:r>
       <w:r>
@@ -2464,10 +2967,31 @@
         <w:t>Please note that t</w:t>
       </w:r>
       <w:r>
-        <w:t>he code for the performance tester is in GitHub defined in reference #4 below.</w:t>
-      </w:r>
-      <w:r>
-        <w:t xml:space="preserve"> The load </w:t>
+        <w:t>he</w:t>
+      </w:r>
+      <w:r>
+        <w:t xml:space="preserve"> complete</w:t>
+      </w:r>
+      <w:r>
+        <w:t xml:space="preserve"> code for the performance</w:t>
+      </w:r>
+      <w:r>
+        <w:t xml:space="preserve"> tester is in GitHub (see </w:t>
+      </w:r>
+      <w:r>
+        <w:t>reference #4 below.</w:t>
+      </w:r>
+      <w:r>
+        <w:t>)</w:t>
+      </w:r>
+      <w:r>
+        <w:t xml:space="preserve"> The </w:t>
+      </w:r>
+      <w:r>
+        <w:t xml:space="preserve">population </w:t>
+      </w:r>
+      <w:r>
+        <w:t xml:space="preserve">load </w:t>
       </w:r>
       <w:r>
         <w:t>time analysis</w:t>
@@ -2517,7 +3041,13 @@
         <w:spacing w:after="0" w:line="240" w:lineRule="auto"/>
       </w:pPr>
       <w:r>
-        <w:t>The Bounded Search (</w:t>
+        <w:t>The</w:t>
+      </w:r>
+      <w:r>
+        <w:t xml:space="preserve"> load for the later</w:t>
+      </w:r>
+      <w:r>
+        <w:t xml:space="preserve"> Bounded Search (</w:t>
       </w:r>
       <w:r>
         <w:rPr>
@@ -2533,16 +3063,19 @@
         <w:t xml:space="preserve">key extraction </w:t>
       </w:r>
       <w:r>
-        <w:t>remains within</w:t>
+        <w:t>is</w:t>
+      </w:r>
+      <w:r>
+        <w:t xml:space="preserve"> within</w:t>
       </w:r>
       <w:r>
         <w:t xml:space="preserve"> 17</w:t>
       </w:r>
       <w:r>
-        <w:t xml:space="preserve">5 nanoseconds of the </w:t>
-      </w:r>
-      <w:r>
-        <w:t>simplest</w:t>
+        <w:t>5 nanosecond</w:t>
+      </w:r>
+      <w:r>
+        <w:t>s of the</w:t>
       </w:r>
       <w:r>
         <w:t xml:space="preserve"> key extraction for the un-randomized Simple Search (</w:t>
@@ -2550,9 +3083,9 @@
       <w:r>
         <w:rPr>
           <w:b/>
-          <w:color w:val="4BACC6" w:themeColor="accent5"/>
-        </w:rPr>
-        <w:t>SS</w:t>
+          <w:color w:val="92D050"/>
+        </w:rPr>
+        <w:t>not-rand SS</w:t>
       </w:r>
       <w:r>
         <w:t xml:space="preserve">). To insure </w:t>
@@ -2563,7 +3096,6 @@
       <w:r>
         <w:t xml:space="preserve">random distribution of </w:t>
       </w:r>
-      <w:proofErr w:type="spellStart"/>
       <w:r>
         <w:rPr>
           <w:b/>
@@ -2571,12 +3103,17 @@
         </w:rPr>
         <w:t>HashMap</w:t>
       </w:r>
-      <w:proofErr w:type="spellEnd"/>
       <w:r>
         <w:t xml:space="preserve"> keys</w:t>
       </w:r>
       <w:r>
-        <w:t xml:space="preserve"> in search testing</w:t>
+        <w:t xml:space="preserve"> in </w:t>
+      </w:r>
+      <w:r>
+        <w:t xml:space="preserve">the following </w:t>
+      </w:r>
+      <w:r>
+        <w:t>search testing</w:t>
       </w:r>
       <w:r>
         <w:t xml:space="preserve">, we perform an extra key shuffle step </w:t>
@@ -2585,10 +3122,26 @@
         <w:t>in</w:t>
       </w:r>
       <w:r>
-        <w:t xml:space="preserve"> key extraction </w:t>
-      </w:r>
-      <w:r>
-        <w:t xml:space="preserve">that adds significant execution time. Still, </w:t>
+        <w:t xml:space="preserve"> key extraction</w:t>
+      </w:r>
+      <w:r>
+        <w:t xml:space="preserve"> for randomized simple search</w:t>
+      </w:r>
+      <w:r>
+        <w:t xml:space="preserve"> (</w:t>
+      </w:r>
+      <w:r>
+        <w:rPr>
+          <w:b/>
+          <w:color w:val="FF0000"/>
+        </w:rPr>
+        <w:t>SS</w:t>
+      </w:r>
+      <w:r>
+        <w:t>); we note that randomization</w:t>
+      </w:r>
+      <w:r>
+        <w:t xml:space="preserve"> adds significant execution time. Still, </w:t>
       </w:r>
       <w:r>
         <w:t xml:space="preserve">at worst, </w:t>
@@ -2646,13 +3199,33 @@
         <w:t xml:space="preserve"> using both Simple Search </w:t>
       </w:r>
       <w:r>
-        <w:t xml:space="preserve">(SS) </w:t>
+        <w:t>(</w:t>
+      </w:r>
+      <w:r>
+        <w:rPr>
+          <w:b/>
+          <w:color w:val="FF0000"/>
+        </w:rPr>
+        <w:t>SS</w:t>
+      </w:r>
+      <w:r>
+        <w:t xml:space="preserve">) </w:t>
       </w:r>
       <w:r>
         <w:t>and Bounded Search</w:t>
       </w:r>
       <w:r>
-        <w:t xml:space="preserve"> (BS)</w:t>
+        <w:t xml:space="preserve"> (</w:t>
+      </w:r>
+      <w:r>
+        <w:rPr>
+          <w:b/>
+          <w:color w:val="002060"/>
+        </w:rPr>
+        <w:t>BS</w:t>
+      </w:r>
+      <w:r>
+        <w:t>)</w:t>
       </w:r>
       <w:r>
         <w:t xml:space="preserve"> algorithms</w:t>
@@ -2724,7 +3297,13 @@
       </w:r>
       <w:proofErr w:type="spellEnd"/>
       <w:r>
-        <w:t>) algorithm does run faster than Simple Search (</w:t>
+        <w:t xml:space="preserve">) algorithm does </w:t>
+      </w:r>
+      <w:r>
+        <w:t xml:space="preserve">indeed </w:t>
+      </w:r>
+      <w:r>
+        <w:t>run faster than Simple Search (</w:t>
       </w:r>
       <w:proofErr w:type="spellStart"/>
       <w:proofErr w:type="gramStart"/>
@@ -2741,10 +3320,48 @@
         <w:t>).</w:t>
       </w:r>
       <w:r>
-        <w:t xml:space="preserve"> However, for the range of interest, BS is only 48 NS faster than SS. We would need four searches to make up for the extra load time.</w:t>
-      </w:r>
-      <w:r>
-        <w:t xml:space="preserve"> For the input range of interest, we were able to make good use the of the </w:t>
+        <w:t xml:space="preserve"> However, for the range of interest, </w:t>
+      </w:r>
+      <w:proofErr w:type="spellStart"/>
+      <w:r>
+        <w:rPr>
+          <w:b/>
+          <w:color w:val="002060"/>
+        </w:rPr>
+        <w:t>uBS</w:t>
+      </w:r>
+      <w:proofErr w:type="spellEnd"/>
+      <w:r>
+        <w:t xml:space="preserve"> is only 48 NS faster than </w:t>
+      </w:r>
+      <w:proofErr w:type="spellStart"/>
+      <w:proofErr w:type="gramStart"/>
+      <w:r>
+        <w:rPr>
+          <w:b/>
+          <w:color w:val="FF0000"/>
+        </w:rPr>
+        <w:t>uSS</w:t>
+      </w:r>
+      <w:proofErr w:type="spellEnd"/>
+      <w:proofErr w:type="gramEnd"/>
+      <w:r>
+        <w:t>)</w:t>
+      </w:r>
+      <w:r>
+        <w:t>. We would need four searches to make up for the extra load time</w:t>
+      </w:r>
+      <w:r>
+        <w:t xml:space="preserve"> of sorted keys</w:t>
+      </w:r>
+      <w:r>
+        <w:t>.</w:t>
+      </w:r>
+      <w:r>
+        <w:t xml:space="preserve"> W</w:t>
+      </w:r>
+      <w:r>
+        <w:t xml:space="preserve">e were able to make good use the of the </w:t>
       </w:r>
       <w:proofErr w:type="spellStart"/>
       <w:r>
@@ -2808,7 +3425,13 @@
         <w:rPr>
           <w:i/>
         </w:rPr>
-        <w:t>machine-level operations are so fast that sometimes simpler algorithms offer acceptable performance and lower complexity.</w:t>
+        <w:t>machine-level operations are so fast that sometimes simpler algorithms offer acceptable p</w:t>
+      </w:r>
+      <w:r>
+        <w:rPr>
+          <w:i/>
+        </w:rPr>
+        <w:t>erformance and lower complexity for the range of interest.</w:t>
       </w:r>
     </w:p>
     <w:p>
@@ -2827,44 +3450,65 @@
     </w:p>
     <w:p>
       <w:pPr>
+        <w:spacing w:after="0" w:line="240" w:lineRule="auto"/>
+      </w:pPr>
+      <w:r>
+        <w:t>For me, t</w:t>
+      </w:r>
+      <w:r>
+        <w:t>he real opportunity of solving this kind of problem is to show</w:t>
+      </w:r>
+      <w:r>
+        <w:t xml:space="preserve">case </w:t>
+      </w:r>
+      <w:r>
+        <w:t xml:space="preserve">the role of </w:t>
+      </w:r>
+      <w:r>
+        <w:t>TDD!</w:t>
+      </w:r>
+    </w:p>
+    <w:p>
+      <w:pPr>
+        <w:spacing w:after="0" w:line="240" w:lineRule="auto"/>
+      </w:pPr>
+    </w:p>
+    <w:p>
+      <w:pPr>
         <w:spacing w:line="240" w:lineRule="auto"/>
       </w:pPr>
       <w:r>
-        <w:t>The real opportunity of solving this kind of problem is to show</w:t>
-      </w:r>
-      <w:r>
-        <w:t>case TDD!</w:t>
-      </w:r>
-    </w:p>
-    <w:p>
-      <w:pPr>
-        <w:spacing w:line="240" w:lineRule="auto"/>
-      </w:pPr>
-      <w:r>
-        <w:t>W</w:t>
-      </w:r>
-      <w:r>
-        <w:t xml:space="preserve">e </w:t>
-      </w:r>
-      <w:r>
-        <w:t xml:space="preserve">construct components of a system and compose a </w:t>
-      </w:r>
-      <w:r>
-        <w:t xml:space="preserve">more </w:t>
-      </w:r>
-      <w:r>
-        <w:t>complex system in layers</w:t>
+        <w:t>Engineers</w:t>
+      </w:r>
+      <w:r>
+        <w:t xml:space="preserve"> </w:t>
+      </w:r>
+      <w:r>
+        <w:t>construct compo</w:t>
+      </w:r>
+      <w:r>
+        <w:t>nents of a system and compose complex</w:t>
+      </w:r>
+      <w:r>
+        <w:t xml:space="preserve"> system</w:t>
+      </w:r>
+      <w:r>
+        <w:t>s</w:t>
+      </w:r>
+      <w:r>
+        <w:t xml:space="preserve"> in layers</w:t>
       </w:r>
       <w:r>
         <w:t>,</w:t>
       </w:r>
       <w:r>
-        <w:t xml:space="preserve"> using component interactions</w:t>
-      </w:r>
-      <w:bookmarkStart w:id="0" w:name="_GoBack"/>
-      <w:bookmarkEnd w:id="0"/>
-      <w:r>
-        <w:t xml:space="preserve"> to achieve system functionality. Each component has two basic kinds of testing: “unit” testing and “integration” testing. Unit testing provides for isolated execution of a component independent of other components. As the component is developed, assertions about component</w:t>
+        <w:t xml:space="preserve"> using component interactions to achieve system functionality. Each component has two basic kinds of testing: “unit” testing and “integration” testing. Unit testing provides for isolated execution of a component independent of other components. As </w:t>
+      </w:r>
+      <w:r>
+        <w:t>a</w:t>
+      </w:r>
+      <w:r>
+        <w:t xml:space="preserve"> component is developed, assertions about component</w:t>
       </w:r>
       <w:r>
         <w:t>’s</w:t>
@@ -2873,7 +3517,13 @@
         <w:t xml:space="preserve"> functional behav</w:t>
       </w:r>
       <w:r>
-        <w:t>ior are added to the unit test.</w:t>
+        <w:t>ior are added to the unit test</w:t>
+      </w:r>
+      <w:r>
+        <w:t xml:space="preserve"> incrementally</w:t>
+      </w:r>
+      <w:r>
+        <w:t>.</w:t>
       </w:r>
       <w:r>
         <w:t xml:space="preserve"> Integration testing covers interactions between </w:t>
@@ -2882,7 +3532,16 @@
         <w:t xml:space="preserve">multiple </w:t>
       </w:r>
       <w:r>
-        <w:t>components.</w:t>
+        <w:t>components</w:t>
+      </w:r>
+      <w:r>
+        <w:t>, and has assertions added incrementally as well</w:t>
+      </w:r>
+      <w:r>
+        <w:t>.</w:t>
+      </w:r>
+      <w:r>
+        <w:t xml:space="preserve"> TDD combines incremental testing during development and ongoing regression testing to insure code stability.</w:t>
       </w:r>
     </w:p>
     <w:p>
@@ -2950,7 +3609,19 @@
         <w:spacing w:line="240" w:lineRule="auto"/>
       </w:pPr>
       <w:r>
-        <w:t>The required tests, their creation time sequence, and their uses in development are outlined here:</w:t>
+        <w:t>The required tests</w:t>
+      </w:r>
+      <w:r>
+        <w:t xml:space="preserve"> for this example problem</w:t>
+      </w:r>
+      <w:r>
+        <w:t>, their creation time sequence, and their uses in development</w:t>
+      </w:r>
+      <w:r>
+        <w:t xml:space="preserve"> and regression stability</w:t>
+      </w:r>
+      <w:r>
+        <w:t xml:space="preserve"> are outlined here:</w:t>
       </w:r>
     </w:p>
     <w:tbl>
@@ -2960,15 +3631,15 @@
         <w:tblLook w:val="04A0" w:firstRow="1" w:lastRow="0" w:firstColumn="1" w:lastColumn="0" w:noHBand="0" w:noVBand="1"/>
       </w:tblPr>
       <w:tblGrid>
-        <w:gridCol w:w="1375"/>
-        <w:gridCol w:w="3863"/>
-        <w:gridCol w:w="2015"/>
-        <w:gridCol w:w="2323"/>
+        <w:gridCol w:w="1358"/>
+        <w:gridCol w:w="3913"/>
+        <w:gridCol w:w="1999"/>
+        <w:gridCol w:w="2306"/>
       </w:tblGrid>
       <w:tr>
         <w:tc>
           <w:tcPr>
-            <w:tcW w:w="718" w:type="pct"/>
+            <w:tcW w:w="709" w:type="pct"/>
             <w:shd w:val="clear" w:color="auto" w:fill="C6D9F1" w:themeFill="text2" w:themeFillTint="33"/>
           </w:tcPr>
           <w:p>
@@ -2987,7 +3658,7 @@
         </w:tc>
         <w:tc>
           <w:tcPr>
-            <w:tcW w:w="2017" w:type="pct"/>
+            <w:tcW w:w="2043" w:type="pct"/>
             <w:shd w:val="clear" w:color="auto" w:fill="C6D9F1" w:themeFill="text2" w:themeFillTint="33"/>
           </w:tcPr>
           <w:p>
@@ -3006,7 +3677,7 @@
         </w:tc>
         <w:tc>
           <w:tcPr>
-            <w:tcW w:w="1052" w:type="pct"/>
+            <w:tcW w:w="1044" w:type="pct"/>
             <w:shd w:val="clear" w:color="auto" w:fill="C6D9F1" w:themeFill="text2" w:themeFillTint="33"/>
           </w:tcPr>
           <w:p>
@@ -3019,13 +3690,13 @@
               <w:rPr>
                 <w:b/>
               </w:rPr>
-              <w:t>Focus</w:t>
+              <w:t>Responsibility</w:t>
             </w:r>
           </w:p>
         </w:tc>
         <w:tc>
           <w:tcPr>
-            <w:tcW w:w="1213" w:type="pct"/>
+            <w:tcW w:w="1205" w:type="pct"/>
             <w:shd w:val="clear" w:color="auto" w:fill="C6D9F1" w:themeFill="text2" w:themeFillTint="33"/>
           </w:tcPr>
           <w:p>
@@ -3038,7 +3709,7 @@
               <w:rPr>
                 <w:b/>
               </w:rPr>
-              <w:t>Regressions</w:t>
+              <w:t>Regression Tests</w:t>
             </w:r>
           </w:p>
         </w:tc>
@@ -3046,7 +3717,7 @@
       <w:tr>
         <w:tc>
           <w:tcPr>
-            <w:tcW w:w="718" w:type="pct"/>
+            <w:tcW w:w="709" w:type="pct"/>
             <w:vAlign w:val="center"/>
           </w:tcPr>
           <w:p>
@@ -3063,24 +3734,37 @@
                 <w:sz w:val="20"/>
                 <w:szCs w:val="20"/>
               </w:rPr>
+              <w:lastRenderedPageBreak/>
               <w:t>Solution</w:t>
+            </w:r>
+            <w:r>
+              <w:rPr>
+                <w:i/>
+                <w:sz w:val="20"/>
+                <w:szCs w:val="20"/>
+              </w:rPr>
+              <w:t xml:space="preserve"> Components</w:t>
             </w:r>
           </w:p>
         </w:tc>
         <w:tc>
           <w:tcPr>
-            <w:tcW w:w="2017" w:type="pct"/>
+            <w:tcW w:w="2043" w:type="pct"/>
             <w:vAlign w:val="center"/>
           </w:tcPr>
           <w:p>
             <w:pPr>
               <w:rPr>
+                <w:b/>
+                <w:i/>
                 <w:sz w:val="20"/>
                 <w:szCs w:val="20"/>
               </w:rPr>
             </w:pPr>
             <w:r>
               <w:rPr>
+                <w:b/>
+                <w:i/>
                 <w:sz w:val="20"/>
                 <w:szCs w:val="20"/>
               </w:rPr>
@@ -3090,7 +3774,7 @@
         </w:tc>
         <w:tc>
           <w:tcPr>
-            <w:tcW w:w="1052" w:type="pct"/>
+            <w:tcW w:w="1044" w:type="pct"/>
             <w:vAlign w:val="center"/>
           </w:tcPr>
           <w:p>
@@ -3111,7 +3795,7 @@
         </w:tc>
         <w:tc>
           <w:tcPr>
-            <w:tcW w:w="1213" w:type="pct"/>
+            <w:tcW w:w="1205" w:type="pct"/>
             <w:vAlign w:val="center"/>
           </w:tcPr>
           <w:p>
@@ -3141,7 +3825,7 @@
       <w:tr>
         <w:tc>
           <w:tcPr>
-            <w:tcW w:w="718" w:type="pct"/>
+            <w:tcW w:w="709" w:type="pct"/>
             <w:vMerge w:val="restart"/>
             <w:vAlign w:val="center"/>
           </w:tcPr>
@@ -3156,18 +3840,22 @@
         </w:tc>
         <w:tc>
           <w:tcPr>
-            <w:tcW w:w="2017" w:type="pct"/>
+            <w:tcW w:w="2043" w:type="pct"/>
             <w:vAlign w:val="center"/>
           </w:tcPr>
           <w:p>
             <w:pPr>
               <w:rPr>
+                <w:b/>
+                <w:i/>
                 <w:sz w:val="20"/>
                 <w:szCs w:val="20"/>
               </w:rPr>
             </w:pPr>
             <w:r>
               <w:rPr>
+                <w:b/>
+                <w:i/>
                 <w:sz w:val="20"/>
                 <w:szCs w:val="20"/>
               </w:rPr>
@@ -3177,7 +3865,7 @@
         </w:tc>
         <w:tc>
           <w:tcPr>
-            <w:tcW w:w="1052" w:type="pct"/>
+            <w:tcW w:w="1044" w:type="pct"/>
             <w:vAlign w:val="center"/>
           </w:tcPr>
           <w:p>
@@ -3214,12 +3902,53 @@
         </w:tc>
         <w:tc>
           <w:tcPr>
-            <w:tcW w:w="1213" w:type="pct"/>
+            <w:tcW w:w="1205" w:type="pct"/>
             <w:vAlign w:val="center"/>
           </w:tcPr>
           <w:p>
             <w:pPr>
               <w:rPr>
+                <w:sz w:val="20"/>
+                <w:szCs w:val="20"/>
+              </w:rPr>
+            </w:pPr>
+            <w:r>
+              <w:rPr>
+                <w:sz w:val="20"/>
+                <w:szCs w:val="20"/>
+              </w:rPr>
+              <w:t>Test different collections</w:t>
+            </w:r>
+          </w:p>
+        </w:tc>
+      </w:tr>
+      <w:tr>
+        <w:tc>
+          <w:tcPr>
+            <w:tcW w:w="709" w:type="pct"/>
+            <w:vMerge/>
+            <w:vAlign w:val="center"/>
+          </w:tcPr>
+          <w:p>
+            <w:pPr>
+              <w:rPr>
+                <w:sz w:val="20"/>
+                <w:szCs w:val="20"/>
+              </w:rPr>
+            </w:pPr>
+          </w:p>
+        </w:tc>
+        <w:tc>
+          <w:tcPr>
+            <w:tcW w:w="4291" w:type="pct"/>
+            <w:gridSpan w:val="3"/>
+            <w:vAlign w:val="center"/>
+          </w:tcPr>
+          <w:p>
+            <w:pPr>
+              <w:rPr>
+                <w:b/>
+                <w:i/>
                 <w:sz w:val="20"/>
                 <w:szCs w:val="20"/>
               </w:rPr>
@@ -3230,7 +3959,7 @@
       <w:tr>
         <w:tc>
           <w:tcPr>
-            <w:tcW w:w="718" w:type="pct"/>
+            <w:tcW w:w="709" w:type="pct"/>
             <w:vMerge/>
             <w:vAlign w:val="center"/>
           </w:tcPr>
@@ -3245,50 +3974,22 @@
         </w:tc>
         <w:tc>
           <w:tcPr>
-            <w:tcW w:w="4282" w:type="pct"/>
-            <w:gridSpan w:val="3"/>
+            <w:tcW w:w="2043" w:type="pct"/>
             <w:vAlign w:val="center"/>
           </w:tcPr>
           <w:p>
             <w:pPr>
               <w:rPr>
-                <w:sz w:val="20"/>
-                <w:szCs w:val="20"/>
-              </w:rPr>
-            </w:pPr>
-          </w:p>
-        </w:tc>
-      </w:tr>
-      <w:tr>
-        <w:tc>
-          <w:tcPr>
-            <w:tcW w:w="718" w:type="pct"/>
-            <w:vMerge/>
-            <w:vAlign w:val="center"/>
-          </w:tcPr>
-          <w:p>
-            <w:pPr>
-              <w:rPr>
-                <w:sz w:val="20"/>
-                <w:szCs w:val="20"/>
-              </w:rPr>
-            </w:pPr>
-          </w:p>
-        </w:tc>
-        <w:tc>
-          <w:tcPr>
-            <w:tcW w:w="2017" w:type="pct"/>
-            <w:vAlign w:val="center"/>
-          </w:tcPr>
-          <w:p>
-            <w:pPr>
-              <w:rPr>
+                <w:b/>
+                <w:i/>
                 <w:sz w:val="20"/>
                 <w:szCs w:val="20"/>
               </w:rPr>
             </w:pPr>
             <w:r>
               <w:rPr>
+                <w:b/>
+                <w:i/>
                 <w:sz w:val="20"/>
                 <w:szCs w:val="20"/>
               </w:rPr>
@@ -3298,7 +3999,7 @@
         </w:tc>
         <w:tc>
           <w:tcPr>
-            <w:tcW w:w="1052" w:type="pct"/>
+            <w:tcW w:w="1044" w:type="pct"/>
             <w:vAlign w:val="center"/>
           </w:tcPr>
           <w:p>
@@ -3319,7 +4020,7 @@
         </w:tc>
         <w:tc>
           <w:tcPr>
-            <w:tcW w:w="1213" w:type="pct"/>
+            <w:tcW w:w="1205" w:type="pct"/>
             <w:vAlign w:val="center"/>
           </w:tcPr>
           <w:p>
@@ -3378,7 +4079,7 @@
       <w:tr>
         <w:tc>
           <w:tcPr>
-            <w:tcW w:w="718" w:type="pct"/>
+            <w:tcW w:w="709" w:type="pct"/>
             <w:vMerge/>
             <w:vAlign w:val="center"/>
           </w:tcPr>
@@ -3393,18 +4094,22 @@
         </w:tc>
         <w:tc>
           <w:tcPr>
-            <w:tcW w:w="2017" w:type="pct"/>
+            <w:tcW w:w="2043" w:type="pct"/>
             <w:vAlign w:val="center"/>
           </w:tcPr>
           <w:p>
             <w:pPr>
               <w:rPr>
+                <w:b/>
+                <w:i/>
                 <w:sz w:val="20"/>
                 <w:szCs w:val="20"/>
               </w:rPr>
             </w:pPr>
             <w:r>
               <w:rPr>
+                <w:b/>
+                <w:i/>
                 <w:sz w:val="20"/>
                 <w:szCs w:val="20"/>
               </w:rPr>
@@ -3414,7 +4119,7 @@
         </w:tc>
         <w:tc>
           <w:tcPr>
-            <w:tcW w:w="1052" w:type="pct"/>
+            <w:tcW w:w="1044" w:type="pct"/>
             <w:vAlign w:val="center"/>
           </w:tcPr>
           <w:p>
@@ -3435,7 +4140,7 @@
         </w:tc>
         <w:tc>
           <w:tcPr>
-            <w:tcW w:w="1213" w:type="pct"/>
+            <w:tcW w:w="1205" w:type="pct"/>
             <w:vAlign w:val="center"/>
           </w:tcPr>
           <w:p>
@@ -3458,7 +4163,7 @@
       <w:tr>
         <w:tc>
           <w:tcPr>
-            <w:tcW w:w="718" w:type="pct"/>
+            <w:tcW w:w="709" w:type="pct"/>
             <w:vMerge/>
             <w:vAlign w:val="center"/>
           </w:tcPr>
@@ -3473,18 +4178,22 @@
         </w:tc>
         <w:tc>
           <w:tcPr>
-            <w:tcW w:w="2017" w:type="pct"/>
+            <w:tcW w:w="2043" w:type="pct"/>
             <w:vAlign w:val="center"/>
           </w:tcPr>
           <w:p>
             <w:pPr>
               <w:rPr>
+                <w:b/>
+                <w:i/>
                 <w:sz w:val="20"/>
                 <w:szCs w:val="20"/>
               </w:rPr>
             </w:pPr>
             <w:r>
               <w:rPr>
+                <w:b/>
+                <w:i/>
                 <w:sz w:val="20"/>
                 <w:szCs w:val="20"/>
               </w:rPr>
@@ -3494,7 +4203,7 @@
         </w:tc>
         <w:tc>
           <w:tcPr>
-            <w:tcW w:w="1052" w:type="pct"/>
+            <w:tcW w:w="1044" w:type="pct"/>
             <w:vAlign w:val="center"/>
           </w:tcPr>
           <w:p>
@@ -3531,7 +4240,7 @@
         </w:tc>
         <w:tc>
           <w:tcPr>
-            <w:tcW w:w="1213" w:type="pct"/>
+            <w:tcW w:w="1205" w:type="pct"/>
             <w:vAlign w:val="center"/>
           </w:tcPr>
           <w:p>
@@ -3573,7 +4282,7 @@
       <w:tr>
         <w:tc>
           <w:tcPr>
-            <w:tcW w:w="718" w:type="pct"/>
+            <w:tcW w:w="709" w:type="pct"/>
             <w:vMerge/>
             <w:vAlign w:val="center"/>
           </w:tcPr>
@@ -3588,13 +4297,15 @@
         </w:tc>
         <w:tc>
           <w:tcPr>
-            <w:tcW w:w="4282" w:type="pct"/>
+            <w:tcW w:w="4291" w:type="pct"/>
             <w:gridSpan w:val="3"/>
             <w:vAlign w:val="center"/>
           </w:tcPr>
           <w:p>
             <w:pPr>
               <w:rPr>
+                <w:b/>
+                <w:i/>
                 <w:sz w:val="20"/>
                 <w:szCs w:val="20"/>
               </w:rPr>
@@ -3605,7 +4316,7 @@
       <w:tr>
         <w:tc>
           <w:tcPr>
-            <w:tcW w:w="718" w:type="pct"/>
+            <w:tcW w:w="709" w:type="pct"/>
             <w:vMerge/>
             <w:vAlign w:val="center"/>
           </w:tcPr>
@@ -3620,18 +4331,22 @@
         </w:tc>
         <w:tc>
           <w:tcPr>
-            <w:tcW w:w="2017" w:type="pct"/>
+            <w:tcW w:w="2043" w:type="pct"/>
             <w:vAlign w:val="center"/>
           </w:tcPr>
           <w:p>
             <w:pPr>
               <w:rPr>
+                <w:b/>
+                <w:i/>
                 <w:sz w:val="20"/>
                 <w:szCs w:val="20"/>
               </w:rPr>
             </w:pPr>
             <w:r>
               <w:rPr>
+                <w:b/>
+                <w:i/>
                 <w:sz w:val="20"/>
                 <w:szCs w:val="20"/>
               </w:rPr>
@@ -3641,7 +4356,7 @@
         </w:tc>
         <w:tc>
           <w:tcPr>
-            <w:tcW w:w="1052" w:type="pct"/>
+            <w:tcW w:w="1044" w:type="pct"/>
             <w:vMerge w:val="restart"/>
             <w:vAlign w:val="center"/>
           </w:tcPr>
@@ -3663,7 +4378,96 @@
         </w:tc>
         <w:tc>
           <w:tcPr>
-            <w:tcW w:w="1213" w:type="pct"/>
+            <w:tcW w:w="1205" w:type="pct"/>
+            <w:vMerge w:val="restart"/>
+            <w:vAlign w:val="center"/>
+          </w:tcPr>
+          <w:p>
+            <w:pPr>
+              <w:rPr>
+                <w:sz w:val="20"/>
+                <w:szCs w:val="20"/>
+              </w:rPr>
+            </w:pPr>
+            <w:r>
+              <w:rPr>
+                <w:sz w:val="20"/>
+                <w:szCs w:val="20"/>
+              </w:rPr>
+              <w:t xml:space="preserve">Check modified </w:t>
+            </w:r>
+            <w:r>
+              <w:rPr>
+                <w:b/>
+                <w:i/>
+                <w:sz w:val="20"/>
+                <w:szCs w:val="20"/>
+              </w:rPr>
+              <w:t>Comparator</w:t>
+            </w:r>
+          </w:p>
+        </w:tc>
+      </w:tr>
+      <w:tr>
+        <w:tc>
+          <w:tcPr>
+            <w:tcW w:w="709" w:type="pct"/>
+            <w:vMerge/>
+            <w:vAlign w:val="center"/>
+          </w:tcPr>
+          <w:p>
+            <w:pPr>
+              <w:rPr>
+                <w:sz w:val="20"/>
+                <w:szCs w:val="20"/>
+              </w:rPr>
+            </w:pPr>
+          </w:p>
+        </w:tc>
+        <w:tc>
+          <w:tcPr>
+            <w:tcW w:w="2043" w:type="pct"/>
+            <w:vAlign w:val="center"/>
+          </w:tcPr>
+          <w:p>
+            <w:pPr>
+              <w:rPr>
+                <w:b/>
+                <w:i/>
+                <w:sz w:val="20"/>
+                <w:szCs w:val="20"/>
+              </w:rPr>
+            </w:pPr>
+            <w:r>
+              <w:rPr>
+                <w:b/>
+                <w:i/>
+                <w:sz w:val="20"/>
+                <w:szCs w:val="20"/>
+              </w:rPr>
+              <w:t>TestBoundedMatcher.java</w:t>
+            </w:r>
+          </w:p>
+        </w:tc>
+        <w:tc>
+          <w:tcPr>
+            <w:tcW w:w="1044" w:type="pct"/>
+            <w:vMerge/>
+            <w:vAlign w:val="center"/>
+          </w:tcPr>
+          <w:p>
+            <w:pPr>
+              <w:rPr>
+                <w:sz w:val="20"/>
+                <w:szCs w:val="20"/>
+              </w:rPr>
+            </w:pPr>
+          </w:p>
+        </w:tc>
+        <w:tc>
+          <w:tcPr>
+            <w:tcW w:w="1205" w:type="pct"/>
+            <w:vMerge/>
             <w:vAlign w:val="center"/>
           </w:tcPr>
           <w:p>
@@ -3679,7 +4483,7 @@
       <w:tr>
         <w:tc>
           <w:tcPr>
-            <w:tcW w:w="718" w:type="pct"/>
+            <w:tcW w:w="709" w:type="pct"/>
             <w:vMerge/>
             <w:vAlign w:val="center"/>
           </w:tcPr>
@@ -3694,87 +4498,15 @@
         </w:tc>
         <w:tc>
           <w:tcPr>
-            <w:tcW w:w="2017" w:type="pct"/>
-            <w:vAlign w:val="center"/>
-          </w:tcPr>
-          <w:p>
-            <w:pPr>
-              <w:rPr>
-                <w:sz w:val="20"/>
-                <w:szCs w:val="20"/>
-              </w:rPr>
-            </w:pPr>
-            <w:r>
-              <w:rPr>
-                <w:sz w:val="20"/>
-                <w:szCs w:val="20"/>
-              </w:rPr>
-              <w:t>TestBoundedMatcher.java</w:t>
-            </w:r>
-          </w:p>
-        </w:tc>
-        <w:tc>
-          <w:tcPr>
-            <w:tcW w:w="1052" w:type="pct"/>
-            <w:vMerge/>
-            <w:vAlign w:val="center"/>
-          </w:tcPr>
-          <w:p>
-            <w:pPr>
-              <w:rPr>
-                <w:sz w:val="20"/>
-                <w:szCs w:val="20"/>
-              </w:rPr>
-            </w:pPr>
-          </w:p>
-        </w:tc>
-        <w:tc>
-          <w:tcPr>
-            <w:tcW w:w="1213" w:type="pct"/>
-            <w:vAlign w:val="center"/>
-          </w:tcPr>
-          <w:p>
-            <w:pPr>
-              <w:rPr>
-                <w:sz w:val="20"/>
-                <w:szCs w:val="20"/>
-              </w:rPr>
-            </w:pPr>
-            <w:r>
-              <w:rPr>
-                <w:sz w:val="20"/>
-                <w:szCs w:val="20"/>
-              </w:rPr>
-              <w:t>Check modified Comparator</w:t>
-            </w:r>
-          </w:p>
-        </w:tc>
-      </w:tr>
-      <w:tr>
-        <w:tc>
-          <w:tcPr>
-            <w:tcW w:w="718" w:type="pct"/>
-            <w:vMerge/>
-            <w:vAlign w:val="center"/>
-          </w:tcPr>
-          <w:p>
-            <w:pPr>
-              <w:rPr>
-                <w:sz w:val="20"/>
-                <w:szCs w:val="20"/>
-              </w:rPr>
-            </w:pPr>
-          </w:p>
-        </w:tc>
-        <w:tc>
-          <w:tcPr>
-            <w:tcW w:w="4282" w:type="pct"/>
+            <w:tcW w:w="4291" w:type="pct"/>
             <w:gridSpan w:val="3"/>
             <w:vAlign w:val="center"/>
           </w:tcPr>
           <w:p>
             <w:pPr>
               <w:rPr>
+                <w:b/>
+                <w:i/>
                 <w:sz w:val="20"/>
                 <w:szCs w:val="20"/>
               </w:rPr>
@@ -3785,7 +4517,7 @@
       <w:tr>
         <w:tc>
           <w:tcPr>
-            <w:tcW w:w="718" w:type="pct"/>
+            <w:tcW w:w="709" w:type="pct"/>
             <w:vAlign w:val="center"/>
           </w:tcPr>
           <w:p>
@@ -3803,23 +4535,35 @@
                 <w:szCs w:val="20"/>
               </w:rPr>
               <w:t>Performance</w:t>
+            </w:r>
+            <w:r>
+              <w:rPr>
+                <w:i/>
+                <w:sz w:val="20"/>
+                <w:szCs w:val="20"/>
+              </w:rPr>
+              <w:t xml:space="preserve"> Components</w:t>
             </w:r>
           </w:p>
         </w:tc>
         <w:tc>
           <w:tcPr>
-            <w:tcW w:w="2017" w:type="pct"/>
+            <w:tcW w:w="2043" w:type="pct"/>
             <w:vAlign w:val="center"/>
           </w:tcPr>
           <w:p>
             <w:pPr>
               <w:rPr>
+                <w:b/>
+                <w:i/>
                 <w:sz w:val="20"/>
                 <w:szCs w:val="20"/>
               </w:rPr>
             </w:pPr>
             <w:r>
               <w:rPr>
+                <w:b/>
+                <w:i/>
                 <w:sz w:val="20"/>
                 <w:szCs w:val="20"/>
               </w:rPr>
@@ -3829,7 +4573,7 @@
         </w:tc>
         <w:tc>
           <w:tcPr>
-            <w:tcW w:w="1052" w:type="pct"/>
+            <w:tcW w:w="1044" w:type="pct"/>
             <w:vAlign w:val="center"/>
           </w:tcPr>
           <w:p>
@@ -3850,7 +4594,7 @@
         </w:tc>
         <w:tc>
           <w:tcPr>
-            <w:tcW w:w="1213" w:type="pct"/>
+            <w:tcW w:w="1205" w:type="pct"/>
             <w:vMerge w:val="restart"/>
             <w:vAlign w:val="center"/>
           </w:tcPr>
@@ -3874,7 +4618,7 @@
       <w:tr>
         <w:tc>
           <w:tcPr>
-            <w:tcW w:w="718" w:type="pct"/>
+            <w:tcW w:w="709" w:type="pct"/>
             <w:vMerge w:val="restart"/>
             <w:vAlign w:val="center"/>
           </w:tcPr>
@@ -3889,18 +4633,22 @@
         </w:tc>
         <w:tc>
           <w:tcPr>
-            <w:tcW w:w="2017" w:type="pct"/>
+            <w:tcW w:w="2043" w:type="pct"/>
             <w:vAlign w:val="center"/>
           </w:tcPr>
           <w:p>
             <w:pPr>
               <w:rPr>
+                <w:b/>
+                <w:i/>
                 <w:sz w:val="20"/>
                 <w:szCs w:val="20"/>
               </w:rPr>
             </w:pPr>
             <w:r>
               <w:rPr>
+                <w:b/>
+                <w:i/>
                 <w:sz w:val="20"/>
                 <w:szCs w:val="20"/>
               </w:rPr>
@@ -3910,7 +4658,7 @@
         </w:tc>
         <w:tc>
           <w:tcPr>
-            <w:tcW w:w="1052" w:type="pct"/>
+            <w:tcW w:w="1044" w:type="pct"/>
             <w:vAlign w:val="center"/>
           </w:tcPr>
           <w:p>
@@ -3931,7 +4679,7 @@
         </w:tc>
         <w:tc>
           <w:tcPr>
-            <w:tcW w:w="1213" w:type="pct"/>
+            <w:tcW w:w="1205" w:type="pct"/>
             <w:vMerge/>
             <w:vAlign w:val="center"/>
           </w:tcPr>
@@ -3948,7 +4696,7 @@
       <w:tr>
         <w:tc>
           <w:tcPr>
-            <w:tcW w:w="718" w:type="pct"/>
+            <w:tcW w:w="709" w:type="pct"/>
             <w:vMerge/>
             <w:vAlign w:val="center"/>
           </w:tcPr>
@@ -3963,18 +4711,22 @@
         </w:tc>
         <w:tc>
           <w:tcPr>
-            <w:tcW w:w="2017" w:type="pct"/>
+            <w:tcW w:w="2043" w:type="pct"/>
             <w:vAlign w:val="center"/>
           </w:tcPr>
           <w:p>
             <w:pPr>
               <w:rPr>
+                <w:b/>
+                <w:i/>
                 <w:sz w:val="20"/>
                 <w:szCs w:val="20"/>
               </w:rPr>
             </w:pPr>
             <w:r>
               <w:rPr>
+                <w:b/>
+                <w:i/>
                 <w:sz w:val="20"/>
                 <w:szCs w:val="20"/>
               </w:rPr>
@@ -3984,7 +4736,7 @@
         </w:tc>
         <w:tc>
           <w:tcPr>
-            <w:tcW w:w="1052" w:type="pct"/>
+            <w:tcW w:w="1044" w:type="pct"/>
             <w:vAlign w:val="center"/>
           </w:tcPr>
           <w:p>
@@ -4005,7 +4757,7 @@
         </w:tc>
         <w:tc>
           <w:tcPr>
-            <w:tcW w:w="1213" w:type="pct"/>
+            <w:tcW w:w="1205" w:type="pct"/>
             <w:vMerge/>
             <w:vAlign w:val="center"/>
           </w:tcPr>
@@ -4030,7 +4782,31 @@
         <w:spacing w:after="0" w:line="240" w:lineRule="auto"/>
       </w:pPr>
       <w:r>
-        <w:t xml:space="preserve">The above table demonstrates how the tests both aid in developing components and regression testing allows confident refactoring. Another value not shown here is the ability to use regression testing to aid in debugging. </w:t>
+        <w:t xml:space="preserve">The above table demonstrates how the tests </w:t>
+      </w:r>
+      <w:r>
+        <w:t xml:space="preserve">both </w:t>
+      </w:r>
+      <w:r>
+        <w:t>aid in developing components</w:t>
+      </w:r>
+      <w:r>
+        <w:t>,</w:t>
+      </w:r>
+      <w:r>
+        <w:t xml:space="preserve"> and </w:t>
+      </w:r>
+      <w:r>
+        <w:t xml:space="preserve">in </w:t>
+      </w:r>
+      <w:r>
+        <w:t xml:space="preserve">regression testing </w:t>
+      </w:r>
+      <w:r>
+        <w:t>enabling</w:t>
+      </w:r>
+      <w:r>
+        <w:t xml:space="preserve"> confident refactoring. Another value not shown here is the ability to use regression testing to aid in debugging. </w:t>
       </w:r>
       <w:r>
         <w:rPr>
@@ -4190,7 +4966,13 @@
         <w:spacing w:after="0" w:line="240" w:lineRule="auto"/>
       </w:pPr>
       <w:r>
-        <w:t xml:space="preserve">Performance data are located in GitHub at </w:t>
+        <w:t xml:space="preserve">Performance </w:t>
+      </w:r>
+      <w:r>
+        <w:t xml:space="preserve">analysis </w:t>
+      </w:r>
+      <w:r>
+        <w:t xml:space="preserve">data are located in GitHub at </w:t>
       </w:r>
       <w:proofErr w:type="spellStart"/>
       <w:r>
@@ -4538,7 +5320,7 @@
   <w:abstractNum w:abstractNumId="3">
     <w:nsid w:val="16974331"/>
     <w:multiLevelType w:val="hybridMultilevel"/>
-    <w:tmpl w:val="F348C598"/>
+    <w:tmpl w:val="4FCE2846"/>
     <w:lvl w:ilvl="0" w:tplc="0409000F">
       <w:start w:val="1"/>
       <w:numFmt w:val="decimal"/>
@@ -4735,6 +5517,92 @@
     </w:lvl>
   </w:abstractNum>
   <w:abstractNum w:abstractNumId="5">
+    <w:nsid w:val="43EB4009"/>
+    <w:multiLevelType w:val="hybridMultilevel"/>
+    <w:tmpl w:val="C36EEB86"/>
+    <w:lvl w:ilvl="0" w:tplc="0409000F">
+      <w:start w:val="1"/>
+      <w:numFmt w:val="decimal"/>
+      <w:lvlText w:val="%1."/>
+      <w:lvlJc w:val="left"/>
+      <w:pPr>
+        <w:ind w:left="1080" w:hanging="360"/>
+      </w:pPr>
+    </w:lvl>
+    <w:lvl w:ilvl="1" w:tplc="04090019" w:tentative="1">
+      <w:start w:val="1"/>
+      <w:numFmt w:val="lowerLetter"/>
+      <w:lvlText w:val="%2."/>
+      <w:lvlJc w:val="left"/>
+      <w:pPr>
+        <w:ind w:left="1800" w:hanging="360"/>
+      </w:pPr>
+    </w:lvl>
+    <w:lvl w:ilvl="2" w:tplc="0409001B" w:tentative="1">
+      <w:start w:val="1"/>
+      <w:numFmt w:val="lowerRoman"/>
+      <w:lvlText w:val="%3."/>
+      <w:lvlJc w:val="right"/>
+      <w:pPr>
+        <w:ind w:left="2520" w:hanging="180"/>
+      </w:pPr>
+    </w:lvl>
+    <w:lvl w:ilvl="3" w:tplc="0409000F" w:tentative="1">
+      <w:start w:val="1"/>
+      <w:numFmt w:val="decimal"/>
+      <w:lvlText w:val="%4."/>
+      <w:lvlJc w:val="left"/>
+      <w:pPr>
+        <w:ind w:left="3240" w:hanging="360"/>
+      </w:pPr>
+    </w:lvl>
+    <w:lvl w:ilvl="4" w:tplc="04090019" w:tentative="1">
+      <w:start w:val="1"/>
+      <w:numFmt w:val="lowerLetter"/>
+      <w:lvlText w:val="%5."/>
+      <w:lvlJc w:val="left"/>
+      <w:pPr>
+        <w:ind w:left="3960" w:hanging="360"/>
+      </w:pPr>
+    </w:lvl>
+    <w:lvl w:ilvl="5" w:tplc="0409001B" w:tentative="1">
+      <w:start w:val="1"/>
+      <w:numFmt w:val="lowerRoman"/>
+      <w:lvlText w:val="%6."/>
+      <w:lvlJc w:val="right"/>
+      <w:pPr>
+        <w:ind w:left="4680" w:hanging="180"/>
+      </w:pPr>
+    </w:lvl>
+    <w:lvl w:ilvl="6" w:tplc="0409000F" w:tentative="1">
+      <w:start w:val="1"/>
+      <w:numFmt w:val="decimal"/>
+      <w:lvlText w:val="%7."/>
+      <w:lvlJc w:val="left"/>
+      <w:pPr>
+        <w:ind w:left="5400" w:hanging="360"/>
+      </w:pPr>
+    </w:lvl>
+    <w:lvl w:ilvl="7" w:tplc="04090019" w:tentative="1">
+      <w:start w:val="1"/>
+      <w:numFmt w:val="lowerLetter"/>
+      <w:lvlText w:val="%8."/>
+      <w:lvlJc w:val="left"/>
+      <w:pPr>
+        <w:ind w:left="6120" w:hanging="360"/>
+      </w:pPr>
+    </w:lvl>
+    <w:lvl w:ilvl="8" w:tplc="0409001B" w:tentative="1">
+      <w:start w:val="1"/>
+      <w:numFmt w:val="lowerRoman"/>
+      <w:lvlText w:val="%9."/>
+      <w:lvlJc w:val="right"/>
+      <w:pPr>
+        <w:ind w:left="6840" w:hanging="180"/>
+      </w:pPr>
+    </w:lvl>
+  </w:abstractNum>
+  <w:abstractNum w:abstractNumId="6">
     <w:nsid w:val="4540661A"/>
     <w:multiLevelType w:val="hybridMultilevel"/>
     <w:tmpl w:val="CD40C8B6"/>
@@ -4860,10 +5728,13 @@
     <w:abstractNumId w:val="3"/>
   </w:num>
   <w:num w:numId="5">
-    <w:abstractNumId w:val="5"/>
+    <w:abstractNumId w:val="6"/>
   </w:num>
   <w:num w:numId="6">
     <w:abstractNumId w:val="1"/>
+  </w:num>
+  <w:num w:numId="7">
+    <w:abstractNumId w:val="5"/>
   </w:num>
 </w:numbering>
 </file>
@@ -5823,11 +6694,11 @@
           <c:showPercent val="0"/>
           <c:showBubbleSize val="0"/>
         </c:dLbls>
-        <c:axId val="66451328"/>
-        <c:axId val="99934208"/>
+        <c:axId val="116321664"/>
+        <c:axId val="65836544"/>
       </c:scatterChart>
       <c:valAx>
-        <c:axId val="66451328"/>
+        <c:axId val="116321664"/>
         <c:scaling>
           <c:orientation val="minMax"/>
           <c:max val="5000000"/>
@@ -5866,12 +6737,12 @@
         <c:majorTickMark val="out"/>
         <c:minorTickMark val="none"/>
         <c:tickLblPos val="nextTo"/>
-        <c:crossAx val="99934208"/>
+        <c:crossAx val="65836544"/>
         <c:crosses val="autoZero"/>
         <c:crossBetween val="midCat"/>
       </c:valAx>
       <c:valAx>
-        <c:axId val="99934208"/>
+        <c:axId val="65836544"/>
         <c:scaling>
           <c:orientation val="minMax"/>
           <c:max val="550"/>
@@ -5905,7 +6776,7 @@
         <c:majorTickMark val="out"/>
         <c:minorTickMark val="none"/>
         <c:tickLblPos val="nextTo"/>
-        <c:crossAx val="66451328"/>
+        <c:crossAx val="116321664"/>
         <c:crosses val="autoZero"/>
         <c:crossBetween val="midCat"/>
       </c:valAx>
@@ -6143,11 +7014,11 @@
           <c:showPercent val="0"/>
           <c:showBubbleSize val="0"/>
         </c:dLbls>
-        <c:axId val="100473088"/>
-        <c:axId val="51335552"/>
+        <c:axId val="66046592"/>
+        <c:axId val="66593536"/>
       </c:scatterChart>
       <c:valAx>
-        <c:axId val="100473088"/>
+        <c:axId val="66046592"/>
         <c:scaling>
           <c:orientation val="minMax"/>
           <c:max val="5000000"/>
@@ -6186,12 +7057,12 @@
         <c:majorTickMark val="out"/>
         <c:minorTickMark val="none"/>
         <c:tickLblPos val="nextTo"/>
-        <c:crossAx val="51335552"/>
+        <c:crossAx val="66593536"/>
         <c:crosses val="autoZero"/>
         <c:crossBetween val="midCat"/>
       </c:valAx>
       <c:valAx>
-        <c:axId val="51335552"/>
+        <c:axId val="66593536"/>
         <c:scaling>
           <c:orientation val="minMax"/>
         </c:scaling>
@@ -6223,7 +7094,7 @@
         <c:majorTickMark val="out"/>
         <c:minorTickMark val="none"/>
         <c:tickLblPos val="nextTo"/>
-        <c:crossAx val="100473088"/>
+        <c:crossAx val="66046592"/>
         <c:crosses val="autoZero"/>
         <c:crossBetween val="midCat"/>
       </c:valAx>

</xml_diff>